<commit_message>
Added a particle filter report initiation
</commit_message>
<xml_diff>
--- a/Second Report/Simultaneous Localization and Mapping - A General Approach to Different Methods- Report II.docx
+++ b/Second Report/Simultaneous Localization and Mapping - A General Approach to Different Methods- Report II.docx
@@ -71,7 +71,150 @@
           <w:szCs w:val="24"/>
         </w:rPr>
         <w:tab/>
-        <w:t>Veysel Erçağlar    Yunus Atahan    Uğur Can Kozan    Melikcan Türkdemir</w:t>
+      </w:r>
+      <w:proofErr w:type="spellStart"/>
+      <w:r>
+        <w:rPr>
+          <w:rFonts w:ascii="Times New Roman" w:hAnsi="Times New Roman" w:cs="Times New Roman"/>
+          <w:sz w:val="24"/>
+          <w:szCs w:val="24"/>
+        </w:rPr>
+        <w:t>Veysel</w:t>
+      </w:r>
+      <w:proofErr w:type="spellEnd"/>
+      <w:r>
+        <w:rPr>
+          <w:rFonts w:ascii="Times New Roman" w:hAnsi="Times New Roman" w:cs="Times New Roman"/>
+          <w:sz w:val="24"/>
+          <w:szCs w:val="24"/>
+        </w:rPr>
+        <w:t xml:space="preserve"> </w:t>
+      </w:r>
+      <w:proofErr w:type="spellStart"/>
+      <w:r>
+        <w:rPr>
+          <w:rFonts w:ascii="Times New Roman" w:hAnsi="Times New Roman" w:cs="Times New Roman"/>
+          <w:sz w:val="24"/>
+          <w:szCs w:val="24"/>
+        </w:rPr>
+        <w:t>Erçağlar</w:t>
+      </w:r>
+      <w:proofErr w:type="spellEnd"/>
+      <w:r>
+        <w:rPr>
+          <w:rFonts w:ascii="Times New Roman" w:hAnsi="Times New Roman" w:cs="Times New Roman"/>
+          <w:sz w:val="24"/>
+          <w:szCs w:val="24"/>
+        </w:rPr>
+        <w:t xml:space="preserve">    </w:t>
+      </w:r>
+      <w:proofErr w:type="spellStart"/>
+      <w:r>
+        <w:rPr>
+          <w:rFonts w:ascii="Times New Roman" w:hAnsi="Times New Roman" w:cs="Times New Roman"/>
+          <w:sz w:val="24"/>
+          <w:szCs w:val="24"/>
+        </w:rPr>
+        <w:t>Yunus</w:t>
+      </w:r>
+      <w:proofErr w:type="spellEnd"/>
+      <w:r>
+        <w:rPr>
+          <w:rFonts w:ascii="Times New Roman" w:hAnsi="Times New Roman" w:cs="Times New Roman"/>
+          <w:sz w:val="24"/>
+          <w:szCs w:val="24"/>
+        </w:rPr>
+        <w:t xml:space="preserve"> </w:t>
+      </w:r>
+      <w:proofErr w:type="spellStart"/>
+      <w:r>
+        <w:rPr>
+          <w:rFonts w:ascii="Times New Roman" w:hAnsi="Times New Roman" w:cs="Times New Roman"/>
+          <w:sz w:val="24"/>
+          <w:szCs w:val="24"/>
+        </w:rPr>
+        <w:t>Atahan</w:t>
+      </w:r>
+      <w:proofErr w:type="spellEnd"/>
+      <w:r>
+        <w:rPr>
+          <w:rFonts w:ascii="Times New Roman" w:hAnsi="Times New Roman" w:cs="Times New Roman"/>
+          <w:sz w:val="24"/>
+          <w:szCs w:val="24"/>
+        </w:rPr>
+        <w:t xml:space="preserve">    </w:t>
+      </w:r>
+      <w:proofErr w:type="spellStart"/>
+      <w:r>
+        <w:rPr>
+          <w:rFonts w:ascii="Times New Roman" w:hAnsi="Times New Roman" w:cs="Times New Roman"/>
+          <w:sz w:val="24"/>
+          <w:szCs w:val="24"/>
+        </w:rPr>
+        <w:t>Uğur</w:t>
+      </w:r>
+      <w:proofErr w:type="spellEnd"/>
+      <w:r>
+        <w:rPr>
+          <w:rFonts w:ascii="Times New Roman" w:hAnsi="Times New Roman" w:cs="Times New Roman"/>
+          <w:sz w:val="24"/>
+          <w:szCs w:val="24"/>
+        </w:rPr>
+        <w:t xml:space="preserve"> Can </w:t>
+      </w:r>
+      <w:proofErr w:type="spellStart"/>
+      <w:r>
+        <w:rPr>
+          <w:rFonts w:ascii="Times New Roman" w:hAnsi="Times New Roman" w:cs="Times New Roman"/>
+          <w:sz w:val="24"/>
+          <w:szCs w:val="24"/>
+        </w:rPr>
+        <w:t>Kozan</w:t>
+      </w:r>
+      <w:proofErr w:type="spellEnd"/>
+      <w:r>
+        <w:rPr>
+          <w:rFonts w:ascii="Times New Roman" w:hAnsi="Times New Roman" w:cs="Times New Roman"/>
+          <w:sz w:val="24"/>
+          <w:szCs w:val="24"/>
+        </w:rPr>
+        <w:t xml:space="preserve">    </w:t>
+      </w:r>
+      <w:proofErr w:type="spellStart"/>
+      <w:r>
+        <w:rPr>
+          <w:rFonts w:ascii="Times New Roman" w:hAnsi="Times New Roman" w:cs="Times New Roman"/>
+          <w:sz w:val="24"/>
+          <w:szCs w:val="24"/>
+        </w:rPr>
+        <w:t>Melikcan</w:t>
+      </w:r>
+      <w:proofErr w:type="spellEnd"/>
+      <w:r>
+        <w:rPr>
+          <w:rFonts w:ascii="Times New Roman" w:hAnsi="Times New Roman" w:cs="Times New Roman"/>
+          <w:sz w:val="24"/>
+          <w:szCs w:val="24"/>
+        </w:rPr>
+        <w:t xml:space="preserve"> </w:t>
+      </w:r>
+      <w:proofErr w:type="spellStart"/>
+      <w:r>
+        <w:rPr>
+          <w:rFonts w:ascii="Times New Roman" w:hAnsi="Times New Roman" w:cs="Times New Roman"/>
+          <w:sz w:val="24"/>
+          <w:szCs w:val="24"/>
+        </w:rPr>
+        <w:t>Türkdemir</w:t>
+      </w:r>
+      <w:proofErr w:type="spellEnd"/>
+      <w:r>
+        <w:rPr>
+          <w:rFonts w:ascii="Times New Roman" w:hAnsi="Times New Roman" w:cs="Times New Roman"/>
+          <w:sz w:val="24"/>
+          <w:szCs w:val="24"/>
+        </w:rPr>
+        <w:br/>
       </w:r>
     </w:p>
     <w:p>
@@ -80,19 +223,189 @@
         <w:jc w:val="center"/>
         <w:rPr>
           <w:rFonts w:ascii="Times New Roman" w:hAnsi="Times New Roman" w:cs="Times New Roman"/>
-          <w:sz w:val="24"/>
-          <w:szCs w:val="24"/>
-          <w:lang w:val="tr-TR"/>
-        </w:rPr>
-      </w:pPr>
+          <w:b/>
+          <w:sz w:val="26"/>
+          <w:szCs w:val="26"/>
+        </w:rPr>
+      </w:pPr>
+      <w:r>
+        <w:rPr>
+          <w:rFonts w:ascii="Times New Roman" w:hAnsi="Times New Roman" w:cs="Times New Roman"/>
+          <w:b/>
+          <w:sz w:val="24"/>
+          <w:szCs w:val="24"/>
+        </w:rPr>
+        <w:t>I.</w:t>
+      </w:r>
+      <w:r>
+        <w:rPr>
+          <w:rFonts w:ascii="Times New Roman" w:hAnsi="Times New Roman" w:cs="Times New Roman"/>
+          <w:b/>
+          <w:sz w:val="24"/>
+          <w:szCs w:val="24"/>
+        </w:rPr>
+        <w:t xml:space="preserve"> </w:t>
+      </w:r>
+      <w:r>
+        <w:rPr>
+          <w:rFonts w:ascii="Times New Roman" w:hAnsi="Times New Roman" w:cs="Times New Roman"/>
+          <w:b/>
+          <w:sz w:val="24"/>
+          <w:szCs w:val="24"/>
+        </w:rPr>
+        <w:t>INTRODUCTION</w:t>
+      </w:r>
+      <w:r>
+        <w:rPr>
+          <w:rFonts w:ascii="Times New Roman" w:hAnsi="Times New Roman" w:cs="Times New Roman"/>
+          <w:b/>
+          <w:sz w:val="24"/>
+          <w:szCs w:val="24"/>
+        </w:rPr>
+        <w:br/>
+      </w:r>
     </w:p>
     <w:p>
       <w:pPr>
         <w:spacing w:line="480" w:lineRule="auto"/>
-        <w:rPr>
-          <w:rFonts w:ascii="Times New Roman" w:hAnsi="Times New Roman" w:cs="Times New Roman"/>
-        </w:rPr>
-      </w:pPr>
+        <w:ind w:firstLine="708"/>
+        <w:rPr>
+          <w:rFonts w:ascii="Times New Roman" w:hAnsi="Times New Roman" w:cs="Times New Roman"/>
+          <w:sz w:val="26"/>
+          <w:szCs w:val="26"/>
+        </w:rPr>
+      </w:pPr>
+      <w:r>
+        <w:rPr>
+          <w:rFonts w:ascii="Times New Roman" w:hAnsi="Times New Roman" w:cs="Times New Roman"/>
+          <w:b/>
+          <w:sz w:val="26"/>
+          <w:szCs w:val="26"/>
+        </w:rPr>
+        <w:tab/>
+      </w:r>
+      <w:r>
+        <w:rPr>
+          <w:rFonts w:ascii="Times New Roman" w:hAnsi="Times New Roman" w:cs="Times New Roman"/>
+          <w:sz w:val="26"/>
+          <w:szCs w:val="26"/>
+        </w:rPr>
+        <w:t xml:space="preserve">Robots in </w:t>
+      </w:r>
+      <w:proofErr w:type="spellStart"/>
+      <w:r>
+        <w:rPr>
+          <w:rFonts w:ascii="Times New Roman" w:hAnsi="Times New Roman" w:cs="Times New Roman"/>
+          <w:sz w:val="26"/>
+          <w:szCs w:val="26"/>
+        </w:rPr>
+        <w:t>millenium</w:t>
+      </w:r>
+      <w:proofErr w:type="spellEnd"/>
+      <w:r>
+        <w:rPr>
+          <w:rFonts w:ascii="Times New Roman" w:hAnsi="Times New Roman" w:cs="Times New Roman"/>
+          <w:sz w:val="26"/>
+          <w:szCs w:val="26"/>
+        </w:rPr>
+        <w:t xml:space="preserve"> era were always popular. They were popular among both users and researchers. In mobile robots, </w:t>
+      </w:r>
+      <w:proofErr w:type="spellStart"/>
+      <w:r>
+        <w:rPr>
+          <w:rFonts w:ascii="Times New Roman" w:hAnsi="Times New Roman" w:cs="Times New Roman"/>
+          <w:sz w:val="26"/>
+          <w:szCs w:val="26"/>
+        </w:rPr>
+        <w:t>self driving</w:t>
+      </w:r>
+      <w:proofErr w:type="spellEnd"/>
+      <w:r>
+        <w:rPr>
+          <w:rFonts w:ascii="Times New Roman" w:hAnsi="Times New Roman" w:cs="Times New Roman"/>
+          <w:sz w:val="26"/>
+          <w:szCs w:val="26"/>
+        </w:rPr>
+        <w:t xml:space="preserve"> or observing from outside and processing inside were important.  Under heavy research years, Simultaneous Localization and Mapping (SLAM) became extremely popular among researchers. SLAM is a method that on an unknown location, the agent is creating a map concurrently keeping the data of agent’s location. This technique allows a robot to behave like an intelligent being. SLAM is widely used in self-driving cars, and robots that built to make investigation on unknown places to people (Such as MARS). SLAM is preferred because with no prior knowledge robots are still making good progress. There are multiple SLAM algorithms on literature that are beneficial in particular case or not effective. Introduced algorithms for SLAM are as EKF SLAM, Fast SLAM, L-SLAM, </w:t>
+      </w:r>
+      <w:proofErr w:type="spellStart"/>
+      <w:r>
+        <w:rPr>
+          <w:rFonts w:ascii="Times New Roman" w:hAnsi="Times New Roman" w:cs="Times New Roman"/>
+          <w:sz w:val="26"/>
+          <w:szCs w:val="26"/>
+        </w:rPr>
+        <w:t>GraphSLAM</w:t>
+      </w:r>
+      <w:proofErr w:type="spellEnd"/>
+      <w:r>
+        <w:rPr>
+          <w:rFonts w:ascii="Times New Roman" w:hAnsi="Times New Roman" w:cs="Times New Roman"/>
+          <w:sz w:val="26"/>
+          <w:szCs w:val="26"/>
+        </w:rPr>
+        <w:t xml:space="preserve">, LSD-SLAM, S-PTAM, ORB-SLAM, </w:t>
+      </w:r>
+      <w:proofErr w:type="spellStart"/>
+      <w:r>
+        <w:rPr>
+          <w:rFonts w:ascii="Times New Roman" w:hAnsi="Times New Roman" w:cs="Times New Roman"/>
+          <w:sz w:val="26"/>
+          <w:szCs w:val="26"/>
+        </w:rPr>
+        <w:t>MonoSLAM</w:t>
+      </w:r>
+      <w:proofErr w:type="spellEnd"/>
+      <w:r>
+        <w:rPr>
+          <w:rFonts w:ascii="Times New Roman" w:hAnsi="Times New Roman" w:cs="Times New Roman"/>
+          <w:sz w:val="26"/>
+          <w:szCs w:val="26"/>
+        </w:rPr>
+        <w:t xml:space="preserve">, </w:t>
+      </w:r>
+      <w:proofErr w:type="spellStart"/>
+      <w:r>
+        <w:rPr>
+          <w:rFonts w:ascii="Times New Roman" w:hAnsi="Times New Roman" w:cs="Times New Roman"/>
+          <w:sz w:val="26"/>
+          <w:szCs w:val="26"/>
+        </w:rPr>
+        <w:t>CoSLAM</w:t>
+      </w:r>
+      <w:proofErr w:type="spellEnd"/>
+      <w:r>
+        <w:rPr>
+          <w:rFonts w:ascii="Times New Roman" w:hAnsi="Times New Roman" w:cs="Times New Roman"/>
+          <w:sz w:val="26"/>
+          <w:szCs w:val="26"/>
+        </w:rPr>
+        <w:t>. There are other algorithms used for SLAM but in this paper, we will try to focus on three of them.</w:t>
+      </w:r>
+      <w:r>
+        <w:rPr>
+          <w:rFonts w:ascii="Times New Roman" w:hAnsi="Times New Roman" w:cs="Times New Roman"/>
+          <w:sz w:val="26"/>
+          <w:szCs w:val="26"/>
+        </w:rPr>
+        <w:t xml:space="preserve"> </w:t>
+      </w:r>
+      <w:r>
+        <w:rPr>
+          <w:rFonts w:ascii="Times New Roman" w:hAnsi="Times New Roman" w:cs="Times New Roman"/>
+          <w:sz w:val="26"/>
+          <w:szCs w:val="26"/>
+        </w:rPr>
+        <w:t>At the end of this paper, the implementations will show the</w:t>
+      </w:r>
+      <w:r>
+        <w:rPr>
+          <w:rFonts w:ascii="Times New Roman" w:hAnsi="Times New Roman" w:cs="Times New Roman"/>
+          <w:sz w:val="26"/>
+          <w:szCs w:val="26"/>
+        </w:rPr>
+        <w:t>ir comparisons in terms of their efficiency, run time complexity etc.</w:t>
+      </w:r>
     </w:p>
     <w:p>
       <w:pPr>
@@ -103,7 +416,6 @@
           <w:b/>
           <w:sz w:val="24"/>
           <w:szCs w:val="24"/>
-          <w:lang w:val="tr-TR"/>
         </w:rPr>
       </w:pPr>
       <w:r>
@@ -112,102 +424,664 @@
           <w:b/>
           <w:sz w:val="24"/>
           <w:szCs w:val="24"/>
-          <w:lang w:val="tr-TR"/>
-        </w:rPr>
-        <w:t>I.</w:t>
-      </w:r>
-      <w:r>
+        </w:rPr>
+        <w:lastRenderedPageBreak/>
+        <w:t>II.METHOD</w:t>
+      </w:r>
+    </w:p>
+    <w:p>
+      <w:pPr>
+        <w:spacing w:line="480" w:lineRule="auto"/>
         <w:rPr>
           <w:rFonts w:ascii="Times New Roman" w:hAnsi="Times New Roman" w:cs="Times New Roman"/>
           <w:b/>
           <w:sz w:val="24"/>
           <w:szCs w:val="24"/>
-          <w:lang w:val="tr-TR"/>
+        </w:rPr>
+      </w:pPr>
+      <w:r>
+        <w:rPr>
+          <w:rFonts w:ascii="Times New Roman" w:hAnsi="Times New Roman" w:cs="Times New Roman"/>
+          <w:b/>
+          <w:sz w:val="24"/>
+          <w:szCs w:val="24"/>
+        </w:rPr>
+        <w:t xml:space="preserve">2.1 </w:t>
+      </w:r>
+      <w:r>
+        <w:rPr>
+          <w:rFonts w:ascii="Times New Roman" w:hAnsi="Times New Roman" w:cs="Times New Roman"/>
+          <w:b/>
+          <w:sz w:val="24"/>
+          <w:szCs w:val="24"/>
+        </w:rPr>
+        <w:t>Particle Filter SLAM</w:t>
+      </w:r>
+    </w:p>
+    <w:p>
+      <w:pPr>
+        <w:spacing w:line="480" w:lineRule="auto"/>
+        <w:rPr>
+          <w:rFonts w:ascii="Times New Roman" w:eastAsiaTheme="minorEastAsia" w:hAnsi="Times New Roman" w:cs="Times New Roman"/>
+          <w:sz w:val="26"/>
+          <w:szCs w:val="26"/>
+        </w:rPr>
+      </w:pPr>
+      <w:r>
+        <w:rPr>
+          <w:rFonts w:ascii="Times New Roman" w:hAnsi="Times New Roman" w:cs="Times New Roman"/>
+          <w:b/>
+          <w:sz w:val="24"/>
+          <w:szCs w:val="24"/>
+        </w:rPr>
+        <w:tab/>
+      </w:r>
+      <w:r>
+        <w:rPr>
+          <w:rFonts w:ascii="Times New Roman" w:hAnsi="Times New Roman" w:cs="Times New Roman"/>
+          <w:sz w:val="26"/>
+          <w:szCs w:val="26"/>
+        </w:rPr>
+        <w:t>Particle Filte</w:t>
+      </w:r>
+      <w:r>
+        <w:rPr>
+          <w:rFonts w:ascii="Times New Roman" w:hAnsi="Times New Roman" w:cs="Times New Roman"/>
+          <w:sz w:val="26"/>
+          <w:szCs w:val="26"/>
+        </w:rPr>
+        <w:t xml:space="preserve">r is a method that computing the posterior </w:t>
+      </w:r>
+      <w:r>
+        <w:rPr>
+          <w:rFonts w:ascii="Times New Roman" w:hAnsi="Times New Roman" w:cs="Times New Roman"/>
+          <w:sz w:val="26"/>
+          <w:szCs w:val="26"/>
+        </w:rPr>
+        <w:t>behavior</w:t>
+      </w:r>
+      <w:r>
+        <w:rPr>
+          <w:rFonts w:ascii="Times New Roman" w:hAnsi="Times New Roman" w:cs="Times New Roman"/>
+          <w:sz w:val="26"/>
+          <w:szCs w:val="26"/>
+        </w:rPr>
+        <w:t xml:space="preserve"> in limited Markov Chains within discrete time. In a given time </w:t>
+      </w:r>
+      <w:r>
+        <w:rPr>
+          <w:rFonts w:ascii="Times New Roman" w:hAnsi="Times New Roman" w:cs="Times New Roman"/>
+          <w:i/>
+          <w:sz w:val="26"/>
+          <w:szCs w:val="26"/>
+        </w:rPr>
+        <w:t xml:space="preserve">t, </w:t>
+      </w:r>
+      <w:r>
+        <w:rPr>
+          <w:rFonts w:ascii="Times New Roman" w:hAnsi="Times New Roman" w:cs="Times New Roman"/>
+          <w:sz w:val="26"/>
+          <w:szCs w:val="26"/>
+        </w:rPr>
+        <w:t xml:space="preserve">a state of Markov Chain is </w:t>
+      </w:r>
+      <w:proofErr w:type="spellStart"/>
+      <w:proofErr w:type="gramStart"/>
+      <w:r>
+        <w:rPr>
+          <w:rFonts w:ascii="Times New Roman" w:hAnsi="Times New Roman" w:cs="Times New Roman"/>
+          <w:sz w:val="26"/>
+          <w:szCs w:val="26"/>
+        </w:rPr>
+        <w:t>x</w:t>
+      </w:r>
+      <w:r>
+        <w:rPr>
+          <w:rFonts w:ascii="Times New Roman" w:hAnsi="Times New Roman" w:cs="Times New Roman"/>
+          <w:sz w:val="26"/>
+          <w:szCs w:val="26"/>
+          <w:vertAlign w:val="subscript"/>
+        </w:rPr>
+        <w:t>t</w:t>
+      </w:r>
+      <w:bookmarkStart w:id="0" w:name="_GoBack"/>
+      <w:bookmarkEnd w:id="0"/>
+      <w:proofErr w:type="spellEnd"/>
+      <w:r>
+        <w:rPr>
+          <w:rFonts w:ascii="Times New Roman" w:hAnsi="Times New Roman" w:cs="Times New Roman"/>
+          <w:sz w:val="26"/>
+          <w:szCs w:val="26"/>
+          <w:vertAlign w:val="subscript"/>
         </w:rPr>
         <w:t xml:space="preserve"> </w:t>
       </w:r>
       <w:r>
         <w:rPr>
           <w:rFonts w:ascii="Times New Roman" w:hAnsi="Times New Roman" w:cs="Times New Roman"/>
+          <w:sz w:val="26"/>
+          <w:szCs w:val="26"/>
+        </w:rPr>
+        <w:t>.</w:t>
+      </w:r>
+      <w:proofErr w:type="gramEnd"/>
+      <w:r>
+        <w:rPr>
+          <w:rFonts w:ascii="Times New Roman" w:hAnsi="Times New Roman" w:cs="Times New Roman"/>
+          <w:sz w:val="26"/>
+          <w:szCs w:val="26"/>
+        </w:rPr>
+        <w:t xml:space="preserve"> Clearly, the state of </w:t>
+      </w:r>
+      <w:proofErr w:type="spellStart"/>
+      <w:r>
+        <w:rPr>
+          <w:rFonts w:ascii="Times New Roman" w:hAnsi="Times New Roman" w:cs="Times New Roman"/>
+          <w:sz w:val="26"/>
+          <w:szCs w:val="26"/>
+        </w:rPr>
+        <w:t>x</w:t>
+      </w:r>
+      <w:r>
+        <w:rPr>
+          <w:rFonts w:ascii="Times New Roman" w:hAnsi="Times New Roman" w:cs="Times New Roman"/>
+          <w:sz w:val="26"/>
+          <w:szCs w:val="26"/>
+          <w:vertAlign w:val="subscript"/>
+        </w:rPr>
+        <w:t>t</w:t>
+      </w:r>
+      <w:proofErr w:type="spellEnd"/>
+      <w:r>
+        <w:rPr>
+          <w:rFonts w:ascii="Times New Roman" w:hAnsi="Times New Roman" w:cs="Times New Roman"/>
+          <w:sz w:val="26"/>
+          <w:szCs w:val="26"/>
+          <w:vertAlign w:val="subscript"/>
+        </w:rPr>
+        <w:t xml:space="preserve"> </w:t>
+      </w:r>
+      <w:r>
+        <w:rPr>
+          <w:rFonts w:ascii="Times New Roman" w:hAnsi="Times New Roman" w:cs="Times New Roman"/>
+          <w:sz w:val="26"/>
+          <w:szCs w:val="26"/>
+        </w:rPr>
+        <w:t>is bounded to state x</w:t>
+      </w:r>
+      <w:r>
+        <w:rPr>
+          <w:rFonts w:ascii="Times New Roman" w:hAnsi="Times New Roman" w:cs="Times New Roman"/>
+          <w:sz w:val="26"/>
+          <w:szCs w:val="26"/>
+          <w:vertAlign w:val="subscript"/>
+        </w:rPr>
+        <w:t xml:space="preserve">t-1 </w:t>
+      </w:r>
+      <w:r>
+        <w:rPr>
+          <w:rFonts w:ascii="Times New Roman" w:hAnsi="Times New Roman" w:cs="Times New Roman"/>
+          <w:sz w:val="26"/>
+          <w:szCs w:val="26"/>
+        </w:rPr>
+        <w:t>under regards of probabilistic law</w:t>
+      </w:r>
+      <w:r>
+        <w:rPr>
+          <w:rFonts w:ascii="Times New Roman" w:hAnsi="Times New Roman" w:cs="Times New Roman"/>
+          <w:sz w:val="26"/>
+          <w:szCs w:val="26"/>
+        </w:rPr>
+        <w:br/>
+      </w:r>
+      <m:oMathPara>
+        <m:oMath>
+          <m:r>
+            <w:rPr>
+              <w:rFonts w:ascii="Cambria Math" w:eastAsiaTheme="minorEastAsia" w:hAnsi="Cambria Math" w:cs="Times New Roman"/>
+              <w:sz w:val="26"/>
+              <w:szCs w:val="26"/>
+            </w:rPr>
+            <m:t>p(</m:t>
+          </m:r>
+          <m:sSub>
+            <m:sSubPr>
+              <m:ctrlPr>
+                <w:rPr>
+                  <w:rFonts w:ascii="Cambria Math" w:eastAsiaTheme="minorEastAsia" w:hAnsi="Cambria Math" w:cs="Times New Roman"/>
+                  <w:sz w:val="26"/>
+                  <w:szCs w:val="26"/>
+                </w:rPr>
+              </m:ctrlPr>
+            </m:sSubPr>
+            <m:e>
+              <m:r>
+                <w:rPr>
+                  <w:rFonts w:ascii="Cambria Math" w:eastAsiaTheme="minorEastAsia" w:hAnsi="Cambria Math" w:cs="Times New Roman"/>
+                  <w:sz w:val="26"/>
+                  <w:szCs w:val="26"/>
+                </w:rPr>
+                <m:t>x</m:t>
+              </m:r>
+            </m:e>
+            <m:sub>
+              <m:r>
+                <w:rPr>
+                  <w:rFonts w:ascii="Cambria Math" w:eastAsiaTheme="minorEastAsia" w:hAnsi="Cambria Math" w:cs="Times New Roman"/>
+                  <w:sz w:val="26"/>
+                  <w:szCs w:val="26"/>
+                </w:rPr>
+                <m:t>t</m:t>
+              </m:r>
+            </m:sub>
+          </m:sSub>
+          <m:r>
+            <w:rPr>
+              <w:rFonts w:ascii="Cambria Math" w:eastAsiaTheme="minorEastAsia" w:hAnsi="Cambria Math" w:cs="Times New Roman"/>
+              <w:sz w:val="26"/>
+              <w:szCs w:val="26"/>
+            </w:rPr>
+            <m:t>|</m:t>
+          </m:r>
+          <m:sSub>
+            <m:sSubPr>
+              <m:ctrlPr>
+                <w:rPr>
+                  <w:rFonts w:ascii="Cambria Math" w:eastAsiaTheme="minorEastAsia" w:hAnsi="Cambria Math" w:cs="Times New Roman"/>
+                  <w:sz w:val="26"/>
+                  <w:szCs w:val="26"/>
+                </w:rPr>
+              </m:ctrlPr>
+            </m:sSubPr>
+            <m:e>
+              <m:r>
+                <w:rPr>
+                  <w:rFonts w:ascii="Cambria Math" w:eastAsiaTheme="minorEastAsia" w:hAnsi="Cambria Math" w:cs="Times New Roman"/>
+                  <w:sz w:val="26"/>
+                  <w:szCs w:val="26"/>
+                </w:rPr>
+                <m:t>x</m:t>
+              </m:r>
+            </m:e>
+            <m:sub>
+              <m:r>
+                <w:rPr>
+                  <w:rFonts w:ascii="Cambria Math" w:eastAsiaTheme="minorEastAsia" w:hAnsi="Cambria Math" w:cs="Times New Roman"/>
+                  <w:sz w:val="26"/>
+                  <w:szCs w:val="26"/>
+                </w:rPr>
+                <m:t>t</m:t>
+              </m:r>
+              <m:r>
+                <w:rPr>
+                  <w:rFonts w:ascii="Cambria Math" w:eastAsiaTheme="minorEastAsia" w:hAnsi="Cambria Math" w:cs="Times New Roman"/>
+                  <w:sz w:val="26"/>
+                  <w:szCs w:val="26"/>
+                </w:rPr>
+                <m:t>-1</m:t>
+              </m:r>
+            </m:sub>
+          </m:sSub>
+          <m:r>
+            <w:rPr>
+              <w:rFonts w:ascii="Cambria Math" w:eastAsiaTheme="minorEastAsia" w:hAnsi="Cambria Math" w:cs="Times New Roman"/>
+              <w:sz w:val="26"/>
+              <w:szCs w:val="26"/>
+            </w:rPr>
+            <m:t>)</m:t>
+          </m:r>
+        </m:oMath>
+      </m:oMathPara>
+    </w:p>
+    <w:p>
+      <w:pPr>
+        <w:tabs>
+          <w:tab w:val="left" w:pos="6872"/>
+        </w:tabs>
+        <w:spacing w:line="480" w:lineRule="auto"/>
+        <w:rPr>
+          <w:rFonts w:ascii="Times New Roman" w:hAnsi="Times New Roman" w:cs="Times New Roman"/>
+          <w:sz w:val="26"/>
+          <w:szCs w:val="26"/>
+        </w:rPr>
+      </w:pPr>
+      <w:r>
+        <w:rPr>
+          <w:rFonts w:ascii="Times New Roman" w:hAnsi="Times New Roman" w:cs="Times New Roman"/>
+          <w:sz w:val="26"/>
+          <w:szCs w:val="26"/>
+        </w:rPr>
+        <w:t xml:space="preserve">Another state </w:t>
+      </w:r>
+      <w:proofErr w:type="spellStart"/>
+      <w:r>
+        <w:rPr>
+          <w:rFonts w:ascii="Times New Roman" w:hAnsi="Times New Roman" w:cs="Times New Roman"/>
+          <w:sz w:val="26"/>
+          <w:szCs w:val="26"/>
+        </w:rPr>
+        <w:t>k</w:t>
+      </w:r>
+      <w:r>
+        <w:rPr>
+          <w:rFonts w:ascii="Times New Roman" w:hAnsi="Times New Roman" w:cs="Times New Roman"/>
+          <w:sz w:val="26"/>
+          <w:szCs w:val="26"/>
+          <w:vertAlign w:val="subscript"/>
+        </w:rPr>
+        <w:t>t</w:t>
+      </w:r>
+      <w:proofErr w:type="spellEnd"/>
+      <w:r>
+        <w:rPr>
+          <w:rFonts w:ascii="Times New Roman" w:hAnsi="Times New Roman" w:cs="Times New Roman"/>
+          <w:sz w:val="26"/>
+          <w:szCs w:val="26"/>
+          <w:vertAlign w:val="subscript"/>
+        </w:rPr>
+        <w:t xml:space="preserve">, </w:t>
+      </w:r>
+      <w:r>
+        <w:rPr>
+          <w:rFonts w:ascii="Times New Roman" w:hAnsi="Times New Roman" w:cs="Times New Roman"/>
+          <w:sz w:val="26"/>
+          <w:szCs w:val="26"/>
+        </w:rPr>
+        <w:t xml:space="preserve">that will be a stochastic projection of </w:t>
+      </w:r>
+      <w:proofErr w:type="spellStart"/>
+      <w:r>
+        <w:rPr>
+          <w:rFonts w:ascii="Times New Roman" w:hAnsi="Times New Roman" w:cs="Times New Roman"/>
+          <w:sz w:val="26"/>
+          <w:szCs w:val="26"/>
+        </w:rPr>
+        <w:t>x</w:t>
+      </w:r>
+      <w:r>
+        <w:rPr>
+          <w:rFonts w:ascii="Times New Roman" w:hAnsi="Times New Roman" w:cs="Times New Roman"/>
+          <w:sz w:val="26"/>
+          <w:szCs w:val="26"/>
+          <w:vertAlign w:val="subscript"/>
+        </w:rPr>
+        <w:t>t</w:t>
+      </w:r>
+      <w:r>
+        <w:rPr>
+          <w:rFonts w:ascii="Times New Roman" w:hAnsi="Times New Roman" w:cs="Times New Roman"/>
+          <w:sz w:val="26"/>
+          <w:szCs w:val="26"/>
+        </w:rPr>
+        <w:t>.</w:t>
+      </w:r>
+      <w:proofErr w:type="spellEnd"/>
+      <w:r>
+        <w:rPr>
+          <w:rFonts w:ascii="Times New Roman" w:hAnsi="Times New Roman" w:cs="Times New Roman"/>
+          <w:sz w:val="26"/>
+          <w:szCs w:val="26"/>
+        </w:rPr>
+        <w:t xml:space="preserve"> Eventually, it will be generated by probabilistic approach:</w:t>
+      </w:r>
+      <w:r>
+        <w:rPr>
+          <w:rFonts w:ascii="Times New Roman" w:eastAsiaTheme="minorEastAsia" w:hAnsi="Times New Roman" w:cs="Times New Roman"/>
+          <w:sz w:val="26"/>
+          <w:szCs w:val="26"/>
+        </w:rPr>
+        <w:t xml:space="preserve"> </w:t>
+      </w:r>
+      <m:oMath>
+        <m:r>
+          <w:rPr>
+            <w:rFonts w:ascii="Cambria Math" w:eastAsiaTheme="minorEastAsia" w:hAnsi="Cambria Math" w:cs="Times New Roman"/>
+            <w:sz w:val="26"/>
+            <w:szCs w:val="26"/>
+          </w:rPr>
+          <m:t>p(</m:t>
+        </m:r>
+        <m:sSub>
+          <m:sSubPr>
+            <m:ctrlPr>
+              <w:rPr>
+                <w:rFonts w:ascii="Cambria Math" w:eastAsiaTheme="minorEastAsia" w:hAnsi="Cambria Math" w:cs="Times New Roman"/>
+                <w:sz w:val="26"/>
+                <w:szCs w:val="26"/>
+              </w:rPr>
+            </m:ctrlPr>
+          </m:sSubPr>
+          <m:e>
+            <m:r>
+              <w:rPr>
+                <w:rFonts w:ascii="Cambria Math" w:eastAsiaTheme="minorEastAsia" w:hAnsi="Cambria Math" w:cs="Times New Roman"/>
+                <w:sz w:val="26"/>
+                <w:szCs w:val="26"/>
+              </w:rPr>
+              <m:t>k</m:t>
+            </m:r>
+          </m:e>
+          <m:sub>
+            <m:r>
+              <w:rPr>
+                <w:rFonts w:ascii="Cambria Math" w:eastAsiaTheme="minorEastAsia" w:hAnsi="Cambria Math" w:cs="Times New Roman"/>
+                <w:sz w:val="26"/>
+                <w:szCs w:val="26"/>
+              </w:rPr>
+              <m:t>t</m:t>
+            </m:r>
+          </m:sub>
+        </m:sSub>
+        <m:r>
+          <w:rPr>
+            <w:rFonts w:ascii="Cambria Math" w:eastAsiaTheme="minorEastAsia" w:hAnsi="Cambria Math" w:cs="Times New Roman"/>
+            <w:sz w:val="26"/>
+            <w:szCs w:val="26"/>
+          </w:rPr>
+          <m:t>|</m:t>
+        </m:r>
+        <m:sSub>
+          <m:sSubPr>
+            <m:ctrlPr>
+              <w:rPr>
+                <w:rFonts w:ascii="Cambria Math" w:eastAsiaTheme="minorEastAsia" w:hAnsi="Cambria Math" w:cs="Times New Roman"/>
+                <w:sz w:val="26"/>
+                <w:szCs w:val="26"/>
+              </w:rPr>
+            </m:ctrlPr>
+          </m:sSubPr>
+          <m:e>
+            <m:r>
+              <w:rPr>
+                <w:rFonts w:ascii="Cambria Math" w:eastAsiaTheme="minorEastAsia" w:hAnsi="Cambria Math" w:cs="Times New Roman"/>
+                <w:sz w:val="26"/>
+                <w:szCs w:val="26"/>
+              </w:rPr>
+              <m:t>x</m:t>
+            </m:r>
+          </m:e>
+          <m:sub>
+            <m:r>
+              <w:rPr>
+                <w:rFonts w:ascii="Cambria Math" w:eastAsiaTheme="minorEastAsia" w:hAnsi="Cambria Math" w:cs="Times New Roman"/>
+                <w:sz w:val="26"/>
+                <w:szCs w:val="26"/>
+              </w:rPr>
+              <m:t>t</m:t>
+            </m:r>
+          </m:sub>
+        </m:sSub>
+        <m:r>
+          <w:rPr>
+            <w:rFonts w:ascii="Cambria Math" w:eastAsiaTheme="minorEastAsia" w:hAnsi="Cambria Math" w:cs="Times New Roman"/>
+            <w:sz w:val="26"/>
+            <w:szCs w:val="26"/>
+          </w:rPr>
+          <m:t>)</m:t>
+        </m:r>
+      </m:oMath>
+    </w:p>
+    <w:p>
+      <w:pPr>
+        <w:spacing w:line="480" w:lineRule="auto"/>
+        <w:rPr>
+          <w:rFonts w:ascii="Times New Roman" w:hAnsi="Times New Roman" w:cs="Times New Roman"/>
           <w:b/>
           <w:sz w:val="24"/>
           <w:szCs w:val="24"/>
-          <w:lang w:val="tr-TR"/>
-        </w:rPr>
-        <w:t>INTRODUCTION</w:t>
-      </w:r>
-      <w:r>
+        </w:rPr>
+      </w:pPr>
+    </w:p>
+    <w:p>
+      <w:pPr>
+        <w:spacing w:line="480" w:lineRule="auto"/>
         <w:rPr>
           <w:rFonts w:ascii="Times New Roman" w:hAnsi="Times New Roman" w:cs="Times New Roman"/>
           <w:b/>
           <w:sz w:val="24"/>
           <w:szCs w:val="24"/>
-          <w:lang w:val="tr-TR"/>
-        </w:rPr>
-        <w:br/>
-      </w:r>
+        </w:rPr>
+      </w:pPr>
     </w:p>
     <w:p>
       <w:pPr>
         <w:spacing w:line="480" w:lineRule="auto"/>
-        <w:ind w:firstLine="708"/>
-        <w:rPr>
-          <w:rFonts w:ascii="Times New Roman" w:hAnsi="Times New Roman" w:cs="Times New Roman"/>
-          <w:sz w:val="24"/>
-          <w:szCs w:val="24"/>
-        </w:rPr>
-      </w:pPr>
-      <w:r>
-        <w:rPr>
-          <w:rFonts w:ascii="Times New Roman" w:hAnsi="Times New Roman" w:cs="Times New Roman"/>
-          <w:b/>
-          <w:sz w:val="24"/>
-          <w:szCs w:val="24"/>
-          <w:lang w:val="tr-TR"/>
-        </w:rPr>
-        <w:tab/>
-      </w:r>
-      <w:r>
-        <w:rPr>
-          <w:rFonts w:ascii="Times New Roman" w:hAnsi="Times New Roman" w:cs="Times New Roman"/>
-          <w:sz w:val="24"/>
-          <w:szCs w:val="24"/>
-          <w:lang w:val="tr-TR"/>
-        </w:rPr>
-        <w:t xml:space="preserve">Robots in millenium era were always popular. They were popular among both users and researchers. In mobile robots, self driving or observing from outside and processing inside were important.  Under heavy research years, Simultaneous Localization and Mapping (SLAM) became </w:t>
-      </w:r>
-      <w:r>
-        <w:rPr>
-          <w:rFonts w:ascii="Times New Roman" w:hAnsi="Times New Roman" w:cs="Times New Roman"/>
-          <w:sz w:val="24"/>
-          <w:szCs w:val="24"/>
-        </w:rPr>
-        <w:t>extremely popular among researchers. SLAM is a method that on an unknown location, the agent is creating a map concurrently keeping the data of agent’s location. This technique allows a robot to behave like an intelligent being. SLAM is widely used in self-driving cars, and robots that built to make investigation on unknown places to people (Such as MARS). SLAM is preferred because with no prior knowledge robots are still making good progress. There are multiple SLAM algorithms on literature that are beneficial in particular case or not effective. Introduced algorithms for SLAM are as EKF SLAM, Fast SLAM, L-SLAM, GraphSLAM, LSD-SLAM, S-PTAM, ORB-SLAM, MonoSLAM, CoSLAM. There are other algorithms used for SLAM but in this paper, we will try to focus on three of them.</w:t>
-      </w:r>
-      <w:r>
-        <w:rPr>
-          <w:rFonts w:ascii="Times New Roman" w:hAnsi="Times New Roman" w:cs="Times New Roman"/>
-          <w:sz w:val="24"/>
-          <w:szCs w:val="24"/>
-        </w:rPr>
-        <w:t xml:space="preserve"> </w:t>
-      </w:r>
-      <w:r>
-        <w:rPr>
-          <w:rFonts w:ascii="Times New Roman" w:hAnsi="Times New Roman" w:cs="Times New Roman"/>
-          <w:sz w:val="24"/>
-          <w:szCs w:val="24"/>
-        </w:rPr>
-        <w:t>At the end of this paper, the implementations will show the</w:t>
-      </w:r>
-      <w:r>
-        <w:rPr>
-          <w:rFonts w:ascii="Times New Roman" w:hAnsi="Times New Roman" w:cs="Times New Roman"/>
-          <w:sz w:val="24"/>
-          <w:szCs w:val="24"/>
-        </w:rPr>
-        <w:t>ir comparisons in terms of their efficiency, run time complexity etc.</w:t>
-      </w:r>
+        <w:rPr>
+          <w:rFonts w:ascii="Times New Roman" w:hAnsi="Times New Roman" w:cs="Times New Roman"/>
+          <w:sz w:val="24"/>
+          <w:szCs w:val="24"/>
+        </w:rPr>
+      </w:pPr>
+    </w:p>
+    <w:p>
+      <w:pPr>
+        <w:spacing w:line="480" w:lineRule="auto"/>
+        <w:rPr>
+          <w:rFonts w:ascii="Times New Roman" w:hAnsi="Times New Roman" w:cs="Times New Roman"/>
+          <w:sz w:val="24"/>
+          <w:szCs w:val="24"/>
+        </w:rPr>
+      </w:pPr>
+    </w:p>
+    <w:p>
+      <w:pPr>
+        <w:spacing w:line="480" w:lineRule="auto"/>
+        <w:rPr>
+          <w:rFonts w:ascii="Times New Roman" w:hAnsi="Times New Roman" w:cs="Times New Roman"/>
+          <w:sz w:val="24"/>
+          <w:szCs w:val="24"/>
+        </w:rPr>
+      </w:pPr>
+    </w:p>
+    <w:p>
+      <w:pPr>
+        <w:spacing w:line="480" w:lineRule="auto"/>
+        <w:rPr>
+          <w:rFonts w:ascii="Times New Roman" w:hAnsi="Times New Roman" w:cs="Times New Roman"/>
+          <w:sz w:val="24"/>
+          <w:szCs w:val="24"/>
+        </w:rPr>
+      </w:pPr>
+    </w:p>
+    <w:p>
+      <w:pPr>
+        <w:spacing w:line="480" w:lineRule="auto"/>
+        <w:rPr>
+          <w:rFonts w:ascii="Times New Roman" w:hAnsi="Times New Roman" w:cs="Times New Roman"/>
+          <w:sz w:val="24"/>
+          <w:szCs w:val="24"/>
+        </w:rPr>
+      </w:pPr>
+    </w:p>
+    <w:p>
+      <w:pPr>
+        <w:spacing w:line="480" w:lineRule="auto"/>
+        <w:rPr>
+          <w:rFonts w:ascii="Times New Roman" w:hAnsi="Times New Roman" w:cs="Times New Roman"/>
+          <w:sz w:val="24"/>
+          <w:szCs w:val="24"/>
+        </w:rPr>
+      </w:pPr>
+    </w:p>
+    <w:p>
+      <w:pPr>
+        <w:spacing w:line="480" w:lineRule="auto"/>
+        <w:rPr>
+          <w:rFonts w:ascii="Times New Roman" w:hAnsi="Times New Roman" w:cs="Times New Roman"/>
+          <w:sz w:val="24"/>
+          <w:szCs w:val="24"/>
+        </w:rPr>
+      </w:pPr>
+    </w:p>
+    <w:p>
+      <w:pPr>
+        <w:spacing w:line="480" w:lineRule="auto"/>
+        <w:rPr>
+          <w:rFonts w:ascii="Times New Roman" w:hAnsi="Times New Roman" w:cs="Times New Roman"/>
+          <w:sz w:val="24"/>
+          <w:szCs w:val="24"/>
+        </w:rPr>
+      </w:pPr>
+    </w:p>
+    <w:p>
+      <w:pPr>
+        <w:spacing w:line="480" w:lineRule="auto"/>
+        <w:rPr>
+          <w:rFonts w:ascii="Times New Roman" w:hAnsi="Times New Roman" w:cs="Times New Roman"/>
+          <w:sz w:val="24"/>
+          <w:szCs w:val="24"/>
+        </w:rPr>
+      </w:pPr>
+    </w:p>
+    <w:p>
+      <w:pPr>
+        <w:spacing w:line="480" w:lineRule="auto"/>
+        <w:rPr>
+          <w:rFonts w:ascii="Times New Roman" w:hAnsi="Times New Roman" w:cs="Times New Roman"/>
+          <w:sz w:val="24"/>
+          <w:szCs w:val="24"/>
+        </w:rPr>
+      </w:pPr>
+    </w:p>
+    <w:p>
+      <w:pPr>
+        <w:spacing w:line="480" w:lineRule="auto"/>
+        <w:rPr>
+          <w:rFonts w:ascii="Times New Roman" w:hAnsi="Times New Roman" w:cs="Times New Roman"/>
+          <w:sz w:val="24"/>
+          <w:szCs w:val="24"/>
+        </w:rPr>
+      </w:pPr>
+    </w:p>
+    <w:p>
+      <w:pPr>
+        <w:spacing w:line="480" w:lineRule="auto"/>
+        <w:rPr>
+          <w:rFonts w:ascii="Times New Roman" w:hAnsi="Times New Roman" w:cs="Times New Roman"/>
+          <w:sz w:val="24"/>
+          <w:szCs w:val="24"/>
+        </w:rPr>
+      </w:pPr>
+    </w:p>
+    <w:p>
+      <w:pPr>
+        <w:spacing w:line="480" w:lineRule="auto"/>
+        <w:rPr>
+          <w:rFonts w:ascii="Times New Roman" w:hAnsi="Times New Roman" w:cs="Times New Roman"/>
+          <w:sz w:val="24"/>
+          <w:szCs w:val="24"/>
+        </w:rPr>
+      </w:pPr>
+    </w:p>
+    <w:p>
+      <w:pPr>
+        <w:spacing w:line="480" w:lineRule="auto"/>
+        <w:rPr>
+          <w:rFonts w:ascii="Times New Roman" w:hAnsi="Times New Roman" w:cs="Times New Roman"/>
+          <w:sz w:val="24"/>
+          <w:szCs w:val="24"/>
+        </w:rPr>
+      </w:pPr>
     </w:p>
     <w:p>
       <w:pPr>
@@ -216,8 +1090,8 @@
         <w:rPr>
           <w:rFonts w:ascii="Times New Roman" w:hAnsi="Times New Roman" w:cs="Times New Roman"/>
           <w:b/>
-          <w:sz w:val="28"/>
-          <w:szCs w:val="28"/>
+          <w:sz w:val="24"/>
+          <w:szCs w:val="24"/>
         </w:rPr>
       </w:pPr>
       <w:r>
@@ -226,10 +1100,8 @@
           <w:b/>
           <w:sz w:val="24"/>
           <w:szCs w:val="24"/>
-          <w:lang w:val="tr-TR"/>
-        </w:rPr>
-        <w:lastRenderedPageBreak/>
-        <w:t>II.METHOD</w:t>
+        </w:rPr>
+        <w:t>REFERENCES</w:t>
       </w:r>
       <w:r>
         <w:rPr>
@@ -237,215 +1109,6 @@
           <w:b/>
           <w:sz w:val="24"/>
           <w:szCs w:val="24"/>
-          <w:lang w:val="tr-TR"/>
-        </w:rPr>
-        <w:br/>
-      </w:r>
-    </w:p>
-    <w:p>
-      <w:pPr>
-        <w:spacing w:line="480" w:lineRule="auto"/>
-        <w:rPr>
-          <w:rFonts w:ascii="Times New Roman" w:hAnsi="Times New Roman" w:cs="Times New Roman"/>
-          <w:sz w:val="24"/>
-          <w:szCs w:val="24"/>
-        </w:rPr>
-      </w:pPr>
-    </w:p>
-    <w:p>
-      <w:pPr>
-        <w:spacing w:line="480" w:lineRule="auto"/>
-        <w:rPr>
-          <w:rFonts w:ascii="Times New Roman" w:hAnsi="Times New Roman" w:cs="Times New Roman"/>
-          <w:b/>
-          <w:sz w:val="24"/>
-          <w:szCs w:val="24"/>
-        </w:rPr>
-      </w:pPr>
-    </w:p>
-    <w:p>
-      <w:pPr>
-        <w:spacing w:line="480" w:lineRule="auto"/>
-        <w:rPr>
-          <w:rFonts w:ascii="Times New Roman" w:hAnsi="Times New Roman" w:cs="Times New Roman"/>
-          <w:b/>
-          <w:sz w:val="24"/>
-          <w:szCs w:val="24"/>
-        </w:rPr>
-      </w:pPr>
-    </w:p>
-    <w:p>
-      <w:pPr>
-        <w:spacing w:line="480" w:lineRule="auto"/>
-        <w:rPr>
-          <w:rFonts w:ascii="Times New Roman" w:hAnsi="Times New Roman" w:cs="Times New Roman"/>
-          <w:sz w:val="24"/>
-          <w:szCs w:val="24"/>
-        </w:rPr>
-      </w:pPr>
-    </w:p>
-    <w:p>
-      <w:pPr>
-        <w:spacing w:line="480" w:lineRule="auto"/>
-        <w:rPr>
-          <w:rFonts w:ascii="Times New Roman" w:hAnsi="Times New Roman" w:cs="Times New Roman"/>
-          <w:sz w:val="24"/>
-          <w:szCs w:val="24"/>
-        </w:rPr>
-      </w:pPr>
-    </w:p>
-    <w:p>
-      <w:pPr>
-        <w:spacing w:line="480" w:lineRule="auto"/>
-        <w:rPr>
-          <w:rFonts w:ascii="Times New Roman" w:hAnsi="Times New Roman" w:cs="Times New Roman"/>
-          <w:sz w:val="24"/>
-          <w:szCs w:val="24"/>
-        </w:rPr>
-      </w:pPr>
-    </w:p>
-    <w:p>
-      <w:pPr>
-        <w:spacing w:line="480" w:lineRule="auto"/>
-        <w:rPr>
-          <w:rFonts w:ascii="Times New Roman" w:hAnsi="Times New Roman" w:cs="Times New Roman"/>
-          <w:sz w:val="24"/>
-          <w:szCs w:val="24"/>
-        </w:rPr>
-      </w:pPr>
-    </w:p>
-    <w:p>
-      <w:pPr>
-        <w:spacing w:line="480" w:lineRule="auto"/>
-        <w:rPr>
-          <w:rFonts w:ascii="Times New Roman" w:hAnsi="Times New Roman" w:cs="Times New Roman"/>
-          <w:sz w:val="24"/>
-          <w:szCs w:val="24"/>
-        </w:rPr>
-      </w:pPr>
-    </w:p>
-    <w:p>
-      <w:pPr>
-        <w:spacing w:line="480" w:lineRule="auto"/>
-        <w:rPr>
-          <w:rFonts w:ascii="Times New Roman" w:hAnsi="Times New Roman" w:cs="Times New Roman"/>
-          <w:sz w:val="24"/>
-          <w:szCs w:val="24"/>
-        </w:rPr>
-      </w:pPr>
-    </w:p>
-    <w:p>
-      <w:pPr>
-        <w:spacing w:line="480" w:lineRule="auto"/>
-        <w:rPr>
-          <w:rFonts w:ascii="Times New Roman" w:hAnsi="Times New Roman" w:cs="Times New Roman"/>
-          <w:sz w:val="24"/>
-          <w:szCs w:val="24"/>
-        </w:rPr>
-      </w:pPr>
-    </w:p>
-    <w:p>
-      <w:pPr>
-        <w:spacing w:line="480" w:lineRule="auto"/>
-        <w:rPr>
-          <w:rFonts w:ascii="Times New Roman" w:hAnsi="Times New Roman" w:cs="Times New Roman"/>
-          <w:sz w:val="24"/>
-          <w:szCs w:val="24"/>
-        </w:rPr>
-      </w:pPr>
-    </w:p>
-    <w:p>
-      <w:pPr>
-        <w:spacing w:line="480" w:lineRule="auto"/>
-        <w:rPr>
-          <w:rFonts w:ascii="Times New Roman" w:hAnsi="Times New Roman" w:cs="Times New Roman"/>
-          <w:sz w:val="24"/>
-          <w:szCs w:val="24"/>
-        </w:rPr>
-      </w:pPr>
-    </w:p>
-    <w:p>
-      <w:pPr>
-        <w:spacing w:line="480" w:lineRule="auto"/>
-        <w:rPr>
-          <w:rFonts w:ascii="Times New Roman" w:hAnsi="Times New Roman" w:cs="Times New Roman"/>
-          <w:sz w:val="24"/>
-          <w:szCs w:val="24"/>
-        </w:rPr>
-      </w:pPr>
-    </w:p>
-    <w:p>
-      <w:pPr>
-        <w:spacing w:line="480" w:lineRule="auto"/>
-        <w:rPr>
-          <w:rFonts w:ascii="Times New Roman" w:hAnsi="Times New Roman" w:cs="Times New Roman"/>
-          <w:sz w:val="24"/>
-          <w:szCs w:val="24"/>
-        </w:rPr>
-      </w:pPr>
-    </w:p>
-    <w:p>
-      <w:pPr>
-        <w:spacing w:line="480" w:lineRule="auto"/>
-        <w:rPr>
-          <w:rFonts w:ascii="Times New Roman" w:hAnsi="Times New Roman" w:cs="Times New Roman"/>
-          <w:sz w:val="24"/>
-          <w:szCs w:val="24"/>
-        </w:rPr>
-      </w:pPr>
-    </w:p>
-    <w:p>
-      <w:pPr>
-        <w:spacing w:line="480" w:lineRule="auto"/>
-        <w:rPr>
-          <w:rFonts w:ascii="Times New Roman" w:hAnsi="Times New Roman" w:cs="Times New Roman"/>
-          <w:sz w:val="24"/>
-          <w:szCs w:val="24"/>
-        </w:rPr>
-      </w:pPr>
-      <w:bookmarkStart w:id="0" w:name="_GoBack"/>
-      <w:bookmarkEnd w:id="0"/>
-    </w:p>
-    <w:p>
-      <w:pPr>
-        <w:spacing w:line="480" w:lineRule="auto"/>
-        <w:rPr>
-          <w:rFonts w:ascii="Times New Roman" w:hAnsi="Times New Roman" w:cs="Times New Roman"/>
-          <w:sz w:val="24"/>
-          <w:szCs w:val="24"/>
-        </w:rPr>
-      </w:pPr>
-    </w:p>
-    <w:p>
-      <w:pPr>
-        <w:spacing w:line="480" w:lineRule="auto"/>
-        <w:jc w:val="center"/>
-        <w:rPr>
-          <w:rFonts w:ascii="Times New Roman" w:hAnsi="Times New Roman" w:cs="Times New Roman"/>
-          <w:b/>
-          <w:sz w:val="24"/>
-          <w:szCs w:val="24"/>
-          <w:lang w:val="tr-TR"/>
-        </w:rPr>
-      </w:pPr>
-      <w:r>
-        <w:rPr>
-          <w:rFonts w:ascii="Times New Roman" w:hAnsi="Times New Roman" w:cs="Times New Roman"/>
-          <w:b/>
-          <w:sz w:val="24"/>
-          <w:szCs w:val="24"/>
-          <w:lang w:val="tr-TR"/>
-        </w:rPr>
-        <w:lastRenderedPageBreak/>
-        <w:t>REFERENCES</w:t>
-      </w:r>
-      <w:r>
-        <w:rPr>
-          <w:rFonts w:ascii="Times New Roman" w:hAnsi="Times New Roman" w:cs="Times New Roman"/>
-          <w:b/>
-          <w:sz w:val="24"/>
-          <w:szCs w:val="24"/>
-          <w:lang w:val="tr-TR"/>
         </w:rPr>
         <w:br/>
       </w:r>
@@ -1245,6 +1908,7 @@
     <w:lsdException w:name="HTML Sample" w:semiHidden="1" w:unhideWhenUsed="1"/>
     <w:lsdException w:name="HTML Typewriter" w:semiHidden="1" w:unhideWhenUsed="1"/>
     <w:lsdException w:name="HTML Variable" w:semiHidden="1" w:unhideWhenUsed="1"/>
+    <w:lsdException w:name="Normal Table" w:semiHidden="1" w:unhideWhenUsed="1"/>
     <w:lsdException w:name="annotation subject" w:semiHidden="1" w:unhideWhenUsed="1"/>
     <w:lsdException w:name="No List" w:semiHidden="1" w:unhideWhenUsed="1"/>
     <w:lsdException w:name="Outline List 1" w:semiHidden="1" w:unhideWhenUsed="1"/>
@@ -1291,8 +1955,10 @@
     <w:lsdException w:name="Table Subtle 2" w:semiHidden="1" w:unhideWhenUsed="1"/>
     <w:lsdException w:name="Table Web 1" w:semiHidden="1" w:unhideWhenUsed="1"/>
     <w:lsdException w:name="Table Web 2" w:semiHidden="1" w:unhideWhenUsed="1"/>
+    <w:lsdException w:name="Table Web 3" w:semiHidden="1" w:unhideWhenUsed="1"/>
     <w:lsdException w:name="Balloon Text" w:semiHidden="1" w:unhideWhenUsed="1"/>
     <w:lsdException w:name="Table Grid" w:uiPriority="39"/>
+    <w:lsdException w:name="Table Theme" w:semiHidden="1" w:unhideWhenUsed="1"/>
     <w:lsdException w:name="Placeholder Text" w:semiHidden="1"/>
     <w:lsdException w:name="No Spacing" w:uiPriority="1" w:qFormat="1"/>
     <w:lsdException w:name="Light Shading" w:uiPriority="60"/>
@@ -1928,7 +2594,7 @@
 </file>
 
 <file path=customXml/itemProps1.xml><?xml version="1.0" encoding="utf-8"?>
-<ds:datastoreItem xmlns:ds="http://schemas.openxmlformats.org/officeDocument/2006/customXml" ds:itemID="{05AE9883-12CA-4B41-BB10-7EB5CD38D5ED}">
+<ds:datastoreItem xmlns:ds="http://schemas.openxmlformats.org/officeDocument/2006/customXml" ds:itemID="{7F1FDB83-CB34-394D-AB92-0F6522A426AE}">
   <ds:schemaRefs>
     <ds:schemaRef ds:uri="http://schemas.openxmlformats.org/officeDocument/2006/bibliography"/>
   </ds:schemaRefs>

</xml_diff>

<commit_message>
Second "Sent" report added.
-Code Cleanup
</commit_message>
<xml_diff>
--- a/Second Report/Simultaneous Localization and Mapping - A General Approach to Different Methods- Report II.docx
+++ b/Second Report/Simultaneous Localization and Mapping - A General Approach to Different Methods- Report II.docx
@@ -43,7 +43,7 @@
           <w:sz w:val="40"/>
           <w:szCs w:val="40"/>
         </w:rPr>
-        <w:t xml:space="preserve"> Report II </w:t>
+        <w:t xml:space="preserve"> </w:t>
       </w:r>
       <w:r>
         <w:rPr>
@@ -51,6 +51,24 @@
           <w:sz w:val="40"/>
           <w:szCs w:val="40"/>
         </w:rPr>
+        <w:t xml:space="preserve">Progress </w:t>
+      </w:r>
+      <w:bookmarkStart w:id="0" w:name="_GoBack"/>
+      <w:bookmarkEnd w:id="0"/>
+      <w:r>
+        <w:rPr>
+          <w:rFonts w:ascii="Times New Roman" w:hAnsi="Times New Roman" w:cs="Times New Roman"/>
+          <w:sz w:val="40"/>
+          <w:szCs w:val="40"/>
+        </w:rPr>
+        <w:t xml:space="preserve">Report II </w:t>
+      </w:r>
+      <w:r>
+        <w:rPr>
+          <w:rFonts w:ascii="Times New Roman" w:hAnsi="Times New Roman" w:cs="Times New Roman"/>
+          <w:sz w:val="40"/>
+          <w:szCs w:val="40"/>
+        </w:rPr>
         <w:t>________________</w:t>
       </w:r>
     </w:p>
@@ -160,25 +178,7 @@
           <w:sz w:val="24"/>
           <w:szCs w:val="24"/>
         </w:rPr>
-        <w:t xml:space="preserve"> Can </w:t>
-      </w:r>
-      <w:proofErr w:type="spellStart"/>
-      <w:r>
-        <w:rPr>
-          <w:rFonts w:ascii="Times New Roman" w:hAnsi="Times New Roman" w:cs="Times New Roman"/>
-          <w:sz w:val="24"/>
-          <w:szCs w:val="24"/>
-        </w:rPr>
-        <w:t>Kozan</w:t>
-      </w:r>
-      <w:proofErr w:type="spellEnd"/>
-      <w:r>
-        <w:rPr>
-          <w:rFonts w:ascii="Times New Roman" w:hAnsi="Times New Roman" w:cs="Times New Roman"/>
-          <w:sz w:val="24"/>
-          <w:szCs w:val="24"/>
-        </w:rPr>
-        <w:t xml:space="preserve">    </w:t>
+        <w:t xml:space="preserve"> Can Kozan    </w:t>
       </w:r>
       <w:proofErr w:type="spellStart"/>
       <w:r>
@@ -292,16 +292,14 @@
         </w:rPr>
         <w:t xml:space="preserve">Robots in </w:t>
       </w:r>
-      <w:proofErr w:type="spellStart"/>
-      <w:r>
-        <w:rPr>
-          <w:rFonts w:ascii="Times New Roman" w:hAnsi="Times New Roman" w:cs="Times New Roman"/>
-          <w:sz w:val="26"/>
-          <w:szCs w:val="26"/>
-        </w:rPr>
-        <w:t>millenium</w:t>
-      </w:r>
-      <w:proofErr w:type="spellEnd"/>
+      <w:r>
+        <w:rPr>
+          <w:rFonts w:ascii="Times New Roman" w:hAnsi="Times New Roman" w:cs="Times New Roman"/>
+          <w:sz w:val="26"/>
+          <w:szCs w:val="26"/>
+        </w:rPr>
+        <w:t>millennium</w:t>
+      </w:r>
       <w:r>
         <w:rPr>
           <w:rFonts w:ascii="Times New Roman" w:hAnsi="Times New Roman" w:cs="Times New Roman"/>
@@ -478,6 +476,3233 @@
           <w:sz w:val="24"/>
           <w:szCs w:val="24"/>
         </w:rPr>
+        <w:t>2.</w:t>
+      </w:r>
+      <w:r>
+        <w:rPr>
+          <w:rFonts w:ascii="Times New Roman" w:hAnsi="Times New Roman" w:cs="Times New Roman"/>
+          <w:b/>
+          <w:sz w:val="24"/>
+          <w:szCs w:val="24"/>
+        </w:rPr>
+        <w:t>1</w:t>
+      </w:r>
+      <w:r>
+        <w:rPr>
+          <w:rFonts w:ascii="Times New Roman" w:hAnsi="Times New Roman" w:cs="Times New Roman"/>
+          <w:b/>
+          <w:sz w:val="24"/>
+          <w:szCs w:val="24"/>
+        </w:rPr>
+        <w:t xml:space="preserve"> </w:t>
+      </w:r>
+      <w:r>
+        <w:rPr>
+          <w:rFonts w:ascii="Times New Roman" w:hAnsi="Times New Roman" w:cs="Times New Roman"/>
+          <w:b/>
+          <w:sz w:val="24"/>
+          <w:szCs w:val="24"/>
+        </w:rPr>
+        <w:t>EKF-SLAM</w:t>
+      </w:r>
+    </w:p>
+    <w:p>
+      <w:pPr>
+        <w:spacing w:line="480" w:lineRule="auto"/>
+        <w:rPr>
+          <w:rFonts w:ascii="Times New Roman" w:hAnsi="Times New Roman" w:cs="Times New Roman"/>
+          <w:sz w:val="24"/>
+          <w:szCs w:val="24"/>
+        </w:rPr>
+      </w:pPr>
+      <w:r>
+        <w:rPr>
+          <w:rFonts w:ascii="Times New Roman" w:hAnsi="Times New Roman" w:cs="Times New Roman"/>
+          <w:sz w:val="24"/>
+          <w:szCs w:val="24"/>
+        </w:rPr>
+        <w:t>In this section, previously written EKF SLAM method is implemented. It is an imperfect version that should be improved. The python code as follows:</w:t>
+      </w:r>
+    </w:p>
+    <w:p>
+      <w:pPr>
+        <w:shd w:val="clear" w:color="auto" w:fill="1E1E1E"/>
+        <w:spacing w:after="0" w:line="285" w:lineRule="atLeast"/>
+        <w:rPr>
+          <w:rFonts w:ascii="Consolas" w:eastAsia="Times New Roman" w:hAnsi="Consolas" w:cs="Times New Roman"/>
+          <w:color w:val="C5C8C6"/>
+          <w:sz w:val="21"/>
+          <w:szCs w:val="21"/>
+        </w:rPr>
+      </w:pPr>
+      <w:r>
+        <w:rPr>
+          <w:rFonts w:ascii="Consolas" w:eastAsia="Times New Roman" w:hAnsi="Consolas" w:cs="Times New Roman"/>
+          <w:color w:val="9872A2"/>
+          <w:sz w:val="21"/>
+          <w:szCs w:val="21"/>
+        </w:rPr>
+        <w:t>import</w:t>
+      </w:r>
+      <w:r>
+        <w:rPr>
+          <w:rFonts w:ascii="Consolas" w:eastAsia="Times New Roman" w:hAnsi="Consolas" w:cs="Times New Roman"/>
+          <w:color w:val="C5C8C6"/>
+          <w:sz w:val="21"/>
+          <w:szCs w:val="21"/>
+        </w:rPr>
+        <w:t xml:space="preserve"> </w:t>
+      </w:r>
+      <w:proofErr w:type="spellStart"/>
+      <w:r>
+        <w:rPr>
+          <w:rFonts w:ascii="Consolas" w:eastAsia="Times New Roman" w:hAnsi="Consolas" w:cs="Times New Roman"/>
+          <w:color w:val="C5C8C6"/>
+          <w:sz w:val="21"/>
+          <w:szCs w:val="21"/>
+        </w:rPr>
+        <w:t>numpy</w:t>
+      </w:r>
+      <w:proofErr w:type="spellEnd"/>
+      <w:r>
+        <w:rPr>
+          <w:rFonts w:ascii="Consolas" w:eastAsia="Times New Roman" w:hAnsi="Consolas" w:cs="Times New Roman"/>
+          <w:color w:val="C5C8C6"/>
+          <w:sz w:val="21"/>
+          <w:szCs w:val="21"/>
+        </w:rPr>
+        <w:t xml:space="preserve"> </w:t>
+      </w:r>
+      <w:r>
+        <w:rPr>
+          <w:rFonts w:ascii="Consolas" w:eastAsia="Times New Roman" w:hAnsi="Consolas" w:cs="Times New Roman"/>
+          <w:color w:val="9872A2"/>
+          <w:sz w:val="21"/>
+          <w:szCs w:val="21"/>
+        </w:rPr>
+        <w:t>as</w:t>
+      </w:r>
+      <w:r>
+        <w:rPr>
+          <w:rFonts w:ascii="Consolas" w:eastAsia="Times New Roman" w:hAnsi="Consolas" w:cs="Times New Roman"/>
+          <w:color w:val="C5C8C6"/>
+          <w:sz w:val="21"/>
+          <w:szCs w:val="21"/>
+        </w:rPr>
+        <w:t xml:space="preserve"> np</w:t>
+      </w:r>
+    </w:p>
+    <w:p>
+      <w:pPr>
+        <w:shd w:val="clear" w:color="auto" w:fill="1E1E1E"/>
+        <w:spacing w:after="0" w:line="285" w:lineRule="atLeast"/>
+        <w:rPr>
+          <w:rFonts w:ascii="Consolas" w:eastAsia="Times New Roman" w:hAnsi="Consolas" w:cs="Times New Roman"/>
+          <w:color w:val="C5C8C6"/>
+          <w:sz w:val="21"/>
+          <w:szCs w:val="21"/>
+        </w:rPr>
+      </w:pPr>
+      <w:r>
+        <w:rPr>
+          <w:rFonts w:ascii="Consolas" w:eastAsia="Times New Roman" w:hAnsi="Consolas" w:cs="Times New Roman"/>
+          <w:color w:val="9872A2"/>
+          <w:sz w:val="21"/>
+          <w:szCs w:val="21"/>
+        </w:rPr>
+        <w:t>import</w:t>
+      </w:r>
+      <w:r>
+        <w:rPr>
+          <w:rFonts w:ascii="Consolas" w:eastAsia="Times New Roman" w:hAnsi="Consolas" w:cs="Times New Roman"/>
+          <w:color w:val="C5C8C6"/>
+          <w:sz w:val="21"/>
+          <w:szCs w:val="21"/>
+        </w:rPr>
+        <w:t xml:space="preserve"> pandas </w:t>
+      </w:r>
+      <w:r>
+        <w:rPr>
+          <w:rFonts w:ascii="Consolas" w:eastAsia="Times New Roman" w:hAnsi="Consolas" w:cs="Times New Roman"/>
+          <w:color w:val="9872A2"/>
+          <w:sz w:val="21"/>
+          <w:szCs w:val="21"/>
+        </w:rPr>
+        <w:t>as</w:t>
+      </w:r>
+      <w:r>
+        <w:rPr>
+          <w:rFonts w:ascii="Consolas" w:eastAsia="Times New Roman" w:hAnsi="Consolas" w:cs="Times New Roman"/>
+          <w:color w:val="C5C8C6"/>
+          <w:sz w:val="21"/>
+          <w:szCs w:val="21"/>
+        </w:rPr>
+        <w:t xml:space="preserve"> pd</w:t>
+      </w:r>
+    </w:p>
+    <w:p>
+      <w:pPr>
+        <w:shd w:val="clear" w:color="auto" w:fill="1E1E1E"/>
+        <w:spacing w:after="0" w:line="285" w:lineRule="atLeast"/>
+        <w:rPr>
+          <w:rFonts w:ascii="Consolas" w:eastAsia="Times New Roman" w:hAnsi="Consolas" w:cs="Times New Roman"/>
+          <w:color w:val="C5C8C6"/>
+          <w:sz w:val="21"/>
+          <w:szCs w:val="21"/>
+        </w:rPr>
+      </w:pPr>
+      <w:r>
+        <w:rPr>
+          <w:rFonts w:ascii="Consolas" w:eastAsia="Times New Roman" w:hAnsi="Consolas" w:cs="Times New Roman"/>
+          <w:color w:val="9872A2"/>
+          <w:sz w:val="21"/>
+          <w:szCs w:val="21"/>
+        </w:rPr>
+        <w:t>import</w:t>
+      </w:r>
+      <w:r>
+        <w:rPr>
+          <w:rFonts w:ascii="Consolas" w:eastAsia="Times New Roman" w:hAnsi="Consolas" w:cs="Times New Roman"/>
+          <w:color w:val="C5C8C6"/>
+          <w:sz w:val="21"/>
+          <w:szCs w:val="21"/>
+        </w:rPr>
+        <w:t xml:space="preserve"> </w:t>
+      </w:r>
+      <w:proofErr w:type="spellStart"/>
+      <w:proofErr w:type="gramStart"/>
+      <w:r>
+        <w:rPr>
+          <w:rFonts w:ascii="Consolas" w:eastAsia="Times New Roman" w:hAnsi="Consolas" w:cs="Times New Roman"/>
+          <w:color w:val="C5C8C6"/>
+          <w:sz w:val="21"/>
+          <w:szCs w:val="21"/>
+        </w:rPr>
+        <w:t>matplotlib.pyplot</w:t>
+      </w:r>
+      <w:proofErr w:type="spellEnd"/>
+      <w:proofErr w:type="gramEnd"/>
+      <w:r>
+        <w:rPr>
+          <w:rFonts w:ascii="Consolas" w:eastAsia="Times New Roman" w:hAnsi="Consolas" w:cs="Times New Roman"/>
+          <w:color w:val="C5C8C6"/>
+          <w:sz w:val="21"/>
+          <w:szCs w:val="21"/>
+        </w:rPr>
+        <w:t xml:space="preserve"> </w:t>
+      </w:r>
+      <w:r>
+        <w:rPr>
+          <w:rFonts w:ascii="Consolas" w:eastAsia="Times New Roman" w:hAnsi="Consolas" w:cs="Times New Roman"/>
+          <w:color w:val="9872A2"/>
+          <w:sz w:val="21"/>
+          <w:szCs w:val="21"/>
+        </w:rPr>
+        <w:t>as</w:t>
+      </w:r>
+      <w:r>
+        <w:rPr>
+          <w:rFonts w:ascii="Consolas" w:eastAsia="Times New Roman" w:hAnsi="Consolas" w:cs="Times New Roman"/>
+          <w:color w:val="C5C8C6"/>
+          <w:sz w:val="21"/>
+          <w:szCs w:val="21"/>
+        </w:rPr>
+        <w:t xml:space="preserve"> </w:t>
+      </w:r>
+      <w:proofErr w:type="spellStart"/>
+      <w:r>
+        <w:rPr>
+          <w:rFonts w:ascii="Consolas" w:eastAsia="Times New Roman" w:hAnsi="Consolas" w:cs="Times New Roman"/>
+          <w:color w:val="C5C8C6"/>
+          <w:sz w:val="21"/>
+          <w:szCs w:val="21"/>
+        </w:rPr>
+        <w:t>plt</w:t>
+      </w:r>
+      <w:proofErr w:type="spellEnd"/>
+    </w:p>
+    <w:p>
+      <w:pPr>
+        <w:shd w:val="clear" w:color="auto" w:fill="1E1E1E"/>
+        <w:spacing w:after="0" w:line="285" w:lineRule="atLeast"/>
+        <w:rPr>
+          <w:rFonts w:ascii="Consolas" w:eastAsia="Times New Roman" w:hAnsi="Consolas" w:cs="Times New Roman"/>
+          <w:color w:val="C5C8C6"/>
+          <w:sz w:val="21"/>
+          <w:szCs w:val="21"/>
+        </w:rPr>
+      </w:pPr>
+    </w:p>
+    <w:p>
+      <w:pPr>
+        <w:shd w:val="clear" w:color="auto" w:fill="1E1E1E"/>
+        <w:spacing w:after="0" w:line="285" w:lineRule="atLeast"/>
+        <w:rPr>
+          <w:rFonts w:ascii="Consolas" w:eastAsia="Times New Roman" w:hAnsi="Consolas" w:cs="Times New Roman"/>
+          <w:color w:val="C5C8C6"/>
+          <w:sz w:val="21"/>
+          <w:szCs w:val="21"/>
+        </w:rPr>
+      </w:pPr>
+      <w:r>
+        <w:rPr>
+          <w:rFonts w:ascii="Consolas" w:eastAsia="Times New Roman" w:hAnsi="Consolas" w:cs="Times New Roman"/>
+          <w:color w:val="9A9B99"/>
+          <w:sz w:val="21"/>
+          <w:szCs w:val="21"/>
+        </w:rPr>
+        <w:t># Time</w:t>
+      </w:r>
+    </w:p>
+    <w:p>
+      <w:pPr>
+        <w:shd w:val="clear" w:color="auto" w:fill="1E1E1E"/>
+        <w:spacing w:after="0" w:line="285" w:lineRule="atLeast"/>
+        <w:rPr>
+          <w:rFonts w:ascii="Consolas" w:eastAsia="Times New Roman" w:hAnsi="Consolas" w:cs="Times New Roman"/>
+          <w:color w:val="C5C8C6"/>
+          <w:sz w:val="21"/>
+          <w:szCs w:val="21"/>
+        </w:rPr>
+      </w:pPr>
+      <w:r>
+        <w:rPr>
+          <w:rFonts w:ascii="Consolas" w:eastAsia="Times New Roman" w:hAnsi="Consolas" w:cs="Times New Roman"/>
+          <w:color w:val="C5C8C6"/>
+          <w:sz w:val="21"/>
+          <w:szCs w:val="21"/>
+        </w:rPr>
+        <w:t xml:space="preserve">k </w:t>
+      </w:r>
+      <w:r>
+        <w:rPr>
+          <w:rFonts w:ascii="Consolas" w:eastAsia="Times New Roman" w:hAnsi="Consolas" w:cs="Times New Roman"/>
+          <w:color w:val="676867"/>
+          <w:sz w:val="21"/>
+          <w:szCs w:val="21"/>
+        </w:rPr>
+        <w:t>=</w:t>
+      </w:r>
+      <w:r>
+        <w:rPr>
+          <w:rFonts w:ascii="Consolas" w:eastAsia="Times New Roman" w:hAnsi="Consolas" w:cs="Times New Roman"/>
+          <w:color w:val="C5C8C6"/>
+          <w:sz w:val="21"/>
+          <w:szCs w:val="21"/>
+        </w:rPr>
+        <w:t xml:space="preserve"> [i </w:t>
+      </w:r>
+      <w:r>
+        <w:rPr>
+          <w:rFonts w:ascii="Consolas" w:eastAsia="Times New Roman" w:hAnsi="Consolas" w:cs="Times New Roman"/>
+          <w:color w:val="9872A2"/>
+          <w:sz w:val="21"/>
+          <w:szCs w:val="21"/>
+        </w:rPr>
+        <w:t>for</w:t>
+      </w:r>
+      <w:r>
+        <w:rPr>
+          <w:rFonts w:ascii="Consolas" w:eastAsia="Times New Roman" w:hAnsi="Consolas" w:cs="Times New Roman"/>
+          <w:color w:val="C5C8C6"/>
+          <w:sz w:val="21"/>
+          <w:szCs w:val="21"/>
+        </w:rPr>
+        <w:t xml:space="preserve"> i </w:t>
+      </w:r>
+      <w:r>
+        <w:rPr>
+          <w:rFonts w:ascii="Consolas" w:eastAsia="Times New Roman" w:hAnsi="Consolas" w:cs="Times New Roman"/>
+          <w:color w:val="676867"/>
+          <w:sz w:val="21"/>
+          <w:szCs w:val="21"/>
+        </w:rPr>
+        <w:t>in</w:t>
+      </w:r>
+      <w:r>
+        <w:rPr>
+          <w:rFonts w:ascii="Consolas" w:eastAsia="Times New Roman" w:hAnsi="Consolas" w:cs="Times New Roman"/>
+          <w:color w:val="C5C8C6"/>
+          <w:sz w:val="21"/>
+          <w:szCs w:val="21"/>
+        </w:rPr>
+        <w:t xml:space="preserve"> </w:t>
+      </w:r>
+      <w:proofErr w:type="gramStart"/>
+      <w:r>
+        <w:rPr>
+          <w:rFonts w:ascii="Consolas" w:eastAsia="Times New Roman" w:hAnsi="Consolas" w:cs="Times New Roman"/>
+          <w:color w:val="9872A2"/>
+          <w:sz w:val="21"/>
+          <w:szCs w:val="21"/>
+        </w:rPr>
+        <w:t>range</w:t>
+      </w:r>
+      <w:r>
+        <w:rPr>
+          <w:rFonts w:ascii="Consolas" w:eastAsia="Times New Roman" w:hAnsi="Consolas" w:cs="Times New Roman"/>
+          <w:color w:val="C5C8C6"/>
+          <w:sz w:val="21"/>
+          <w:szCs w:val="21"/>
+        </w:rPr>
+        <w:t>(</w:t>
+      </w:r>
+      <w:proofErr w:type="gramEnd"/>
+      <w:r>
+        <w:rPr>
+          <w:rFonts w:ascii="Consolas" w:eastAsia="Times New Roman" w:hAnsi="Consolas" w:cs="Times New Roman"/>
+          <w:color w:val="6089B4"/>
+          <w:sz w:val="21"/>
+          <w:szCs w:val="21"/>
+        </w:rPr>
+        <w:t>10</w:t>
+      </w:r>
+      <w:r>
+        <w:rPr>
+          <w:rFonts w:ascii="Consolas" w:eastAsia="Times New Roman" w:hAnsi="Consolas" w:cs="Times New Roman"/>
+          <w:color w:val="C5C8C6"/>
+          <w:sz w:val="21"/>
+          <w:szCs w:val="21"/>
+        </w:rPr>
+        <w:t>)]</w:t>
+      </w:r>
+    </w:p>
+    <w:p>
+      <w:pPr>
+        <w:shd w:val="clear" w:color="auto" w:fill="1E1E1E"/>
+        <w:spacing w:after="0" w:line="285" w:lineRule="atLeast"/>
+        <w:rPr>
+          <w:rFonts w:ascii="Consolas" w:eastAsia="Times New Roman" w:hAnsi="Consolas" w:cs="Times New Roman"/>
+          <w:color w:val="C5C8C6"/>
+          <w:sz w:val="21"/>
+          <w:szCs w:val="21"/>
+        </w:rPr>
+      </w:pPr>
+      <w:r>
+        <w:rPr>
+          <w:rFonts w:ascii="Consolas" w:eastAsia="Times New Roman" w:hAnsi="Consolas" w:cs="Times New Roman"/>
+          <w:color w:val="9A9B99"/>
+          <w:sz w:val="21"/>
+          <w:szCs w:val="21"/>
+        </w:rPr>
+        <w:t># State estimates</w:t>
+      </w:r>
+    </w:p>
+    <w:p>
+      <w:pPr>
+        <w:shd w:val="clear" w:color="auto" w:fill="1E1E1E"/>
+        <w:spacing w:after="0" w:line="285" w:lineRule="atLeast"/>
+        <w:rPr>
+          <w:rFonts w:ascii="Consolas" w:eastAsia="Times New Roman" w:hAnsi="Consolas" w:cs="Times New Roman"/>
+          <w:color w:val="C5C8C6"/>
+          <w:sz w:val="21"/>
+          <w:szCs w:val="21"/>
+        </w:rPr>
+      </w:pPr>
+      <w:r>
+        <w:rPr>
+          <w:rFonts w:ascii="Consolas" w:eastAsia="Times New Roman" w:hAnsi="Consolas" w:cs="Times New Roman"/>
+          <w:color w:val="C5C8C6"/>
+          <w:sz w:val="21"/>
+          <w:szCs w:val="21"/>
+        </w:rPr>
+        <w:t xml:space="preserve">x </w:t>
+      </w:r>
+      <w:r>
+        <w:rPr>
+          <w:rFonts w:ascii="Consolas" w:eastAsia="Times New Roman" w:hAnsi="Consolas" w:cs="Times New Roman"/>
+          <w:color w:val="676867"/>
+          <w:sz w:val="21"/>
+          <w:szCs w:val="21"/>
+        </w:rPr>
+        <w:t>=</w:t>
+      </w:r>
+      <w:r>
+        <w:rPr>
+          <w:rFonts w:ascii="Consolas" w:eastAsia="Times New Roman" w:hAnsi="Consolas" w:cs="Times New Roman"/>
+          <w:color w:val="C5C8C6"/>
+          <w:sz w:val="21"/>
+          <w:szCs w:val="21"/>
+        </w:rPr>
+        <w:t xml:space="preserve"> []</w:t>
+      </w:r>
+    </w:p>
+    <w:p>
+      <w:pPr>
+        <w:shd w:val="clear" w:color="auto" w:fill="1E1E1E"/>
+        <w:spacing w:after="0" w:line="285" w:lineRule="atLeast"/>
+        <w:rPr>
+          <w:rFonts w:ascii="Consolas" w:eastAsia="Times New Roman" w:hAnsi="Consolas" w:cs="Times New Roman"/>
+          <w:color w:val="C5C8C6"/>
+          <w:sz w:val="21"/>
+          <w:szCs w:val="21"/>
+        </w:rPr>
+      </w:pPr>
+      <w:r>
+        <w:rPr>
+          <w:rFonts w:ascii="Consolas" w:eastAsia="Times New Roman" w:hAnsi="Consolas" w:cs="Times New Roman"/>
+          <w:color w:val="9A9B99"/>
+          <w:sz w:val="21"/>
+          <w:szCs w:val="21"/>
+        </w:rPr>
+        <w:t># Predicted state</w:t>
+      </w:r>
+    </w:p>
+    <w:p>
+      <w:pPr>
+        <w:shd w:val="clear" w:color="auto" w:fill="1E1E1E"/>
+        <w:spacing w:after="0" w:line="285" w:lineRule="atLeast"/>
+        <w:rPr>
+          <w:rFonts w:ascii="Consolas" w:eastAsia="Times New Roman" w:hAnsi="Consolas" w:cs="Times New Roman"/>
+          <w:color w:val="C5C8C6"/>
+          <w:sz w:val="21"/>
+          <w:szCs w:val="21"/>
+        </w:rPr>
+      </w:pPr>
+      <w:r>
+        <w:rPr>
+          <w:rFonts w:ascii="Consolas" w:eastAsia="Times New Roman" w:hAnsi="Consolas" w:cs="Times New Roman"/>
+          <w:color w:val="C5C8C6"/>
+          <w:sz w:val="21"/>
+          <w:szCs w:val="21"/>
+        </w:rPr>
+        <w:t xml:space="preserve">xPred </w:t>
+      </w:r>
+      <w:r>
+        <w:rPr>
+          <w:rFonts w:ascii="Consolas" w:eastAsia="Times New Roman" w:hAnsi="Consolas" w:cs="Times New Roman"/>
+          <w:color w:val="676867"/>
+          <w:sz w:val="21"/>
+          <w:szCs w:val="21"/>
+        </w:rPr>
+        <w:t>=</w:t>
+      </w:r>
+      <w:r>
+        <w:rPr>
+          <w:rFonts w:ascii="Consolas" w:eastAsia="Times New Roman" w:hAnsi="Consolas" w:cs="Times New Roman"/>
+          <w:color w:val="C5C8C6"/>
+          <w:sz w:val="21"/>
+          <w:szCs w:val="21"/>
+        </w:rPr>
+        <w:t xml:space="preserve"> []</w:t>
+      </w:r>
+    </w:p>
+    <w:p>
+      <w:pPr>
+        <w:shd w:val="clear" w:color="auto" w:fill="1E1E1E"/>
+        <w:spacing w:after="0" w:line="285" w:lineRule="atLeast"/>
+        <w:rPr>
+          <w:rFonts w:ascii="Consolas" w:eastAsia="Times New Roman" w:hAnsi="Consolas" w:cs="Times New Roman"/>
+          <w:color w:val="C5C8C6"/>
+          <w:sz w:val="21"/>
+          <w:szCs w:val="21"/>
+        </w:rPr>
+      </w:pPr>
+      <w:r>
+        <w:rPr>
+          <w:rFonts w:ascii="Consolas" w:eastAsia="Times New Roman" w:hAnsi="Consolas" w:cs="Times New Roman"/>
+          <w:color w:val="9A9B99"/>
+          <w:sz w:val="21"/>
+          <w:szCs w:val="21"/>
+        </w:rPr>
+        <w:t># Prediction error</w:t>
+      </w:r>
+    </w:p>
+    <w:p>
+      <w:pPr>
+        <w:shd w:val="clear" w:color="auto" w:fill="1E1E1E"/>
+        <w:spacing w:after="0" w:line="285" w:lineRule="atLeast"/>
+        <w:rPr>
+          <w:rFonts w:ascii="Consolas" w:eastAsia="Times New Roman" w:hAnsi="Consolas" w:cs="Times New Roman"/>
+          <w:color w:val="C5C8C6"/>
+          <w:sz w:val="21"/>
+          <w:szCs w:val="21"/>
+        </w:rPr>
+      </w:pPr>
+      <w:r>
+        <w:rPr>
+          <w:rFonts w:ascii="Consolas" w:eastAsia="Times New Roman" w:hAnsi="Consolas" w:cs="Times New Roman"/>
+          <w:color w:val="C5C8C6"/>
+          <w:sz w:val="21"/>
+          <w:szCs w:val="21"/>
+        </w:rPr>
+        <w:t xml:space="preserve">p </w:t>
+      </w:r>
+      <w:r>
+        <w:rPr>
+          <w:rFonts w:ascii="Consolas" w:eastAsia="Times New Roman" w:hAnsi="Consolas" w:cs="Times New Roman"/>
+          <w:color w:val="676867"/>
+          <w:sz w:val="21"/>
+          <w:szCs w:val="21"/>
+        </w:rPr>
+        <w:t>=</w:t>
+      </w:r>
+      <w:r>
+        <w:rPr>
+          <w:rFonts w:ascii="Consolas" w:eastAsia="Times New Roman" w:hAnsi="Consolas" w:cs="Times New Roman"/>
+          <w:color w:val="C5C8C6"/>
+          <w:sz w:val="21"/>
+          <w:szCs w:val="21"/>
+        </w:rPr>
+        <w:t xml:space="preserve"> []</w:t>
+      </w:r>
+    </w:p>
+    <w:p>
+      <w:pPr>
+        <w:shd w:val="clear" w:color="auto" w:fill="1E1E1E"/>
+        <w:spacing w:after="0" w:line="285" w:lineRule="atLeast"/>
+        <w:rPr>
+          <w:rFonts w:ascii="Consolas" w:eastAsia="Times New Roman" w:hAnsi="Consolas" w:cs="Times New Roman"/>
+          <w:color w:val="C5C8C6"/>
+          <w:sz w:val="21"/>
+          <w:szCs w:val="21"/>
+        </w:rPr>
+      </w:pPr>
+      <w:r>
+        <w:rPr>
+          <w:rFonts w:ascii="Consolas" w:eastAsia="Times New Roman" w:hAnsi="Consolas" w:cs="Times New Roman"/>
+          <w:color w:val="9A9B99"/>
+          <w:sz w:val="21"/>
+          <w:szCs w:val="21"/>
+        </w:rPr>
+        <w:t># Kalman gain</w:t>
+      </w:r>
+    </w:p>
+    <w:p>
+      <w:pPr>
+        <w:shd w:val="clear" w:color="auto" w:fill="1E1E1E"/>
+        <w:spacing w:after="0" w:line="285" w:lineRule="atLeast"/>
+        <w:rPr>
+          <w:rFonts w:ascii="Consolas" w:eastAsia="Times New Roman" w:hAnsi="Consolas" w:cs="Times New Roman"/>
+          <w:color w:val="C5C8C6"/>
+          <w:sz w:val="21"/>
+          <w:szCs w:val="21"/>
+        </w:rPr>
+      </w:pPr>
+      <w:r>
+        <w:rPr>
+          <w:rFonts w:ascii="Consolas" w:eastAsia="Times New Roman" w:hAnsi="Consolas" w:cs="Times New Roman"/>
+          <w:color w:val="C5C8C6"/>
+          <w:sz w:val="21"/>
+          <w:szCs w:val="21"/>
+        </w:rPr>
+        <w:t xml:space="preserve">g </w:t>
+      </w:r>
+      <w:r>
+        <w:rPr>
+          <w:rFonts w:ascii="Consolas" w:eastAsia="Times New Roman" w:hAnsi="Consolas" w:cs="Times New Roman"/>
+          <w:color w:val="676867"/>
+          <w:sz w:val="21"/>
+          <w:szCs w:val="21"/>
+        </w:rPr>
+        <w:t>=</w:t>
+      </w:r>
+      <w:r>
+        <w:rPr>
+          <w:rFonts w:ascii="Consolas" w:eastAsia="Times New Roman" w:hAnsi="Consolas" w:cs="Times New Roman"/>
+          <w:color w:val="C5C8C6"/>
+          <w:sz w:val="21"/>
+          <w:szCs w:val="21"/>
+        </w:rPr>
+        <w:t xml:space="preserve"> []</w:t>
+      </w:r>
+    </w:p>
+    <w:p>
+      <w:pPr>
+        <w:shd w:val="clear" w:color="auto" w:fill="1E1E1E"/>
+        <w:spacing w:after="0" w:line="285" w:lineRule="atLeast"/>
+        <w:rPr>
+          <w:rFonts w:ascii="Consolas" w:eastAsia="Times New Roman" w:hAnsi="Consolas" w:cs="Times New Roman"/>
+          <w:color w:val="C5C8C6"/>
+          <w:sz w:val="21"/>
+          <w:szCs w:val="21"/>
+        </w:rPr>
+      </w:pPr>
+      <w:r>
+        <w:rPr>
+          <w:rFonts w:ascii="Consolas" w:eastAsia="Times New Roman" w:hAnsi="Consolas" w:cs="Times New Roman"/>
+          <w:color w:val="9A9B99"/>
+          <w:sz w:val="21"/>
+          <w:szCs w:val="21"/>
+        </w:rPr>
+        <w:t># Observations</w:t>
+      </w:r>
+    </w:p>
+    <w:p>
+      <w:pPr>
+        <w:shd w:val="clear" w:color="auto" w:fill="1E1E1E"/>
+        <w:spacing w:after="0" w:line="285" w:lineRule="atLeast"/>
+        <w:rPr>
+          <w:rFonts w:ascii="Consolas" w:eastAsia="Times New Roman" w:hAnsi="Consolas" w:cs="Times New Roman"/>
+          <w:color w:val="C5C8C6"/>
+          <w:sz w:val="21"/>
+          <w:szCs w:val="21"/>
+        </w:rPr>
+      </w:pPr>
+      <w:r>
+        <w:rPr>
+          <w:rFonts w:ascii="Consolas" w:eastAsia="Times New Roman" w:hAnsi="Consolas" w:cs="Times New Roman"/>
+          <w:color w:val="C5C8C6"/>
+          <w:sz w:val="21"/>
+          <w:szCs w:val="21"/>
+        </w:rPr>
+        <w:t xml:space="preserve">z </w:t>
+      </w:r>
+      <w:r>
+        <w:rPr>
+          <w:rFonts w:ascii="Consolas" w:eastAsia="Times New Roman" w:hAnsi="Consolas" w:cs="Times New Roman"/>
+          <w:color w:val="676867"/>
+          <w:sz w:val="21"/>
+          <w:szCs w:val="21"/>
+        </w:rPr>
+        <w:t>=</w:t>
+      </w:r>
+      <w:r>
+        <w:rPr>
+          <w:rFonts w:ascii="Consolas" w:eastAsia="Times New Roman" w:hAnsi="Consolas" w:cs="Times New Roman"/>
+          <w:color w:val="C5C8C6"/>
+          <w:sz w:val="21"/>
+          <w:szCs w:val="21"/>
+        </w:rPr>
+        <w:t xml:space="preserve"> []</w:t>
+      </w:r>
+    </w:p>
+    <w:p>
+      <w:pPr>
+        <w:shd w:val="clear" w:color="auto" w:fill="1E1E1E"/>
+        <w:spacing w:after="0" w:line="285" w:lineRule="atLeast"/>
+        <w:rPr>
+          <w:rFonts w:ascii="Consolas" w:eastAsia="Times New Roman" w:hAnsi="Consolas" w:cs="Times New Roman"/>
+          <w:color w:val="C5C8C6"/>
+          <w:sz w:val="21"/>
+          <w:szCs w:val="21"/>
+        </w:rPr>
+      </w:pPr>
+    </w:p>
+    <w:p>
+      <w:pPr>
+        <w:shd w:val="clear" w:color="auto" w:fill="1E1E1E"/>
+        <w:spacing w:after="0" w:line="285" w:lineRule="atLeast"/>
+        <w:rPr>
+          <w:rFonts w:ascii="Consolas" w:eastAsia="Times New Roman" w:hAnsi="Consolas" w:cs="Times New Roman"/>
+          <w:color w:val="C5C8C6"/>
+          <w:sz w:val="21"/>
+          <w:szCs w:val="21"/>
+        </w:rPr>
+      </w:pPr>
+      <w:r>
+        <w:rPr>
+          <w:rFonts w:ascii="Consolas" w:eastAsia="Times New Roman" w:hAnsi="Consolas" w:cs="Times New Roman"/>
+          <w:color w:val="C5C8C6"/>
+          <w:sz w:val="21"/>
+          <w:szCs w:val="21"/>
+        </w:rPr>
+        <w:t xml:space="preserve">x0 </w:t>
+      </w:r>
+      <w:r>
+        <w:rPr>
+          <w:rFonts w:ascii="Consolas" w:eastAsia="Times New Roman" w:hAnsi="Consolas" w:cs="Times New Roman"/>
+          <w:color w:val="676867"/>
+          <w:sz w:val="21"/>
+          <w:szCs w:val="21"/>
+        </w:rPr>
+        <w:t>=</w:t>
+      </w:r>
+      <w:r>
+        <w:rPr>
+          <w:rFonts w:ascii="Consolas" w:eastAsia="Times New Roman" w:hAnsi="Consolas" w:cs="Times New Roman"/>
+          <w:color w:val="C5C8C6"/>
+          <w:sz w:val="21"/>
+          <w:szCs w:val="21"/>
+        </w:rPr>
+        <w:t xml:space="preserve"> </w:t>
+      </w:r>
+      <w:r>
+        <w:rPr>
+          <w:rFonts w:ascii="Consolas" w:eastAsia="Times New Roman" w:hAnsi="Consolas" w:cs="Times New Roman"/>
+          <w:color w:val="6089B4"/>
+          <w:sz w:val="21"/>
+          <w:szCs w:val="21"/>
+        </w:rPr>
+        <w:t>1000</w:t>
+      </w:r>
+    </w:p>
+    <w:p>
+      <w:pPr>
+        <w:shd w:val="clear" w:color="auto" w:fill="1E1E1E"/>
+        <w:spacing w:after="0" w:line="285" w:lineRule="atLeast"/>
+        <w:rPr>
+          <w:rFonts w:ascii="Consolas" w:eastAsia="Times New Roman" w:hAnsi="Consolas" w:cs="Times New Roman"/>
+          <w:color w:val="C5C8C6"/>
+          <w:sz w:val="21"/>
+          <w:szCs w:val="21"/>
+        </w:rPr>
+      </w:pPr>
+      <w:r>
+        <w:rPr>
+          <w:rFonts w:ascii="Consolas" w:eastAsia="Times New Roman" w:hAnsi="Consolas" w:cs="Times New Roman"/>
+          <w:color w:val="C5C8C6"/>
+          <w:sz w:val="21"/>
+          <w:szCs w:val="21"/>
+        </w:rPr>
+        <w:t xml:space="preserve">r </w:t>
+      </w:r>
+      <w:r>
+        <w:rPr>
+          <w:rFonts w:ascii="Consolas" w:eastAsia="Times New Roman" w:hAnsi="Consolas" w:cs="Times New Roman"/>
+          <w:color w:val="676867"/>
+          <w:sz w:val="21"/>
+          <w:szCs w:val="21"/>
+        </w:rPr>
+        <w:t>=</w:t>
+      </w:r>
+      <w:r>
+        <w:rPr>
+          <w:rFonts w:ascii="Consolas" w:eastAsia="Times New Roman" w:hAnsi="Consolas" w:cs="Times New Roman"/>
+          <w:color w:val="C5C8C6"/>
+          <w:sz w:val="21"/>
+          <w:szCs w:val="21"/>
+        </w:rPr>
+        <w:t xml:space="preserve"> </w:t>
+      </w:r>
+      <w:r>
+        <w:rPr>
+          <w:rFonts w:ascii="Consolas" w:eastAsia="Times New Roman" w:hAnsi="Consolas" w:cs="Times New Roman"/>
+          <w:color w:val="6089B4"/>
+          <w:sz w:val="21"/>
+          <w:szCs w:val="21"/>
+        </w:rPr>
+        <w:t>200</w:t>
+      </w:r>
+    </w:p>
+    <w:p>
+      <w:pPr>
+        <w:shd w:val="clear" w:color="auto" w:fill="1E1E1E"/>
+        <w:spacing w:after="0" w:line="285" w:lineRule="atLeast"/>
+        <w:rPr>
+          <w:rFonts w:ascii="Consolas" w:eastAsia="Times New Roman" w:hAnsi="Consolas" w:cs="Times New Roman"/>
+          <w:color w:val="C5C8C6"/>
+          <w:sz w:val="21"/>
+          <w:szCs w:val="21"/>
+        </w:rPr>
+      </w:pPr>
+      <w:r>
+        <w:rPr>
+          <w:rFonts w:ascii="Consolas" w:eastAsia="Times New Roman" w:hAnsi="Consolas" w:cs="Times New Roman"/>
+          <w:color w:val="C5C8C6"/>
+          <w:sz w:val="21"/>
+          <w:szCs w:val="21"/>
+        </w:rPr>
+        <w:t xml:space="preserve">a </w:t>
+      </w:r>
+      <w:r>
+        <w:rPr>
+          <w:rFonts w:ascii="Consolas" w:eastAsia="Times New Roman" w:hAnsi="Consolas" w:cs="Times New Roman"/>
+          <w:color w:val="676867"/>
+          <w:sz w:val="21"/>
+          <w:szCs w:val="21"/>
+        </w:rPr>
+        <w:t>=</w:t>
+      </w:r>
+      <w:r>
+        <w:rPr>
+          <w:rFonts w:ascii="Consolas" w:eastAsia="Times New Roman" w:hAnsi="Consolas" w:cs="Times New Roman"/>
+          <w:color w:val="C5C8C6"/>
+          <w:sz w:val="21"/>
+          <w:szCs w:val="21"/>
+        </w:rPr>
+        <w:t xml:space="preserve"> </w:t>
+      </w:r>
+      <w:r>
+        <w:rPr>
+          <w:rFonts w:ascii="Consolas" w:eastAsia="Times New Roman" w:hAnsi="Consolas" w:cs="Times New Roman"/>
+          <w:color w:val="6089B4"/>
+          <w:sz w:val="21"/>
+          <w:szCs w:val="21"/>
+        </w:rPr>
+        <w:t>0.90</w:t>
+      </w:r>
+    </w:p>
+    <w:p>
+      <w:pPr>
+        <w:shd w:val="clear" w:color="auto" w:fill="1E1E1E"/>
+        <w:spacing w:after="0" w:line="285" w:lineRule="atLeast"/>
+        <w:rPr>
+          <w:rFonts w:ascii="Consolas" w:eastAsia="Times New Roman" w:hAnsi="Consolas" w:cs="Times New Roman"/>
+          <w:color w:val="C5C8C6"/>
+          <w:sz w:val="21"/>
+          <w:szCs w:val="21"/>
+        </w:rPr>
+      </w:pPr>
+      <w:r>
+        <w:rPr>
+          <w:rFonts w:ascii="Consolas" w:eastAsia="Times New Roman" w:hAnsi="Consolas" w:cs="Times New Roman"/>
+          <w:color w:val="C5C8C6"/>
+          <w:sz w:val="21"/>
+          <w:szCs w:val="21"/>
+        </w:rPr>
+        <w:t xml:space="preserve">p0 </w:t>
+      </w:r>
+      <w:r>
+        <w:rPr>
+          <w:rFonts w:ascii="Consolas" w:eastAsia="Times New Roman" w:hAnsi="Consolas" w:cs="Times New Roman"/>
+          <w:color w:val="676867"/>
+          <w:sz w:val="21"/>
+          <w:szCs w:val="21"/>
+        </w:rPr>
+        <w:t>=</w:t>
+      </w:r>
+      <w:r>
+        <w:rPr>
+          <w:rFonts w:ascii="Consolas" w:eastAsia="Times New Roman" w:hAnsi="Consolas" w:cs="Times New Roman"/>
+          <w:color w:val="C5C8C6"/>
+          <w:sz w:val="21"/>
+          <w:szCs w:val="21"/>
+        </w:rPr>
+        <w:t xml:space="preserve"> </w:t>
+      </w:r>
+      <w:r>
+        <w:rPr>
+          <w:rFonts w:ascii="Consolas" w:eastAsia="Times New Roman" w:hAnsi="Consolas" w:cs="Times New Roman"/>
+          <w:color w:val="6089B4"/>
+          <w:sz w:val="21"/>
+          <w:szCs w:val="21"/>
+        </w:rPr>
+        <w:t>1</w:t>
+      </w:r>
+    </w:p>
+    <w:p>
+      <w:pPr>
+        <w:shd w:val="clear" w:color="auto" w:fill="1E1E1E"/>
+        <w:spacing w:after="0" w:line="285" w:lineRule="atLeast"/>
+        <w:rPr>
+          <w:rFonts w:ascii="Consolas" w:eastAsia="Times New Roman" w:hAnsi="Consolas" w:cs="Times New Roman"/>
+          <w:color w:val="C5C8C6"/>
+          <w:sz w:val="21"/>
+          <w:szCs w:val="21"/>
+        </w:rPr>
+      </w:pPr>
+    </w:p>
+    <w:p>
+      <w:pPr>
+        <w:shd w:val="clear" w:color="auto" w:fill="1E1E1E"/>
+        <w:spacing w:after="0" w:line="285" w:lineRule="atLeast"/>
+        <w:rPr>
+          <w:rFonts w:ascii="Consolas" w:eastAsia="Times New Roman" w:hAnsi="Consolas" w:cs="Times New Roman"/>
+          <w:color w:val="C5C8C6"/>
+          <w:sz w:val="21"/>
+          <w:szCs w:val="21"/>
+        </w:rPr>
+      </w:pPr>
+      <w:proofErr w:type="spellStart"/>
+      <w:r>
+        <w:rPr>
+          <w:rFonts w:ascii="Consolas" w:eastAsia="Times New Roman" w:hAnsi="Consolas" w:cs="Times New Roman"/>
+          <w:color w:val="C5C8C6"/>
+          <w:sz w:val="21"/>
+          <w:szCs w:val="21"/>
+        </w:rPr>
+        <w:t>x.append</w:t>
+      </w:r>
+      <w:proofErr w:type="spellEnd"/>
+      <w:r>
+        <w:rPr>
+          <w:rFonts w:ascii="Consolas" w:eastAsia="Times New Roman" w:hAnsi="Consolas" w:cs="Times New Roman"/>
+          <w:color w:val="C5C8C6"/>
+          <w:sz w:val="21"/>
+          <w:szCs w:val="21"/>
+        </w:rPr>
+        <w:t>(x0)</w:t>
+      </w:r>
+    </w:p>
+    <w:p>
+      <w:pPr>
+        <w:shd w:val="clear" w:color="auto" w:fill="1E1E1E"/>
+        <w:spacing w:after="0" w:line="285" w:lineRule="atLeast"/>
+        <w:rPr>
+          <w:rFonts w:ascii="Consolas" w:eastAsia="Times New Roman" w:hAnsi="Consolas" w:cs="Times New Roman"/>
+          <w:color w:val="C5C8C6"/>
+          <w:sz w:val="21"/>
+          <w:szCs w:val="21"/>
+        </w:rPr>
+      </w:pPr>
+      <w:proofErr w:type="spellStart"/>
+      <w:proofErr w:type="gramStart"/>
+      <w:r>
+        <w:rPr>
+          <w:rFonts w:ascii="Consolas" w:eastAsia="Times New Roman" w:hAnsi="Consolas" w:cs="Times New Roman"/>
+          <w:color w:val="C5C8C6"/>
+          <w:sz w:val="21"/>
+          <w:szCs w:val="21"/>
+        </w:rPr>
+        <w:t>p.append</w:t>
+      </w:r>
+      <w:proofErr w:type="spellEnd"/>
+      <w:proofErr w:type="gramEnd"/>
+      <w:r>
+        <w:rPr>
+          <w:rFonts w:ascii="Consolas" w:eastAsia="Times New Roman" w:hAnsi="Consolas" w:cs="Times New Roman"/>
+          <w:color w:val="C5C8C6"/>
+          <w:sz w:val="21"/>
+          <w:szCs w:val="21"/>
+        </w:rPr>
+        <w:t>(p0)</w:t>
+      </w:r>
+    </w:p>
+    <w:p>
+      <w:pPr>
+        <w:shd w:val="clear" w:color="auto" w:fill="1E1E1E"/>
+        <w:spacing w:after="0" w:line="285" w:lineRule="atLeast"/>
+        <w:rPr>
+          <w:rFonts w:ascii="Consolas" w:eastAsia="Times New Roman" w:hAnsi="Consolas" w:cs="Times New Roman"/>
+          <w:color w:val="C5C8C6"/>
+          <w:sz w:val="21"/>
+          <w:szCs w:val="21"/>
+        </w:rPr>
+      </w:pPr>
+      <w:proofErr w:type="gramStart"/>
+      <w:r>
+        <w:rPr>
+          <w:rFonts w:ascii="Consolas" w:eastAsia="Times New Roman" w:hAnsi="Consolas" w:cs="Times New Roman"/>
+          <w:color w:val="C5C8C6"/>
+          <w:sz w:val="21"/>
+          <w:szCs w:val="21"/>
+        </w:rPr>
+        <w:t>g.append</w:t>
+      </w:r>
+      <w:proofErr w:type="gramEnd"/>
+      <w:r>
+        <w:rPr>
+          <w:rFonts w:ascii="Consolas" w:eastAsia="Times New Roman" w:hAnsi="Consolas" w:cs="Times New Roman"/>
+          <w:color w:val="C5C8C6"/>
+          <w:sz w:val="21"/>
+          <w:szCs w:val="21"/>
+        </w:rPr>
+        <w:t>(</w:t>
+      </w:r>
+      <w:r>
+        <w:rPr>
+          <w:rFonts w:ascii="Consolas" w:eastAsia="Times New Roman" w:hAnsi="Consolas" w:cs="Times New Roman"/>
+          <w:color w:val="6089B4"/>
+          <w:sz w:val="21"/>
+          <w:szCs w:val="21"/>
+        </w:rPr>
+        <w:t>0</w:t>
+      </w:r>
+      <w:r>
+        <w:rPr>
+          <w:rFonts w:ascii="Consolas" w:eastAsia="Times New Roman" w:hAnsi="Consolas" w:cs="Times New Roman"/>
+          <w:color w:val="C5C8C6"/>
+          <w:sz w:val="21"/>
+          <w:szCs w:val="21"/>
+        </w:rPr>
+        <w:t>)</w:t>
+      </w:r>
+    </w:p>
+    <w:p>
+      <w:pPr>
+        <w:shd w:val="clear" w:color="auto" w:fill="1E1E1E"/>
+        <w:spacing w:after="0" w:line="285" w:lineRule="atLeast"/>
+        <w:rPr>
+          <w:rFonts w:ascii="Consolas" w:eastAsia="Times New Roman" w:hAnsi="Consolas" w:cs="Times New Roman"/>
+          <w:color w:val="C5C8C6"/>
+          <w:sz w:val="21"/>
+          <w:szCs w:val="21"/>
+        </w:rPr>
+      </w:pPr>
+    </w:p>
+    <w:p>
+      <w:pPr>
+        <w:shd w:val="clear" w:color="auto" w:fill="1E1E1E"/>
+        <w:spacing w:after="0" w:line="285" w:lineRule="atLeast"/>
+        <w:rPr>
+          <w:rFonts w:ascii="Consolas" w:eastAsia="Times New Roman" w:hAnsi="Consolas" w:cs="Times New Roman"/>
+          <w:color w:val="C5C8C6"/>
+          <w:sz w:val="21"/>
+          <w:szCs w:val="21"/>
+        </w:rPr>
+      </w:pPr>
+      <w:r>
+        <w:rPr>
+          <w:rFonts w:ascii="Consolas" w:eastAsia="Times New Roman" w:hAnsi="Consolas" w:cs="Times New Roman"/>
+          <w:color w:val="9872A2"/>
+          <w:sz w:val="21"/>
+          <w:szCs w:val="21"/>
+        </w:rPr>
+        <w:t>for</w:t>
+      </w:r>
+      <w:r>
+        <w:rPr>
+          <w:rFonts w:ascii="Consolas" w:eastAsia="Times New Roman" w:hAnsi="Consolas" w:cs="Times New Roman"/>
+          <w:color w:val="C5C8C6"/>
+          <w:sz w:val="21"/>
+          <w:szCs w:val="21"/>
+        </w:rPr>
+        <w:t xml:space="preserve"> i </w:t>
+      </w:r>
+      <w:r>
+        <w:rPr>
+          <w:rFonts w:ascii="Consolas" w:eastAsia="Times New Roman" w:hAnsi="Consolas" w:cs="Times New Roman"/>
+          <w:color w:val="676867"/>
+          <w:sz w:val="21"/>
+          <w:szCs w:val="21"/>
+        </w:rPr>
+        <w:t>in</w:t>
+      </w:r>
+      <w:r>
+        <w:rPr>
+          <w:rFonts w:ascii="Consolas" w:eastAsia="Times New Roman" w:hAnsi="Consolas" w:cs="Times New Roman"/>
+          <w:color w:val="C5C8C6"/>
+          <w:sz w:val="21"/>
+          <w:szCs w:val="21"/>
+        </w:rPr>
+        <w:t xml:space="preserve"> </w:t>
+      </w:r>
+      <w:proofErr w:type="gramStart"/>
+      <w:r>
+        <w:rPr>
+          <w:rFonts w:ascii="Consolas" w:eastAsia="Times New Roman" w:hAnsi="Consolas" w:cs="Times New Roman"/>
+          <w:color w:val="9872A2"/>
+          <w:sz w:val="21"/>
+          <w:szCs w:val="21"/>
+        </w:rPr>
+        <w:t>range</w:t>
+      </w:r>
+      <w:r>
+        <w:rPr>
+          <w:rFonts w:ascii="Consolas" w:eastAsia="Times New Roman" w:hAnsi="Consolas" w:cs="Times New Roman"/>
+          <w:color w:val="C5C8C6"/>
+          <w:sz w:val="21"/>
+          <w:szCs w:val="21"/>
+        </w:rPr>
+        <w:t>(</w:t>
+      </w:r>
+      <w:proofErr w:type="gramEnd"/>
+      <w:r>
+        <w:rPr>
+          <w:rFonts w:ascii="Consolas" w:eastAsia="Times New Roman" w:hAnsi="Consolas" w:cs="Times New Roman"/>
+          <w:color w:val="6089B4"/>
+          <w:sz w:val="21"/>
+          <w:szCs w:val="21"/>
+        </w:rPr>
+        <w:t>9</w:t>
+      </w:r>
+      <w:r>
+        <w:rPr>
+          <w:rFonts w:ascii="Consolas" w:eastAsia="Times New Roman" w:hAnsi="Consolas" w:cs="Times New Roman"/>
+          <w:color w:val="C5C8C6"/>
+          <w:sz w:val="21"/>
+          <w:szCs w:val="21"/>
+        </w:rPr>
+        <w:t>):</w:t>
+      </w:r>
+    </w:p>
+    <w:p>
+      <w:pPr>
+        <w:shd w:val="clear" w:color="auto" w:fill="1E1E1E"/>
+        <w:spacing w:after="0" w:line="285" w:lineRule="atLeast"/>
+        <w:rPr>
+          <w:rFonts w:ascii="Consolas" w:eastAsia="Times New Roman" w:hAnsi="Consolas" w:cs="Times New Roman"/>
+          <w:color w:val="C5C8C6"/>
+          <w:sz w:val="21"/>
+          <w:szCs w:val="21"/>
+        </w:rPr>
+      </w:pPr>
+      <w:r>
+        <w:rPr>
+          <w:rFonts w:ascii="Consolas" w:eastAsia="Times New Roman" w:hAnsi="Consolas" w:cs="Times New Roman"/>
+          <w:color w:val="C5C8C6"/>
+          <w:sz w:val="21"/>
+          <w:szCs w:val="21"/>
+        </w:rPr>
+        <w:t xml:space="preserve">    </w:t>
+      </w:r>
+      <w:proofErr w:type="spellStart"/>
+      <w:r>
+        <w:rPr>
+          <w:rFonts w:ascii="Consolas" w:eastAsia="Times New Roman" w:hAnsi="Consolas" w:cs="Times New Roman"/>
+          <w:color w:val="C5C8C6"/>
+          <w:sz w:val="21"/>
+          <w:szCs w:val="21"/>
+        </w:rPr>
+        <w:t>x.append</w:t>
+      </w:r>
+      <w:proofErr w:type="spellEnd"/>
+      <w:r>
+        <w:rPr>
+          <w:rFonts w:ascii="Consolas" w:eastAsia="Times New Roman" w:hAnsi="Consolas" w:cs="Times New Roman"/>
+          <w:color w:val="C5C8C6"/>
+          <w:sz w:val="21"/>
+          <w:szCs w:val="21"/>
+        </w:rPr>
+        <w:t xml:space="preserve">(x[i] </w:t>
+      </w:r>
+      <w:r>
+        <w:rPr>
+          <w:rFonts w:ascii="Consolas" w:eastAsia="Times New Roman" w:hAnsi="Consolas" w:cs="Times New Roman"/>
+          <w:color w:val="676867"/>
+          <w:sz w:val="21"/>
+          <w:szCs w:val="21"/>
+        </w:rPr>
+        <w:t>*</w:t>
+      </w:r>
+      <w:r>
+        <w:rPr>
+          <w:rFonts w:ascii="Consolas" w:eastAsia="Times New Roman" w:hAnsi="Consolas" w:cs="Times New Roman"/>
+          <w:color w:val="C5C8C6"/>
+          <w:sz w:val="21"/>
+          <w:szCs w:val="21"/>
+        </w:rPr>
+        <w:t xml:space="preserve"> a)</w:t>
+      </w:r>
+    </w:p>
+    <w:p>
+      <w:pPr>
+        <w:shd w:val="clear" w:color="auto" w:fill="1E1E1E"/>
+        <w:spacing w:after="0" w:line="285" w:lineRule="atLeast"/>
+        <w:rPr>
+          <w:rFonts w:ascii="Consolas" w:eastAsia="Times New Roman" w:hAnsi="Consolas" w:cs="Times New Roman"/>
+          <w:color w:val="C5C8C6"/>
+          <w:sz w:val="21"/>
+          <w:szCs w:val="21"/>
+        </w:rPr>
+      </w:pPr>
+    </w:p>
+    <w:p>
+      <w:pPr>
+        <w:shd w:val="clear" w:color="auto" w:fill="1E1E1E"/>
+        <w:spacing w:after="0" w:line="285" w:lineRule="atLeast"/>
+        <w:rPr>
+          <w:rFonts w:ascii="Consolas" w:eastAsia="Times New Roman" w:hAnsi="Consolas" w:cs="Times New Roman"/>
+          <w:color w:val="C5C8C6"/>
+          <w:sz w:val="21"/>
+          <w:szCs w:val="21"/>
+        </w:rPr>
+      </w:pPr>
+      <w:r>
+        <w:rPr>
+          <w:rFonts w:ascii="Consolas" w:eastAsia="Times New Roman" w:hAnsi="Consolas" w:cs="Times New Roman"/>
+          <w:color w:val="9872A2"/>
+          <w:sz w:val="21"/>
+          <w:szCs w:val="21"/>
+        </w:rPr>
+        <w:t>for</w:t>
+      </w:r>
+      <w:r>
+        <w:rPr>
+          <w:rFonts w:ascii="Consolas" w:eastAsia="Times New Roman" w:hAnsi="Consolas" w:cs="Times New Roman"/>
+          <w:color w:val="C5C8C6"/>
+          <w:sz w:val="21"/>
+          <w:szCs w:val="21"/>
+        </w:rPr>
+        <w:t xml:space="preserve"> i </w:t>
+      </w:r>
+      <w:r>
+        <w:rPr>
+          <w:rFonts w:ascii="Consolas" w:eastAsia="Times New Roman" w:hAnsi="Consolas" w:cs="Times New Roman"/>
+          <w:color w:val="676867"/>
+          <w:sz w:val="21"/>
+          <w:szCs w:val="21"/>
+        </w:rPr>
+        <w:t>in</w:t>
+      </w:r>
+      <w:r>
+        <w:rPr>
+          <w:rFonts w:ascii="Consolas" w:eastAsia="Times New Roman" w:hAnsi="Consolas" w:cs="Times New Roman"/>
+          <w:color w:val="C5C8C6"/>
+          <w:sz w:val="21"/>
+          <w:szCs w:val="21"/>
+        </w:rPr>
+        <w:t xml:space="preserve"> </w:t>
+      </w:r>
+      <w:r>
+        <w:rPr>
+          <w:rFonts w:ascii="Consolas" w:eastAsia="Times New Roman" w:hAnsi="Consolas" w:cs="Times New Roman"/>
+          <w:color w:val="9872A2"/>
+          <w:sz w:val="21"/>
+          <w:szCs w:val="21"/>
+        </w:rPr>
+        <w:t>range</w:t>
+      </w:r>
+      <w:r>
+        <w:rPr>
+          <w:rFonts w:ascii="Consolas" w:eastAsia="Times New Roman" w:hAnsi="Consolas" w:cs="Times New Roman"/>
+          <w:color w:val="C5C8C6"/>
+          <w:sz w:val="21"/>
+          <w:szCs w:val="21"/>
+        </w:rPr>
+        <w:t>(</w:t>
+      </w:r>
+      <w:proofErr w:type="spellStart"/>
+      <w:r>
+        <w:rPr>
+          <w:rFonts w:ascii="Consolas" w:eastAsia="Times New Roman" w:hAnsi="Consolas" w:cs="Times New Roman"/>
+          <w:color w:val="9872A2"/>
+          <w:sz w:val="21"/>
+          <w:szCs w:val="21"/>
+        </w:rPr>
+        <w:t>len</w:t>
+      </w:r>
+      <w:proofErr w:type="spellEnd"/>
+      <w:r>
+        <w:rPr>
+          <w:rFonts w:ascii="Consolas" w:eastAsia="Times New Roman" w:hAnsi="Consolas" w:cs="Times New Roman"/>
+          <w:color w:val="C5C8C6"/>
+          <w:sz w:val="21"/>
+          <w:szCs w:val="21"/>
+        </w:rPr>
+        <w:t>(x)):</w:t>
+      </w:r>
+    </w:p>
+    <w:p>
+      <w:pPr>
+        <w:shd w:val="clear" w:color="auto" w:fill="1E1E1E"/>
+        <w:spacing w:after="0" w:line="285" w:lineRule="atLeast"/>
+        <w:rPr>
+          <w:rFonts w:ascii="Consolas" w:eastAsia="Times New Roman" w:hAnsi="Consolas" w:cs="Times New Roman"/>
+          <w:color w:val="C5C8C6"/>
+          <w:sz w:val="21"/>
+          <w:szCs w:val="21"/>
+        </w:rPr>
+      </w:pPr>
+      <w:r>
+        <w:rPr>
+          <w:rFonts w:ascii="Consolas" w:eastAsia="Times New Roman" w:hAnsi="Consolas" w:cs="Times New Roman"/>
+          <w:color w:val="C5C8C6"/>
+          <w:sz w:val="21"/>
+          <w:szCs w:val="21"/>
+        </w:rPr>
+        <w:t xml:space="preserve">    </w:t>
+      </w:r>
+      <w:proofErr w:type="spellStart"/>
+      <w:proofErr w:type="gramStart"/>
+      <w:r>
+        <w:rPr>
+          <w:rFonts w:ascii="Consolas" w:eastAsia="Times New Roman" w:hAnsi="Consolas" w:cs="Times New Roman"/>
+          <w:color w:val="C5C8C6"/>
+          <w:sz w:val="21"/>
+          <w:szCs w:val="21"/>
+        </w:rPr>
+        <w:t>z.append</w:t>
+      </w:r>
+      <w:proofErr w:type="spellEnd"/>
+      <w:proofErr w:type="gramEnd"/>
+      <w:r>
+        <w:rPr>
+          <w:rFonts w:ascii="Consolas" w:eastAsia="Times New Roman" w:hAnsi="Consolas" w:cs="Times New Roman"/>
+          <w:color w:val="C5C8C6"/>
+          <w:sz w:val="21"/>
+          <w:szCs w:val="21"/>
+        </w:rPr>
+        <w:t xml:space="preserve">(x[i] </w:t>
+      </w:r>
+      <w:r>
+        <w:rPr>
+          <w:rFonts w:ascii="Consolas" w:eastAsia="Times New Roman" w:hAnsi="Consolas" w:cs="Times New Roman"/>
+          <w:color w:val="676867"/>
+          <w:sz w:val="21"/>
+          <w:szCs w:val="21"/>
+        </w:rPr>
+        <w:t>+</w:t>
+      </w:r>
+      <w:r>
+        <w:rPr>
+          <w:rFonts w:ascii="Consolas" w:eastAsia="Times New Roman" w:hAnsi="Consolas" w:cs="Times New Roman"/>
+          <w:color w:val="C5C8C6"/>
+          <w:sz w:val="21"/>
+          <w:szCs w:val="21"/>
+        </w:rPr>
+        <w:t xml:space="preserve"> </w:t>
+      </w:r>
+      <w:proofErr w:type="spellStart"/>
+      <w:r>
+        <w:rPr>
+          <w:rFonts w:ascii="Consolas" w:eastAsia="Times New Roman" w:hAnsi="Consolas" w:cs="Times New Roman"/>
+          <w:color w:val="C5C8C6"/>
+          <w:sz w:val="21"/>
+          <w:szCs w:val="21"/>
+        </w:rPr>
+        <w:t>np.random.uniform</w:t>
+      </w:r>
+      <w:proofErr w:type="spellEnd"/>
+      <w:r>
+        <w:rPr>
+          <w:rFonts w:ascii="Consolas" w:eastAsia="Times New Roman" w:hAnsi="Consolas" w:cs="Times New Roman"/>
+          <w:color w:val="C5C8C6"/>
+          <w:sz w:val="21"/>
+          <w:szCs w:val="21"/>
+        </w:rPr>
+        <w:t>(</w:t>
+      </w:r>
+      <w:r>
+        <w:rPr>
+          <w:rFonts w:ascii="Consolas" w:eastAsia="Times New Roman" w:hAnsi="Consolas" w:cs="Times New Roman"/>
+          <w:color w:val="676867"/>
+          <w:sz w:val="21"/>
+          <w:szCs w:val="21"/>
+        </w:rPr>
+        <w:t>-</w:t>
+      </w:r>
+      <w:r>
+        <w:rPr>
+          <w:rFonts w:ascii="Consolas" w:eastAsia="Times New Roman" w:hAnsi="Consolas" w:cs="Times New Roman"/>
+          <w:color w:val="C5C8C6"/>
+          <w:sz w:val="21"/>
+          <w:szCs w:val="21"/>
+        </w:rPr>
+        <w:t xml:space="preserve">r, r, </w:t>
+      </w:r>
+      <w:r>
+        <w:rPr>
+          <w:rFonts w:ascii="Consolas" w:eastAsia="Times New Roman" w:hAnsi="Consolas" w:cs="Times New Roman"/>
+          <w:color w:val="408080"/>
+          <w:sz w:val="21"/>
+          <w:szCs w:val="21"/>
+        </w:rPr>
+        <w:t>None</w:t>
+      </w:r>
+      <w:r>
+        <w:rPr>
+          <w:rFonts w:ascii="Consolas" w:eastAsia="Times New Roman" w:hAnsi="Consolas" w:cs="Times New Roman"/>
+          <w:color w:val="C5C8C6"/>
+          <w:sz w:val="21"/>
+          <w:szCs w:val="21"/>
+        </w:rPr>
+        <w:t>))</w:t>
+      </w:r>
+    </w:p>
+    <w:p>
+      <w:pPr>
+        <w:shd w:val="clear" w:color="auto" w:fill="1E1E1E"/>
+        <w:spacing w:after="0" w:line="285" w:lineRule="atLeast"/>
+        <w:rPr>
+          <w:rFonts w:ascii="Consolas" w:eastAsia="Times New Roman" w:hAnsi="Consolas" w:cs="Times New Roman"/>
+          <w:color w:val="C5C8C6"/>
+          <w:sz w:val="21"/>
+          <w:szCs w:val="21"/>
+        </w:rPr>
+      </w:pPr>
+    </w:p>
+    <w:p>
+      <w:pPr>
+        <w:shd w:val="clear" w:color="auto" w:fill="1E1E1E"/>
+        <w:spacing w:after="0" w:line="285" w:lineRule="atLeast"/>
+        <w:rPr>
+          <w:rFonts w:ascii="Consolas" w:eastAsia="Times New Roman" w:hAnsi="Consolas" w:cs="Times New Roman"/>
+          <w:color w:val="C5C8C6"/>
+          <w:sz w:val="21"/>
+          <w:szCs w:val="21"/>
+        </w:rPr>
+      </w:pPr>
+      <w:proofErr w:type="spellStart"/>
+      <w:r>
+        <w:rPr>
+          <w:rFonts w:ascii="Consolas" w:eastAsia="Times New Roman" w:hAnsi="Consolas" w:cs="Times New Roman"/>
+          <w:color w:val="C5C8C6"/>
+          <w:sz w:val="21"/>
+          <w:szCs w:val="21"/>
+        </w:rPr>
+        <w:t>xPred.append</w:t>
+      </w:r>
+      <w:proofErr w:type="spellEnd"/>
+      <w:r>
+        <w:rPr>
+          <w:rFonts w:ascii="Consolas" w:eastAsia="Times New Roman" w:hAnsi="Consolas" w:cs="Times New Roman"/>
+          <w:color w:val="C5C8C6"/>
+          <w:sz w:val="21"/>
+          <w:szCs w:val="21"/>
+        </w:rPr>
+        <w:t>(</w:t>
+      </w:r>
+      <w:proofErr w:type="gramStart"/>
+      <w:r>
+        <w:rPr>
+          <w:rFonts w:ascii="Consolas" w:eastAsia="Times New Roman" w:hAnsi="Consolas" w:cs="Times New Roman"/>
+          <w:color w:val="C5C8C6"/>
+          <w:sz w:val="21"/>
+          <w:szCs w:val="21"/>
+        </w:rPr>
+        <w:t>z[</w:t>
+      </w:r>
+      <w:proofErr w:type="gramEnd"/>
+      <w:r>
+        <w:rPr>
+          <w:rFonts w:ascii="Consolas" w:eastAsia="Times New Roman" w:hAnsi="Consolas" w:cs="Times New Roman"/>
+          <w:color w:val="6089B4"/>
+          <w:sz w:val="21"/>
+          <w:szCs w:val="21"/>
+        </w:rPr>
+        <w:t>0</w:t>
+      </w:r>
+      <w:r>
+        <w:rPr>
+          <w:rFonts w:ascii="Consolas" w:eastAsia="Times New Roman" w:hAnsi="Consolas" w:cs="Times New Roman"/>
+          <w:color w:val="C5C8C6"/>
+          <w:sz w:val="21"/>
+          <w:szCs w:val="21"/>
+        </w:rPr>
+        <w:t>])</w:t>
+      </w:r>
+    </w:p>
+    <w:p>
+      <w:pPr>
+        <w:shd w:val="clear" w:color="auto" w:fill="1E1E1E"/>
+        <w:spacing w:after="0" w:line="285" w:lineRule="atLeast"/>
+        <w:rPr>
+          <w:rFonts w:ascii="Consolas" w:eastAsia="Times New Roman" w:hAnsi="Consolas" w:cs="Times New Roman"/>
+          <w:color w:val="C5C8C6"/>
+          <w:sz w:val="21"/>
+          <w:szCs w:val="21"/>
+        </w:rPr>
+      </w:pPr>
+    </w:p>
+    <w:p>
+      <w:pPr>
+        <w:shd w:val="clear" w:color="auto" w:fill="1E1E1E"/>
+        <w:spacing w:after="0" w:line="285" w:lineRule="atLeast"/>
+        <w:rPr>
+          <w:rFonts w:ascii="Consolas" w:eastAsia="Times New Roman" w:hAnsi="Consolas" w:cs="Times New Roman"/>
+          <w:color w:val="C5C8C6"/>
+          <w:sz w:val="21"/>
+          <w:szCs w:val="21"/>
+        </w:rPr>
+      </w:pPr>
+      <w:r>
+        <w:rPr>
+          <w:rFonts w:ascii="Consolas" w:eastAsia="Times New Roman" w:hAnsi="Consolas" w:cs="Times New Roman"/>
+          <w:color w:val="9872A2"/>
+          <w:sz w:val="21"/>
+          <w:szCs w:val="21"/>
+        </w:rPr>
+        <w:t>for</w:t>
+      </w:r>
+      <w:r>
+        <w:rPr>
+          <w:rFonts w:ascii="Consolas" w:eastAsia="Times New Roman" w:hAnsi="Consolas" w:cs="Times New Roman"/>
+          <w:color w:val="C5C8C6"/>
+          <w:sz w:val="21"/>
+          <w:szCs w:val="21"/>
+        </w:rPr>
+        <w:t xml:space="preserve"> i </w:t>
+      </w:r>
+      <w:r>
+        <w:rPr>
+          <w:rFonts w:ascii="Consolas" w:eastAsia="Times New Roman" w:hAnsi="Consolas" w:cs="Times New Roman"/>
+          <w:color w:val="676867"/>
+          <w:sz w:val="21"/>
+          <w:szCs w:val="21"/>
+        </w:rPr>
+        <w:t>in</w:t>
+      </w:r>
+      <w:r>
+        <w:rPr>
+          <w:rFonts w:ascii="Consolas" w:eastAsia="Times New Roman" w:hAnsi="Consolas" w:cs="Times New Roman"/>
+          <w:color w:val="C5C8C6"/>
+          <w:sz w:val="21"/>
+          <w:szCs w:val="21"/>
+        </w:rPr>
+        <w:t xml:space="preserve"> </w:t>
+      </w:r>
+      <w:proofErr w:type="gramStart"/>
+      <w:r>
+        <w:rPr>
+          <w:rFonts w:ascii="Consolas" w:eastAsia="Times New Roman" w:hAnsi="Consolas" w:cs="Times New Roman"/>
+          <w:color w:val="9872A2"/>
+          <w:sz w:val="21"/>
+          <w:szCs w:val="21"/>
+        </w:rPr>
+        <w:t>range</w:t>
+      </w:r>
+      <w:r>
+        <w:rPr>
+          <w:rFonts w:ascii="Consolas" w:eastAsia="Times New Roman" w:hAnsi="Consolas" w:cs="Times New Roman"/>
+          <w:color w:val="C5C8C6"/>
+          <w:sz w:val="21"/>
+          <w:szCs w:val="21"/>
+        </w:rPr>
+        <w:t>(</w:t>
+      </w:r>
+      <w:proofErr w:type="gramEnd"/>
+      <w:r>
+        <w:rPr>
+          <w:rFonts w:ascii="Consolas" w:eastAsia="Times New Roman" w:hAnsi="Consolas" w:cs="Times New Roman"/>
+          <w:color w:val="6089B4"/>
+          <w:sz w:val="21"/>
+          <w:szCs w:val="21"/>
+        </w:rPr>
+        <w:t>1</w:t>
+      </w:r>
+      <w:r>
+        <w:rPr>
+          <w:rFonts w:ascii="Consolas" w:eastAsia="Times New Roman" w:hAnsi="Consolas" w:cs="Times New Roman"/>
+          <w:color w:val="C5C8C6"/>
+          <w:sz w:val="21"/>
+          <w:szCs w:val="21"/>
+        </w:rPr>
+        <w:t xml:space="preserve">, </w:t>
+      </w:r>
+      <w:proofErr w:type="spellStart"/>
+      <w:r>
+        <w:rPr>
+          <w:rFonts w:ascii="Consolas" w:eastAsia="Times New Roman" w:hAnsi="Consolas" w:cs="Times New Roman"/>
+          <w:color w:val="9872A2"/>
+          <w:sz w:val="21"/>
+          <w:szCs w:val="21"/>
+        </w:rPr>
+        <w:t>len</w:t>
+      </w:r>
+      <w:proofErr w:type="spellEnd"/>
+      <w:r>
+        <w:rPr>
+          <w:rFonts w:ascii="Consolas" w:eastAsia="Times New Roman" w:hAnsi="Consolas" w:cs="Times New Roman"/>
+          <w:color w:val="C5C8C6"/>
+          <w:sz w:val="21"/>
+          <w:szCs w:val="21"/>
+        </w:rPr>
+        <w:t>(z)):</w:t>
+      </w:r>
+    </w:p>
+    <w:p>
+      <w:pPr>
+        <w:shd w:val="clear" w:color="auto" w:fill="1E1E1E"/>
+        <w:spacing w:after="0" w:line="285" w:lineRule="atLeast"/>
+        <w:rPr>
+          <w:rFonts w:ascii="Consolas" w:eastAsia="Times New Roman" w:hAnsi="Consolas" w:cs="Times New Roman"/>
+          <w:color w:val="C5C8C6"/>
+          <w:sz w:val="21"/>
+          <w:szCs w:val="21"/>
+        </w:rPr>
+      </w:pPr>
+      <w:r>
+        <w:rPr>
+          <w:rFonts w:ascii="Consolas" w:eastAsia="Times New Roman" w:hAnsi="Consolas" w:cs="Times New Roman"/>
+          <w:color w:val="C5C8C6"/>
+          <w:sz w:val="21"/>
+          <w:szCs w:val="21"/>
+        </w:rPr>
+        <w:t xml:space="preserve">    </w:t>
+      </w:r>
+      <w:r>
+        <w:rPr>
+          <w:rFonts w:ascii="Consolas" w:eastAsia="Times New Roman" w:hAnsi="Consolas" w:cs="Times New Roman"/>
+          <w:color w:val="9A9B99"/>
+          <w:sz w:val="21"/>
+          <w:szCs w:val="21"/>
+        </w:rPr>
+        <w:t># Predict</w:t>
+      </w:r>
+    </w:p>
+    <w:p>
+      <w:pPr>
+        <w:shd w:val="clear" w:color="auto" w:fill="1E1E1E"/>
+        <w:spacing w:after="0" w:line="285" w:lineRule="atLeast"/>
+        <w:rPr>
+          <w:rFonts w:ascii="Consolas" w:eastAsia="Times New Roman" w:hAnsi="Consolas" w:cs="Times New Roman"/>
+          <w:color w:val="C5C8C6"/>
+          <w:sz w:val="21"/>
+          <w:szCs w:val="21"/>
+        </w:rPr>
+      </w:pPr>
+      <w:r>
+        <w:rPr>
+          <w:rFonts w:ascii="Consolas" w:eastAsia="Times New Roman" w:hAnsi="Consolas" w:cs="Times New Roman"/>
+          <w:color w:val="C5C8C6"/>
+          <w:sz w:val="21"/>
+          <w:szCs w:val="21"/>
+        </w:rPr>
+        <w:t xml:space="preserve">    </w:t>
+      </w:r>
+      <w:proofErr w:type="spellStart"/>
+      <w:r>
+        <w:rPr>
+          <w:rFonts w:ascii="Consolas" w:eastAsia="Times New Roman" w:hAnsi="Consolas" w:cs="Times New Roman"/>
+          <w:color w:val="C5C8C6"/>
+          <w:sz w:val="21"/>
+          <w:szCs w:val="21"/>
+        </w:rPr>
+        <w:t>xPred.append</w:t>
+      </w:r>
+      <w:proofErr w:type="spellEnd"/>
+      <w:r>
+        <w:rPr>
+          <w:rFonts w:ascii="Consolas" w:eastAsia="Times New Roman" w:hAnsi="Consolas" w:cs="Times New Roman"/>
+          <w:color w:val="C5C8C6"/>
+          <w:sz w:val="21"/>
+          <w:szCs w:val="21"/>
+        </w:rPr>
+        <w:t xml:space="preserve">(a </w:t>
+      </w:r>
+      <w:r>
+        <w:rPr>
+          <w:rFonts w:ascii="Consolas" w:eastAsia="Times New Roman" w:hAnsi="Consolas" w:cs="Times New Roman"/>
+          <w:color w:val="676867"/>
+          <w:sz w:val="21"/>
+          <w:szCs w:val="21"/>
+        </w:rPr>
+        <w:t>*</w:t>
+      </w:r>
+      <w:r>
+        <w:rPr>
+          <w:rFonts w:ascii="Consolas" w:eastAsia="Times New Roman" w:hAnsi="Consolas" w:cs="Times New Roman"/>
+          <w:color w:val="C5C8C6"/>
+          <w:sz w:val="21"/>
+          <w:szCs w:val="21"/>
+        </w:rPr>
+        <w:t xml:space="preserve"> </w:t>
+      </w:r>
+      <w:proofErr w:type="gramStart"/>
+      <w:r>
+        <w:rPr>
+          <w:rFonts w:ascii="Consolas" w:eastAsia="Times New Roman" w:hAnsi="Consolas" w:cs="Times New Roman"/>
+          <w:color w:val="C5C8C6"/>
+          <w:sz w:val="21"/>
+          <w:szCs w:val="21"/>
+        </w:rPr>
+        <w:t>xPred[</w:t>
+      </w:r>
+      <w:proofErr w:type="gramEnd"/>
+      <w:r>
+        <w:rPr>
+          <w:rFonts w:ascii="Consolas" w:eastAsia="Times New Roman" w:hAnsi="Consolas" w:cs="Times New Roman"/>
+          <w:color w:val="C5C8C6"/>
+          <w:sz w:val="21"/>
+          <w:szCs w:val="21"/>
+        </w:rPr>
+        <w:t xml:space="preserve">i </w:t>
+      </w:r>
+      <w:r>
+        <w:rPr>
+          <w:rFonts w:ascii="Consolas" w:eastAsia="Times New Roman" w:hAnsi="Consolas" w:cs="Times New Roman"/>
+          <w:color w:val="676867"/>
+          <w:sz w:val="21"/>
+          <w:szCs w:val="21"/>
+        </w:rPr>
+        <w:t>-</w:t>
+      </w:r>
+      <w:r>
+        <w:rPr>
+          <w:rFonts w:ascii="Consolas" w:eastAsia="Times New Roman" w:hAnsi="Consolas" w:cs="Times New Roman"/>
+          <w:color w:val="C5C8C6"/>
+          <w:sz w:val="21"/>
+          <w:szCs w:val="21"/>
+        </w:rPr>
+        <w:t xml:space="preserve"> </w:t>
+      </w:r>
+      <w:r>
+        <w:rPr>
+          <w:rFonts w:ascii="Consolas" w:eastAsia="Times New Roman" w:hAnsi="Consolas" w:cs="Times New Roman"/>
+          <w:color w:val="6089B4"/>
+          <w:sz w:val="21"/>
+          <w:szCs w:val="21"/>
+        </w:rPr>
+        <w:t>1</w:t>
+      </w:r>
+      <w:r>
+        <w:rPr>
+          <w:rFonts w:ascii="Consolas" w:eastAsia="Times New Roman" w:hAnsi="Consolas" w:cs="Times New Roman"/>
+          <w:color w:val="C5C8C6"/>
+          <w:sz w:val="21"/>
+          <w:szCs w:val="21"/>
+        </w:rPr>
+        <w:t>])</w:t>
+      </w:r>
+    </w:p>
+    <w:p>
+      <w:pPr>
+        <w:shd w:val="clear" w:color="auto" w:fill="1E1E1E"/>
+        <w:spacing w:after="0" w:line="285" w:lineRule="atLeast"/>
+        <w:rPr>
+          <w:rFonts w:ascii="Consolas" w:eastAsia="Times New Roman" w:hAnsi="Consolas" w:cs="Times New Roman"/>
+          <w:color w:val="C5C8C6"/>
+          <w:sz w:val="21"/>
+          <w:szCs w:val="21"/>
+        </w:rPr>
+      </w:pPr>
+      <w:r>
+        <w:rPr>
+          <w:rFonts w:ascii="Consolas" w:eastAsia="Times New Roman" w:hAnsi="Consolas" w:cs="Times New Roman"/>
+          <w:color w:val="C5C8C6"/>
+          <w:sz w:val="21"/>
+          <w:szCs w:val="21"/>
+        </w:rPr>
+        <w:t xml:space="preserve">    </w:t>
+      </w:r>
+      <w:proofErr w:type="spellStart"/>
+      <w:proofErr w:type="gramStart"/>
+      <w:r>
+        <w:rPr>
+          <w:rFonts w:ascii="Consolas" w:eastAsia="Times New Roman" w:hAnsi="Consolas" w:cs="Times New Roman"/>
+          <w:color w:val="C5C8C6"/>
+          <w:sz w:val="21"/>
+          <w:szCs w:val="21"/>
+        </w:rPr>
+        <w:t>p.append</w:t>
+      </w:r>
+      <w:proofErr w:type="spellEnd"/>
+      <w:proofErr w:type="gramEnd"/>
+      <w:r>
+        <w:rPr>
+          <w:rFonts w:ascii="Consolas" w:eastAsia="Times New Roman" w:hAnsi="Consolas" w:cs="Times New Roman"/>
+          <w:color w:val="C5C8C6"/>
+          <w:sz w:val="21"/>
+          <w:szCs w:val="21"/>
+        </w:rPr>
+        <w:t xml:space="preserve">(a </w:t>
+      </w:r>
+      <w:r>
+        <w:rPr>
+          <w:rFonts w:ascii="Consolas" w:eastAsia="Times New Roman" w:hAnsi="Consolas" w:cs="Times New Roman"/>
+          <w:color w:val="676867"/>
+          <w:sz w:val="21"/>
+          <w:szCs w:val="21"/>
+        </w:rPr>
+        <w:t>*</w:t>
+      </w:r>
+      <w:r>
+        <w:rPr>
+          <w:rFonts w:ascii="Consolas" w:eastAsia="Times New Roman" w:hAnsi="Consolas" w:cs="Times New Roman"/>
+          <w:color w:val="C5C8C6"/>
+          <w:sz w:val="21"/>
+          <w:szCs w:val="21"/>
+        </w:rPr>
+        <w:t xml:space="preserve"> p[i</w:t>
+      </w:r>
+      <w:r>
+        <w:rPr>
+          <w:rFonts w:ascii="Consolas" w:eastAsia="Times New Roman" w:hAnsi="Consolas" w:cs="Times New Roman"/>
+          <w:color w:val="676867"/>
+          <w:sz w:val="21"/>
+          <w:szCs w:val="21"/>
+        </w:rPr>
+        <w:t>-</w:t>
+      </w:r>
+      <w:r>
+        <w:rPr>
+          <w:rFonts w:ascii="Consolas" w:eastAsia="Times New Roman" w:hAnsi="Consolas" w:cs="Times New Roman"/>
+          <w:color w:val="6089B4"/>
+          <w:sz w:val="21"/>
+          <w:szCs w:val="21"/>
+        </w:rPr>
+        <w:t>1</w:t>
+      </w:r>
+      <w:r>
+        <w:rPr>
+          <w:rFonts w:ascii="Consolas" w:eastAsia="Times New Roman" w:hAnsi="Consolas" w:cs="Times New Roman"/>
+          <w:color w:val="C5C8C6"/>
+          <w:sz w:val="21"/>
+          <w:szCs w:val="21"/>
+        </w:rPr>
+        <w:t xml:space="preserve">] </w:t>
+      </w:r>
+      <w:r>
+        <w:rPr>
+          <w:rFonts w:ascii="Consolas" w:eastAsia="Times New Roman" w:hAnsi="Consolas" w:cs="Times New Roman"/>
+          <w:color w:val="676867"/>
+          <w:sz w:val="21"/>
+          <w:szCs w:val="21"/>
+        </w:rPr>
+        <w:t>*</w:t>
+      </w:r>
+      <w:r>
+        <w:rPr>
+          <w:rFonts w:ascii="Consolas" w:eastAsia="Times New Roman" w:hAnsi="Consolas" w:cs="Times New Roman"/>
+          <w:color w:val="C5C8C6"/>
+          <w:sz w:val="21"/>
+          <w:szCs w:val="21"/>
+        </w:rPr>
+        <w:t xml:space="preserve"> a)</w:t>
+      </w:r>
+    </w:p>
+    <w:p>
+      <w:pPr>
+        <w:shd w:val="clear" w:color="auto" w:fill="1E1E1E"/>
+        <w:spacing w:after="0" w:line="285" w:lineRule="atLeast"/>
+        <w:rPr>
+          <w:rFonts w:ascii="Consolas" w:eastAsia="Times New Roman" w:hAnsi="Consolas" w:cs="Times New Roman"/>
+          <w:color w:val="C5C8C6"/>
+          <w:sz w:val="21"/>
+          <w:szCs w:val="21"/>
+        </w:rPr>
+      </w:pPr>
+    </w:p>
+    <w:p>
+      <w:pPr>
+        <w:shd w:val="clear" w:color="auto" w:fill="1E1E1E"/>
+        <w:spacing w:after="0" w:line="285" w:lineRule="atLeast"/>
+        <w:rPr>
+          <w:rFonts w:ascii="Consolas" w:eastAsia="Times New Roman" w:hAnsi="Consolas" w:cs="Times New Roman"/>
+          <w:color w:val="C5C8C6"/>
+          <w:sz w:val="21"/>
+          <w:szCs w:val="21"/>
+        </w:rPr>
+      </w:pPr>
+      <w:r>
+        <w:rPr>
+          <w:rFonts w:ascii="Consolas" w:eastAsia="Times New Roman" w:hAnsi="Consolas" w:cs="Times New Roman"/>
+          <w:color w:val="C5C8C6"/>
+          <w:sz w:val="21"/>
+          <w:szCs w:val="21"/>
+        </w:rPr>
+        <w:lastRenderedPageBreak/>
+        <w:t xml:space="preserve">    </w:t>
+      </w:r>
+      <w:r>
+        <w:rPr>
+          <w:rFonts w:ascii="Consolas" w:eastAsia="Times New Roman" w:hAnsi="Consolas" w:cs="Times New Roman"/>
+          <w:color w:val="9A9B99"/>
+          <w:sz w:val="21"/>
+          <w:szCs w:val="21"/>
+        </w:rPr>
+        <w:t># Update</w:t>
+      </w:r>
+    </w:p>
+    <w:p>
+      <w:pPr>
+        <w:shd w:val="clear" w:color="auto" w:fill="1E1E1E"/>
+        <w:spacing w:after="0" w:line="285" w:lineRule="atLeast"/>
+        <w:rPr>
+          <w:rFonts w:ascii="Consolas" w:eastAsia="Times New Roman" w:hAnsi="Consolas" w:cs="Times New Roman"/>
+          <w:color w:val="C5C8C6"/>
+          <w:sz w:val="21"/>
+          <w:szCs w:val="21"/>
+        </w:rPr>
+      </w:pPr>
+      <w:r>
+        <w:rPr>
+          <w:rFonts w:ascii="Consolas" w:eastAsia="Times New Roman" w:hAnsi="Consolas" w:cs="Times New Roman"/>
+          <w:color w:val="C5C8C6"/>
+          <w:sz w:val="21"/>
+          <w:szCs w:val="21"/>
+        </w:rPr>
+        <w:t xml:space="preserve">    g.append(p[i </w:t>
+      </w:r>
+      <w:r>
+        <w:rPr>
+          <w:rFonts w:ascii="Consolas" w:eastAsia="Times New Roman" w:hAnsi="Consolas" w:cs="Times New Roman"/>
+          <w:color w:val="676867"/>
+          <w:sz w:val="21"/>
+          <w:szCs w:val="21"/>
+        </w:rPr>
+        <w:t>-</w:t>
+      </w:r>
+      <w:r>
+        <w:rPr>
+          <w:rFonts w:ascii="Consolas" w:eastAsia="Times New Roman" w:hAnsi="Consolas" w:cs="Times New Roman"/>
+          <w:color w:val="C5C8C6"/>
+          <w:sz w:val="21"/>
+          <w:szCs w:val="21"/>
+        </w:rPr>
+        <w:t xml:space="preserve"> </w:t>
+      </w:r>
+      <w:r>
+        <w:rPr>
+          <w:rFonts w:ascii="Consolas" w:eastAsia="Times New Roman" w:hAnsi="Consolas" w:cs="Times New Roman"/>
+          <w:color w:val="6089B4"/>
+          <w:sz w:val="21"/>
+          <w:szCs w:val="21"/>
+        </w:rPr>
+        <w:t>1</w:t>
+      </w:r>
+      <w:r>
+        <w:rPr>
+          <w:rFonts w:ascii="Consolas" w:eastAsia="Times New Roman" w:hAnsi="Consolas" w:cs="Times New Roman"/>
+          <w:color w:val="C5C8C6"/>
+          <w:sz w:val="21"/>
+          <w:szCs w:val="21"/>
+        </w:rPr>
+        <w:t xml:space="preserve">] </w:t>
+      </w:r>
+      <w:r>
+        <w:rPr>
+          <w:rFonts w:ascii="Consolas" w:eastAsia="Times New Roman" w:hAnsi="Consolas" w:cs="Times New Roman"/>
+          <w:color w:val="676867"/>
+          <w:sz w:val="21"/>
+          <w:szCs w:val="21"/>
+        </w:rPr>
+        <w:t>/</w:t>
+      </w:r>
+      <w:r>
+        <w:rPr>
+          <w:rFonts w:ascii="Consolas" w:eastAsia="Times New Roman" w:hAnsi="Consolas" w:cs="Times New Roman"/>
+          <w:color w:val="C5C8C6"/>
+          <w:sz w:val="21"/>
+          <w:szCs w:val="21"/>
+        </w:rPr>
+        <w:t xml:space="preserve"> (p[i </w:t>
+      </w:r>
+      <w:r>
+        <w:rPr>
+          <w:rFonts w:ascii="Consolas" w:eastAsia="Times New Roman" w:hAnsi="Consolas" w:cs="Times New Roman"/>
+          <w:color w:val="676867"/>
+          <w:sz w:val="21"/>
+          <w:szCs w:val="21"/>
+        </w:rPr>
+        <w:t>-</w:t>
+      </w:r>
+      <w:r>
+        <w:rPr>
+          <w:rFonts w:ascii="Consolas" w:eastAsia="Times New Roman" w:hAnsi="Consolas" w:cs="Times New Roman"/>
+          <w:color w:val="C5C8C6"/>
+          <w:sz w:val="21"/>
+          <w:szCs w:val="21"/>
+        </w:rPr>
+        <w:t xml:space="preserve"> </w:t>
+      </w:r>
+      <w:r>
+        <w:rPr>
+          <w:rFonts w:ascii="Consolas" w:eastAsia="Times New Roman" w:hAnsi="Consolas" w:cs="Times New Roman"/>
+          <w:color w:val="6089B4"/>
+          <w:sz w:val="21"/>
+          <w:szCs w:val="21"/>
+        </w:rPr>
+        <w:t>1</w:t>
+      </w:r>
+      <w:r>
+        <w:rPr>
+          <w:rFonts w:ascii="Consolas" w:eastAsia="Times New Roman" w:hAnsi="Consolas" w:cs="Times New Roman"/>
+          <w:color w:val="C5C8C6"/>
+          <w:sz w:val="21"/>
+          <w:szCs w:val="21"/>
+        </w:rPr>
+        <w:t xml:space="preserve">] </w:t>
+      </w:r>
+      <w:r>
+        <w:rPr>
+          <w:rFonts w:ascii="Consolas" w:eastAsia="Times New Roman" w:hAnsi="Consolas" w:cs="Times New Roman"/>
+          <w:color w:val="676867"/>
+          <w:sz w:val="21"/>
+          <w:szCs w:val="21"/>
+        </w:rPr>
+        <w:t>+</w:t>
+      </w:r>
+      <w:r>
+        <w:rPr>
+          <w:rFonts w:ascii="Consolas" w:eastAsia="Times New Roman" w:hAnsi="Consolas" w:cs="Times New Roman"/>
+          <w:color w:val="C5C8C6"/>
+          <w:sz w:val="21"/>
+          <w:szCs w:val="21"/>
+        </w:rPr>
+        <w:t xml:space="preserve"> r))</w:t>
+      </w:r>
+    </w:p>
+    <w:p>
+      <w:pPr>
+        <w:shd w:val="clear" w:color="auto" w:fill="1E1E1E"/>
+        <w:spacing w:after="0" w:line="285" w:lineRule="atLeast"/>
+        <w:rPr>
+          <w:rFonts w:ascii="Consolas" w:eastAsia="Times New Roman" w:hAnsi="Consolas" w:cs="Times New Roman"/>
+          <w:color w:val="C5C8C6"/>
+          <w:sz w:val="21"/>
+          <w:szCs w:val="21"/>
+        </w:rPr>
+      </w:pPr>
+      <w:r>
+        <w:rPr>
+          <w:rFonts w:ascii="Consolas" w:eastAsia="Times New Roman" w:hAnsi="Consolas" w:cs="Times New Roman"/>
+          <w:color w:val="C5C8C6"/>
+          <w:sz w:val="21"/>
+          <w:szCs w:val="21"/>
+        </w:rPr>
+        <w:t xml:space="preserve">    xPred[i] </w:t>
+      </w:r>
+      <w:r>
+        <w:rPr>
+          <w:rFonts w:ascii="Consolas" w:eastAsia="Times New Roman" w:hAnsi="Consolas" w:cs="Times New Roman"/>
+          <w:color w:val="676867"/>
+          <w:sz w:val="21"/>
+          <w:szCs w:val="21"/>
+        </w:rPr>
+        <w:t>=</w:t>
+      </w:r>
+      <w:r>
+        <w:rPr>
+          <w:rFonts w:ascii="Consolas" w:eastAsia="Times New Roman" w:hAnsi="Consolas" w:cs="Times New Roman"/>
+          <w:color w:val="C5C8C6"/>
+          <w:sz w:val="21"/>
+          <w:szCs w:val="21"/>
+        </w:rPr>
+        <w:t xml:space="preserve"> xPred[i] </w:t>
+      </w:r>
+      <w:r>
+        <w:rPr>
+          <w:rFonts w:ascii="Consolas" w:eastAsia="Times New Roman" w:hAnsi="Consolas" w:cs="Times New Roman"/>
+          <w:color w:val="676867"/>
+          <w:sz w:val="21"/>
+          <w:szCs w:val="21"/>
+        </w:rPr>
+        <w:t>+</w:t>
+      </w:r>
+      <w:r>
+        <w:rPr>
+          <w:rFonts w:ascii="Consolas" w:eastAsia="Times New Roman" w:hAnsi="Consolas" w:cs="Times New Roman"/>
+          <w:color w:val="C5C8C6"/>
+          <w:sz w:val="21"/>
+          <w:szCs w:val="21"/>
+        </w:rPr>
+        <w:t xml:space="preserve"> g[i] </w:t>
+      </w:r>
+      <w:r>
+        <w:rPr>
+          <w:rFonts w:ascii="Consolas" w:eastAsia="Times New Roman" w:hAnsi="Consolas" w:cs="Times New Roman"/>
+          <w:color w:val="676867"/>
+          <w:sz w:val="21"/>
+          <w:szCs w:val="21"/>
+        </w:rPr>
+        <w:t>*</w:t>
+      </w:r>
+      <w:r>
+        <w:rPr>
+          <w:rFonts w:ascii="Consolas" w:eastAsia="Times New Roman" w:hAnsi="Consolas" w:cs="Times New Roman"/>
+          <w:color w:val="C5C8C6"/>
+          <w:sz w:val="21"/>
+          <w:szCs w:val="21"/>
+        </w:rPr>
+        <w:t xml:space="preserve"> (z[i] </w:t>
+      </w:r>
+      <w:r>
+        <w:rPr>
+          <w:rFonts w:ascii="Consolas" w:eastAsia="Times New Roman" w:hAnsi="Consolas" w:cs="Times New Roman"/>
+          <w:color w:val="676867"/>
+          <w:sz w:val="21"/>
+          <w:szCs w:val="21"/>
+        </w:rPr>
+        <w:t>-</w:t>
+      </w:r>
+      <w:r>
+        <w:rPr>
+          <w:rFonts w:ascii="Consolas" w:eastAsia="Times New Roman" w:hAnsi="Consolas" w:cs="Times New Roman"/>
+          <w:color w:val="C5C8C6"/>
+          <w:sz w:val="21"/>
+          <w:szCs w:val="21"/>
+        </w:rPr>
+        <w:t xml:space="preserve"> xPred[i])</w:t>
+      </w:r>
+    </w:p>
+    <w:p>
+      <w:pPr>
+        <w:shd w:val="clear" w:color="auto" w:fill="1E1E1E"/>
+        <w:spacing w:after="0" w:line="285" w:lineRule="atLeast"/>
+        <w:rPr>
+          <w:rFonts w:ascii="Consolas" w:eastAsia="Times New Roman" w:hAnsi="Consolas" w:cs="Times New Roman"/>
+          <w:color w:val="C5C8C6"/>
+          <w:sz w:val="21"/>
+          <w:szCs w:val="21"/>
+        </w:rPr>
+      </w:pPr>
+      <w:r>
+        <w:rPr>
+          <w:rFonts w:ascii="Consolas" w:eastAsia="Times New Roman" w:hAnsi="Consolas" w:cs="Times New Roman"/>
+          <w:color w:val="C5C8C6"/>
+          <w:sz w:val="21"/>
+          <w:szCs w:val="21"/>
+        </w:rPr>
+        <w:t xml:space="preserve">    p[i] </w:t>
+      </w:r>
+      <w:r>
+        <w:rPr>
+          <w:rFonts w:ascii="Consolas" w:eastAsia="Times New Roman" w:hAnsi="Consolas" w:cs="Times New Roman"/>
+          <w:color w:val="676867"/>
+          <w:sz w:val="21"/>
+          <w:szCs w:val="21"/>
+        </w:rPr>
+        <w:t>=</w:t>
+      </w:r>
+      <w:r>
+        <w:rPr>
+          <w:rFonts w:ascii="Consolas" w:eastAsia="Times New Roman" w:hAnsi="Consolas" w:cs="Times New Roman"/>
+          <w:color w:val="C5C8C6"/>
+          <w:sz w:val="21"/>
+          <w:szCs w:val="21"/>
+        </w:rPr>
+        <w:t xml:space="preserve"> (</w:t>
+      </w:r>
+      <w:r>
+        <w:rPr>
+          <w:rFonts w:ascii="Consolas" w:eastAsia="Times New Roman" w:hAnsi="Consolas" w:cs="Times New Roman"/>
+          <w:color w:val="6089B4"/>
+          <w:sz w:val="21"/>
+          <w:szCs w:val="21"/>
+        </w:rPr>
+        <w:t>1</w:t>
+      </w:r>
+      <w:r>
+        <w:rPr>
+          <w:rFonts w:ascii="Consolas" w:eastAsia="Times New Roman" w:hAnsi="Consolas" w:cs="Times New Roman"/>
+          <w:color w:val="C5C8C6"/>
+          <w:sz w:val="21"/>
+          <w:szCs w:val="21"/>
+        </w:rPr>
+        <w:t xml:space="preserve"> </w:t>
+      </w:r>
+      <w:r>
+        <w:rPr>
+          <w:rFonts w:ascii="Consolas" w:eastAsia="Times New Roman" w:hAnsi="Consolas" w:cs="Times New Roman"/>
+          <w:color w:val="676867"/>
+          <w:sz w:val="21"/>
+          <w:szCs w:val="21"/>
+        </w:rPr>
+        <w:t>-</w:t>
+      </w:r>
+      <w:r>
+        <w:rPr>
+          <w:rFonts w:ascii="Consolas" w:eastAsia="Times New Roman" w:hAnsi="Consolas" w:cs="Times New Roman"/>
+          <w:color w:val="C5C8C6"/>
+          <w:sz w:val="21"/>
+          <w:szCs w:val="21"/>
+        </w:rPr>
+        <w:t xml:space="preserve"> g[i]) </w:t>
+      </w:r>
+      <w:r>
+        <w:rPr>
+          <w:rFonts w:ascii="Consolas" w:eastAsia="Times New Roman" w:hAnsi="Consolas" w:cs="Times New Roman"/>
+          <w:color w:val="676867"/>
+          <w:sz w:val="21"/>
+          <w:szCs w:val="21"/>
+        </w:rPr>
+        <w:t>*</w:t>
+      </w:r>
+      <w:r>
+        <w:rPr>
+          <w:rFonts w:ascii="Consolas" w:eastAsia="Times New Roman" w:hAnsi="Consolas" w:cs="Times New Roman"/>
+          <w:color w:val="C5C8C6"/>
+          <w:sz w:val="21"/>
+          <w:szCs w:val="21"/>
+        </w:rPr>
+        <w:t xml:space="preserve"> p[i]</w:t>
+      </w:r>
+    </w:p>
+    <w:p>
+      <w:pPr>
+        <w:shd w:val="clear" w:color="auto" w:fill="1E1E1E"/>
+        <w:spacing w:after="0" w:line="285" w:lineRule="atLeast"/>
+        <w:rPr>
+          <w:rFonts w:ascii="Consolas" w:eastAsia="Times New Roman" w:hAnsi="Consolas" w:cs="Times New Roman"/>
+          <w:color w:val="C5C8C6"/>
+          <w:sz w:val="21"/>
+          <w:szCs w:val="21"/>
+        </w:rPr>
+      </w:pPr>
+    </w:p>
+    <w:p>
+      <w:pPr>
+        <w:shd w:val="clear" w:color="auto" w:fill="1E1E1E"/>
+        <w:spacing w:after="0" w:line="285" w:lineRule="atLeast"/>
+        <w:rPr>
+          <w:rFonts w:ascii="Consolas" w:eastAsia="Times New Roman" w:hAnsi="Consolas" w:cs="Times New Roman"/>
+          <w:color w:val="C5C8C6"/>
+          <w:sz w:val="21"/>
+          <w:szCs w:val="21"/>
+        </w:rPr>
+      </w:pPr>
+      <w:r>
+        <w:rPr>
+          <w:rFonts w:ascii="Consolas" w:eastAsia="Times New Roman" w:hAnsi="Consolas" w:cs="Times New Roman"/>
+          <w:color w:val="9872A2"/>
+          <w:sz w:val="21"/>
+          <w:szCs w:val="21"/>
+        </w:rPr>
+        <w:t>print</w:t>
+      </w:r>
+      <w:r>
+        <w:rPr>
+          <w:rFonts w:ascii="Consolas" w:eastAsia="Times New Roman" w:hAnsi="Consolas" w:cs="Times New Roman"/>
+          <w:color w:val="C5C8C6"/>
+          <w:sz w:val="21"/>
+          <w:szCs w:val="21"/>
+        </w:rPr>
+        <w:t>(p)</w:t>
+      </w:r>
+    </w:p>
+    <w:p>
+      <w:pPr>
+        <w:shd w:val="clear" w:color="auto" w:fill="1E1E1E"/>
+        <w:spacing w:after="0" w:line="285" w:lineRule="atLeast"/>
+        <w:rPr>
+          <w:rFonts w:ascii="Consolas" w:eastAsia="Times New Roman" w:hAnsi="Consolas" w:cs="Times New Roman"/>
+          <w:color w:val="C5C8C6"/>
+          <w:sz w:val="21"/>
+          <w:szCs w:val="21"/>
+        </w:rPr>
+      </w:pPr>
+      <w:r>
+        <w:rPr>
+          <w:rFonts w:ascii="Consolas" w:eastAsia="Times New Roman" w:hAnsi="Consolas" w:cs="Times New Roman"/>
+          <w:color w:val="9872A2"/>
+          <w:sz w:val="21"/>
+          <w:szCs w:val="21"/>
+        </w:rPr>
+        <w:t>print</w:t>
+      </w:r>
+      <w:r>
+        <w:rPr>
+          <w:rFonts w:ascii="Consolas" w:eastAsia="Times New Roman" w:hAnsi="Consolas" w:cs="Times New Roman"/>
+          <w:color w:val="C5C8C6"/>
+          <w:sz w:val="21"/>
+          <w:szCs w:val="21"/>
+        </w:rPr>
+        <w:t>(xPred)</w:t>
+      </w:r>
+    </w:p>
+    <w:p>
+      <w:pPr>
+        <w:shd w:val="clear" w:color="auto" w:fill="1E1E1E"/>
+        <w:spacing w:after="0" w:line="285" w:lineRule="atLeast"/>
+        <w:rPr>
+          <w:rFonts w:ascii="Consolas" w:eastAsia="Times New Roman" w:hAnsi="Consolas" w:cs="Times New Roman"/>
+          <w:color w:val="C5C8C6"/>
+          <w:sz w:val="21"/>
+          <w:szCs w:val="21"/>
+        </w:rPr>
+      </w:pPr>
+      <w:r>
+        <w:rPr>
+          <w:rFonts w:ascii="Consolas" w:eastAsia="Times New Roman" w:hAnsi="Consolas" w:cs="Times New Roman"/>
+          <w:color w:val="9872A2"/>
+          <w:sz w:val="21"/>
+          <w:szCs w:val="21"/>
+        </w:rPr>
+        <w:t>print</w:t>
+      </w:r>
+      <w:r>
+        <w:rPr>
+          <w:rFonts w:ascii="Consolas" w:eastAsia="Times New Roman" w:hAnsi="Consolas" w:cs="Times New Roman"/>
+          <w:color w:val="C5C8C6"/>
+          <w:sz w:val="21"/>
+          <w:szCs w:val="21"/>
+        </w:rPr>
+        <w:t>(g)</w:t>
+      </w:r>
+    </w:p>
+    <w:p>
+      <w:pPr>
+        <w:shd w:val="clear" w:color="auto" w:fill="1E1E1E"/>
+        <w:spacing w:after="0" w:line="285" w:lineRule="atLeast"/>
+        <w:rPr>
+          <w:rFonts w:ascii="Consolas" w:eastAsia="Times New Roman" w:hAnsi="Consolas" w:cs="Times New Roman"/>
+          <w:color w:val="C5C8C6"/>
+          <w:sz w:val="21"/>
+          <w:szCs w:val="21"/>
+        </w:rPr>
+      </w:pPr>
+    </w:p>
+    <w:p>
+      <w:pPr>
+        <w:shd w:val="clear" w:color="auto" w:fill="1E1E1E"/>
+        <w:spacing w:after="0" w:line="285" w:lineRule="atLeast"/>
+        <w:rPr>
+          <w:rFonts w:ascii="Consolas" w:eastAsia="Times New Roman" w:hAnsi="Consolas" w:cs="Times New Roman"/>
+          <w:color w:val="C5C8C6"/>
+          <w:sz w:val="21"/>
+          <w:szCs w:val="21"/>
+        </w:rPr>
+      </w:pPr>
+      <w:r>
+        <w:rPr>
+          <w:rFonts w:ascii="Consolas" w:eastAsia="Times New Roman" w:hAnsi="Consolas" w:cs="Times New Roman"/>
+          <w:color w:val="C5C8C6"/>
+          <w:sz w:val="21"/>
+          <w:szCs w:val="21"/>
+        </w:rPr>
+        <w:t xml:space="preserve">dataFrame </w:t>
+      </w:r>
+      <w:r>
+        <w:rPr>
+          <w:rFonts w:ascii="Consolas" w:eastAsia="Times New Roman" w:hAnsi="Consolas" w:cs="Times New Roman"/>
+          <w:color w:val="676867"/>
+          <w:sz w:val="21"/>
+          <w:szCs w:val="21"/>
+        </w:rPr>
+        <w:t>=</w:t>
+      </w:r>
+      <w:r>
+        <w:rPr>
+          <w:rFonts w:ascii="Consolas" w:eastAsia="Times New Roman" w:hAnsi="Consolas" w:cs="Times New Roman"/>
+          <w:color w:val="C5C8C6"/>
+          <w:sz w:val="21"/>
+          <w:szCs w:val="21"/>
+        </w:rPr>
+        <w:t xml:space="preserve"> pd.DataFrame({</w:t>
+      </w:r>
+      <w:r>
+        <w:rPr>
+          <w:rFonts w:ascii="Consolas" w:eastAsia="Times New Roman" w:hAnsi="Consolas" w:cs="Times New Roman"/>
+          <w:color w:val="9AA83A"/>
+          <w:sz w:val="21"/>
+          <w:szCs w:val="21"/>
+        </w:rPr>
+        <w:t>'x'</w:t>
+      </w:r>
+      <w:r>
+        <w:rPr>
+          <w:rFonts w:ascii="Consolas" w:eastAsia="Times New Roman" w:hAnsi="Consolas" w:cs="Times New Roman"/>
+          <w:color w:val="C5C8C6"/>
+          <w:sz w:val="21"/>
+          <w:szCs w:val="21"/>
+        </w:rPr>
+        <w:t xml:space="preserve">: k, </w:t>
+      </w:r>
+      <w:r>
+        <w:rPr>
+          <w:rFonts w:ascii="Consolas" w:eastAsia="Times New Roman" w:hAnsi="Consolas" w:cs="Times New Roman"/>
+          <w:color w:val="9AA83A"/>
+          <w:sz w:val="21"/>
+          <w:szCs w:val="21"/>
+        </w:rPr>
+        <w:t>'State Estimates'</w:t>
+      </w:r>
+      <w:r>
+        <w:rPr>
+          <w:rFonts w:ascii="Consolas" w:eastAsia="Times New Roman" w:hAnsi="Consolas" w:cs="Times New Roman"/>
+          <w:color w:val="C5C8C6"/>
+          <w:sz w:val="21"/>
+          <w:szCs w:val="21"/>
+        </w:rPr>
+        <w:t xml:space="preserve">:x, </w:t>
+      </w:r>
+      <w:r>
+        <w:rPr>
+          <w:rFonts w:ascii="Consolas" w:eastAsia="Times New Roman" w:hAnsi="Consolas" w:cs="Times New Roman"/>
+          <w:color w:val="9AA83A"/>
+          <w:sz w:val="21"/>
+          <w:szCs w:val="21"/>
+        </w:rPr>
+        <w:t>'Observations'</w:t>
+      </w:r>
+      <w:r>
+        <w:rPr>
+          <w:rFonts w:ascii="Consolas" w:eastAsia="Times New Roman" w:hAnsi="Consolas" w:cs="Times New Roman"/>
+          <w:color w:val="C5C8C6"/>
+          <w:sz w:val="21"/>
+          <w:szCs w:val="21"/>
+        </w:rPr>
+        <w:t xml:space="preserve">:z, </w:t>
+      </w:r>
+      <w:r>
+        <w:rPr>
+          <w:rFonts w:ascii="Consolas" w:eastAsia="Times New Roman" w:hAnsi="Consolas" w:cs="Times New Roman"/>
+          <w:color w:val="9AA83A"/>
+          <w:sz w:val="21"/>
+          <w:szCs w:val="21"/>
+        </w:rPr>
+        <w:t>'Predicted State'</w:t>
+      </w:r>
+      <w:r>
+        <w:rPr>
+          <w:rFonts w:ascii="Consolas" w:eastAsia="Times New Roman" w:hAnsi="Consolas" w:cs="Times New Roman"/>
+          <w:color w:val="C5C8C6"/>
+          <w:sz w:val="21"/>
+          <w:szCs w:val="21"/>
+        </w:rPr>
+        <w:t>:xPred})</w:t>
+      </w:r>
+    </w:p>
+    <w:p>
+      <w:pPr>
+        <w:shd w:val="clear" w:color="auto" w:fill="1E1E1E"/>
+        <w:spacing w:after="0" w:line="285" w:lineRule="atLeast"/>
+        <w:rPr>
+          <w:rFonts w:ascii="Consolas" w:eastAsia="Times New Roman" w:hAnsi="Consolas" w:cs="Times New Roman"/>
+          <w:color w:val="C5C8C6"/>
+          <w:sz w:val="21"/>
+          <w:szCs w:val="21"/>
+        </w:rPr>
+      </w:pPr>
+      <w:r>
+        <w:rPr>
+          <w:rFonts w:ascii="Consolas" w:eastAsia="Times New Roman" w:hAnsi="Consolas" w:cs="Times New Roman"/>
+          <w:color w:val="C5C8C6"/>
+          <w:sz w:val="21"/>
+          <w:szCs w:val="21"/>
+        </w:rPr>
+        <w:t xml:space="preserve">palette </w:t>
+      </w:r>
+      <w:r>
+        <w:rPr>
+          <w:rFonts w:ascii="Consolas" w:eastAsia="Times New Roman" w:hAnsi="Consolas" w:cs="Times New Roman"/>
+          <w:color w:val="676867"/>
+          <w:sz w:val="21"/>
+          <w:szCs w:val="21"/>
+        </w:rPr>
+        <w:t>=</w:t>
+      </w:r>
+      <w:r>
+        <w:rPr>
+          <w:rFonts w:ascii="Consolas" w:eastAsia="Times New Roman" w:hAnsi="Consolas" w:cs="Times New Roman"/>
+          <w:color w:val="C5C8C6"/>
+          <w:sz w:val="21"/>
+          <w:szCs w:val="21"/>
+        </w:rPr>
+        <w:t xml:space="preserve"> plt.get_cmap(</w:t>
+      </w:r>
+      <w:r>
+        <w:rPr>
+          <w:rFonts w:ascii="Consolas" w:eastAsia="Times New Roman" w:hAnsi="Consolas" w:cs="Times New Roman"/>
+          <w:color w:val="9AA83A"/>
+          <w:sz w:val="21"/>
+          <w:szCs w:val="21"/>
+        </w:rPr>
+        <w:t>'Set1'</w:t>
+      </w:r>
+      <w:r>
+        <w:rPr>
+          <w:rFonts w:ascii="Consolas" w:eastAsia="Times New Roman" w:hAnsi="Consolas" w:cs="Times New Roman"/>
+          <w:color w:val="C5C8C6"/>
+          <w:sz w:val="21"/>
+          <w:szCs w:val="21"/>
+        </w:rPr>
+        <w:t>)</w:t>
+      </w:r>
+    </w:p>
+    <w:p>
+      <w:pPr>
+        <w:shd w:val="clear" w:color="auto" w:fill="1E1E1E"/>
+        <w:spacing w:after="0" w:line="285" w:lineRule="atLeast"/>
+        <w:rPr>
+          <w:rFonts w:ascii="Consolas" w:eastAsia="Times New Roman" w:hAnsi="Consolas" w:cs="Times New Roman"/>
+          <w:color w:val="C5C8C6"/>
+          <w:sz w:val="21"/>
+          <w:szCs w:val="21"/>
+        </w:rPr>
+      </w:pPr>
+      <w:r>
+        <w:rPr>
+          <w:rFonts w:ascii="Consolas" w:eastAsia="Times New Roman" w:hAnsi="Consolas" w:cs="Times New Roman"/>
+          <w:color w:val="C5C8C6"/>
+          <w:sz w:val="21"/>
+          <w:szCs w:val="21"/>
+        </w:rPr>
+        <w:t>plt.style.use(</w:t>
+      </w:r>
+      <w:r>
+        <w:rPr>
+          <w:rFonts w:ascii="Consolas" w:eastAsia="Times New Roman" w:hAnsi="Consolas" w:cs="Times New Roman"/>
+          <w:color w:val="9AA83A"/>
+          <w:sz w:val="21"/>
+          <w:szCs w:val="21"/>
+        </w:rPr>
+        <w:t>'seaborn-darkgrid'</w:t>
+      </w:r>
+      <w:r>
+        <w:rPr>
+          <w:rFonts w:ascii="Consolas" w:eastAsia="Times New Roman" w:hAnsi="Consolas" w:cs="Times New Roman"/>
+          <w:color w:val="C5C8C6"/>
+          <w:sz w:val="21"/>
+          <w:szCs w:val="21"/>
+        </w:rPr>
+        <w:t>)</w:t>
+      </w:r>
+    </w:p>
+    <w:p>
+      <w:pPr>
+        <w:shd w:val="clear" w:color="auto" w:fill="1E1E1E"/>
+        <w:spacing w:after="0" w:line="285" w:lineRule="atLeast"/>
+        <w:rPr>
+          <w:rFonts w:ascii="Consolas" w:eastAsia="Times New Roman" w:hAnsi="Consolas" w:cs="Times New Roman"/>
+          <w:color w:val="C5C8C6"/>
+          <w:sz w:val="21"/>
+          <w:szCs w:val="21"/>
+        </w:rPr>
+      </w:pPr>
+    </w:p>
+    <w:p>
+      <w:pPr>
+        <w:shd w:val="clear" w:color="auto" w:fill="1E1E1E"/>
+        <w:spacing w:after="0" w:line="285" w:lineRule="atLeast"/>
+        <w:rPr>
+          <w:rFonts w:ascii="Consolas" w:eastAsia="Times New Roman" w:hAnsi="Consolas" w:cs="Times New Roman"/>
+          <w:color w:val="C5C8C6"/>
+          <w:sz w:val="21"/>
+          <w:szCs w:val="21"/>
+        </w:rPr>
+      </w:pPr>
+      <w:r>
+        <w:rPr>
+          <w:rFonts w:ascii="Consolas" w:eastAsia="Times New Roman" w:hAnsi="Consolas" w:cs="Times New Roman"/>
+          <w:color w:val="C5C8C6"/>
+          <w:sz w:val="21"/>
+          <w:szCs w:val="21"/>
+        </w:rPr>
+        <w:t xml:space="preserve">num </w:t>
+      </w:r>
+      <w:r>
+        <w:rPr>
+          <w:rFonts w:ascii="Consolas" w:eastAsia="Times New Roman" w:hAnsi="Consolas" w:cs="Times New Roman"/>
+          <w:color w:val="676867"/>
+          <w:sz w:val="21"/>
+          <w:szCs w:val="21"/>
+        </w:rPr>
+        <w:t>=</w:t>
+      </w:r>
+      <w:r>
+        <w:rPr>
+          <w:rFonts w:ascii="Consolas" w:eastAsia="Times New Roman" w:hAnsi="Consolas" w:cs="Times New Roman"/>
+          <w:color w:val="C5C8C6"/>
+          <w:sz w:val="21"/>
+          <w:szCs w:val="21"/>
+        </w:rPr>
+        <w:t xml:space="preserve"> </w:t>
+      </w:r>
+      <w:r>
+        <w:rPr>
+          <w:rFonts w:ascii="Consolas" w:eastAsia="Times New Roman" w:hAnsi="Consolas" w:cs="Times New Roman"/>
+          <w:color w:val="6089B4"/>
+          <w:sz w:val="21"/>
+          <w:szCs w:val="21"/>
+        </w:rPr>
+        <w:t>0</w:t>
+      </w:r>
+    </w:p>
+    <w:p>
+      <w:pPr>
+        <w:shd w:val="clear" w:color="auto" w:fill="1E1E1E"/>
+        <w:spacing w:after="0" w:line="285" w:lineRule="atLeast"/>
+        <w:rPr>
+          <w:rFonts w:ascii="Consolas" w:eastAsia="Times New Roman" w:hAnsi="Consolas" w:cs="Times New Roman"/>
+          <w:color w:val="C5C8C6"/>
+          <w:sz w:val="21"/>
+          <w:szCs w:val="21"/>
+        </w:rPr>
+      </w:pPr>
+      <w:r>
+        <w:rPr>
+          <w:rFonts w:ascii="Consolas" w:eastAsia="Times New Roman" w:hAnsi="Consolas" w:cs="Times New Roman"/>
+          <w:color w:val="9872A2"/>
+          <w:sz w:val="21"/>
+          <w:szCs w:val="21"/>
+        </w:rPr>
+        <w:t>for</w:t>
+      </w:r>
+      <w:r>
+        <w:rPr>
+          <w:rFonts w:ascii="Consolas" w:eastAsia="Times New Roman" w:hAnsi="Consolas" w:cs="Times New Roman"/>
+          <w:color w:val="C5C8C6"/>
+          <w:sz w:val="21"/>
+          <w:szCs w:val="21"/>
+        </w:rPr>
+        <w:t xml:space="preserve"> column </w:t>
+      </w:r>
+      <w:r>
+        <w:rPr>
+          <w:rFonts w:ascii="Consolas" w:eastAsia="Times New Roman" w:hAnsi="Consolas" w:cs="Times New Roman"/>
+          <w:color w:val="676867"/>
+          <w:sz w:val="21"/>
+          <w:szCs w:val="21"/>
+        </w:rPr>
+        <w:t>in</w:t>
+      </w:r>
+      <w:r>
+        <w:rPr>
+          <w:rFonts w:ascii="Consolas" w:eastAsia="Times New Roman" w:hAnsi="Consolas" w:cs="Times New Roman"/>
+          <w:color w:val="C5C8C6"/>
+          <w:sz w:val="21"/>
+          <w:szCs w:val="21"/>
+        </w:rPr>
+        <w:t xml:space="preserve"> dataFrame.drop(</w:t>
+      </w:r>
+      <w:r>
+        <w:rPr>
+          <w:rFonts w:ascii="Consolas" w:eastAsia="Times New Roman" w:hAnsi="Consolas" w:cs="Times New Roman"/>
+          <w:color w:val="9AA83A"/>
+          <w:sz w:val="21"/>
+          <w:szCs w:val="21"/>
+        </w:rPr>
+        <w:t>'x'</w:t>
+      </w:r>
+      <w:r>
+        <w:rPr>
+          <w:rFonts w:ascii="Consolas" w:eastAsia="Times New Roman" w:hAnsi="Consolas" w:cs="Times New Roman"/>
+          <w:color w:val="C5C8C6"/>
+          <w:sz w:val="21"/>
+          <w:szCs w:val="21"/>
+        </w:rPr>
+        <w:t xml:space="preserve">, </w:t>
+      </w:r>
+      <w:r>
+        <w:rPr>
+          <w:rFonts w:ascii="Consolas" w:eastAsia="Times New Roman" w:hAnsi="Consolas" w:cs="Times New Roman"/>
+          <w:color w:val="6089B4"/>
+          <w:sz w:val="21"/>
+          <w:szCs w:val="21"/>
+        </w:rPr>
+        <w:t>axis</w:t>
+      </w:r>
+      <w:r>
+        <w:rPr>
+          <w:rFonts w:ascii="Consolas" w:eastAsia="Times New Roman" w:hAnsi="Consolas" w:cs="Times New Roman"/>
+          <w:color w:val="676867"/>
+          <w:sz w:val="21"/>
+          <w:szCs w:val="21"/>
+        </w:rPr>
+        <w:t>=</w:t>
+      </w:r>
+      <w:r>
+        <w:rPr>
+          <w:rFonts w:ascii="Consolas" w:eastAsia="Times New Roman" w:hAnsi="Consolas" w:cs="Times New Roman"/>
+          <w:color w:val="6089B4"/>
+          <w:sz w:val="21"/>
+          <w:szCs w:val="21"/>
+        </w:rPr>
+        <w:t>1</w:t>
+      </w:r>
+      <w:r>
+        <w:rPr>
+          <w:rFonts w:ascii="Consolas" w:eastAsia="Times New Roman" w:hAnsi="Consolas" w:cs="Times New Roman"/>
+          <w:color w:val="C5C8C6"/>
+          <w:sz w:val="21"/>
+          <w:szCs w:val="21"/>
+        </w:rPr>
+        <w:t>):</w:t>
+      </w:r>
+    </w:p>
+    <w:p>
+      <w:pPr>
+        <w:shd w:val="clear" w:color="auto" w:fill="1E1E1E"/>
+        <w:spacing w:after="0" w:line="285" w:lineRule="atLeast"/>
+        <w:rPr>
+          <w:rFonts w:ascii="Consolas" w:eastAsia="Times New Roman" w:hAnsi="Consolas" w:cs="Times New Roman"/>
+          <w:color w:val="C5C8C6"/>
+          <w:sz w:val="21"/>
+          <w:szCs w:val="21"/>
+        </w:rPr>
+      </w:pPr>
+      <w:r>
+        <w:rPr>
+          <w:rFonts w:ascii="Consolas" w:eastAsia="Times New Roman" w:hAnsi="Consolas" w:cs="Times New Roman"/>
+          <w:color w:val="C5C8C6"/>
+          <w:sz w:val="21"/>
+          <w:szCs w:val="21"/>
+        </w:rPr>
+        <w:t xml:space="preserve">    num </w:t>
+      </w:r>
+      <w:r>
+        <w:rPr>
+          <w:rFonts w:ascii="Consolas" w:eastAsia="Times New Roman" w:hAnsi="Consolas" w:cs="Times New Roman"/>
+          <w:color w:val="676867"/>
+          <w:sz w:val="21"/>
+          <w:szCs w:val="21"/>
+        </w:rPr>
+        <w:t>+=</w:t>
+      </w:r>
+      <w:r>
+        <w:rPr>
+          <w:rFonts w:ascii="Consolas" w:eastAsia="Times New Roman" w:hAnsi="Consolas" w:cs="Times New Roman"/>
+          <w:color w:val="C5C8C6"/>
+          <w:sz w:val="21"/>
+          <w:szCs w:val="21"/>
+        </w:rPr>
+        <w:t xml:space="preserve"> </w:t>
+      </w:r>
+      <w:r>
+        <w:rPr>
+          <w:rFonts w:ascii="Consolas" w:eastAsia="Times New Roman" w:hAnsi="Consolas" w:cs="Times New Roman"/>
+          <w:color w:val="6089B4"/>
+          <w:sz w:val="21"/>
+          <w:szCs w:val="21"/>
+        </w:rPr>
+        <w:t>1</w:t>
+      </w:r>
+    </w:p>
+    <w:p>
+      <w:pPr>
+        <w:shd w:val="clear" w:color="auto" w:fill="1E1E1E"/>
+        <w:spacing w:after="0" w:line="285" w:lineRule="atLeast"/>
+        <w:rPr>
+          <w:rFonts w:ascii="Consolas" w:eastAsia="Times New Roman" w:hAnsi="Consolas" w:cs="Times New Roman"/>
+          <w:color w:val="C5C8C6"/>
+          <w:sz w:val="21"/>
+          <w:szCs w:val="21"/>
+        </w:rPr>
+      </w:pPr>
+      <w:r>
+        <w:rPr>
+          <w:rFonts w:ascii="Consolas" w:eastAsia="Times New Roman" w:hAnsi="Consolas" w:cs="Times New Roman"/>
+          <w:color w:val="C5C8C6"/>
+          <w:sz w:val="21"/>
+          <w:szCs w:val="21"/>
+        </w:rPr>
+        <w:t xml:space="preserve">    plt.plot(dataFrame[</w:t>
+      </w:r>
+      <w:r>
+        <w:rPr>
+          <w:rFonts w:ascii="Consolas" w:eastAsia="Times New Roman" w:hAnsi="Consolas" w:cs="Times New Roman"/>
+          <w:color w:val="9AA83A"/>
+          <w:sz w:val="21"/>
+          <w:szCs w:val="21"/>
+        </w:rPr>
+        <w:t>'x'</w:t>
+      </w:r>
+      <w:r>
+        <w:rPr>
+          <w:rFonts w:ascii="Consolas" w:eastAsia="Times New Roman" w:hAnsi="Consolas" w:cs="Times New Roman"/>
+          <w:color w:val="C5C8C6"/>
+          <w:sz w:val="21"/>
+          <w:szCs w:val="21"/>
+        </w:rPr>
+        <w:t xml:space="preserve">], dataFrame[column], </w:t>
+      </w:r>
+      <w:r>
+        <w:rPr>
+          <w:rFonts w:ascii="Consolas" w:eastAsia="Times New Roman" w:hAnsi="Consolas" w:cs="Times New Roman"/>
+          <w:color w:val="6089B4"/>
+          <w:sz w:val="21"/>
+          <w:szCs w:val="21"/>
+        </w:rPr>
+        <w:t>marker</w:t>
+      </w:r>
+      <w:r>
+        <w:rPr>
+          <w:rFonts w:ascii="Consolas" w:eastAsia="Times New Roman" w:hAnsi="Consolas" w:cs="Times New Roman"/>
+          <w:color w:val="676867"/>
+          <w:sz w:val="21"/>
+          <w:szCs w:val="21"/>
+        </w:rPr>
+        <w:t>=</w:t>
+      </w:r>
+      <w:r>
+        <w:rPr>
+          <w:rFonts w:ascii="Consolas" w:eastAsia="Times New Roman" w:hAnsi="Consolas" w:cs="Times New Roman"/>
+          <w:color w:val="9AA83A"/>
+          <w:sz w:val="21"/>
+          <w:szCs w:val="21"/>
+        </w:rPr>
+        <w:t>''</w:t>
+      </w:r>
+      <w:r>
+        <w:rPr>
+          <w:rFonts w:ascii="Consolas" w:eastAsia="Times New Roman" w:hAnsi="Consolas" w:cs="Times New Roman"/>
+          <w:color w:val="C5C8C6"/>
+          <w:sz w:val="21"/>
+          <w:szCs w:val="21"/>
+        </w:rPr>
+        <w:t xml:space="preserve">, </w:t>
+      </w:r>
+      <w:r>
+        <w:rPr>
+          <w:rFonts w:ascii="Consolas" w:eastAsia="Times New Roman" w:hAnsi="Consolas" w:cs="Times New Roman"/>
+          <w:color w:val="6089B4"/>
+          <w:sz w:val="21"/>
+          <w:szCs w:val="21"/>
+        </w:rPr>
+        <w:t>color</w:t>
+      </w:r>
+      <w:r>
+        <w:rPr>
+          <w:rFonts w:ascii="Consolas" w:eastAsia="Times New Roman" w:hAnsi="Consolas" w:cs="Times New Roman"/>
+          <w:color w:val="676867"/>
+          <w:sz w:val="21"/>
+          <w:szCs w:val="21"/>
+        </w:rPr>
+        <w:t>=</w:t>
+      </w:r>
+      <w:r>
+        <w:rPr>
+          <w:rFonts w:ascii="Consolas" w:eastAsia="Times New Roman" w:hAnsi="Consolas" w:cs="Times New Roman"/>
+          <w:color w:val="C5C8C6"/>
+          <w:sz w:val="21"/>
+          <w:szCs w:val="21"/>
+        </w:rPr>
+        <w:t xml:space="preserve">palette(num), </w:t>
+      </w:r>
+      <w:r>
+        <w:rPr>
+          <w:rFonts w:ascii="Consolas" w:eastAsia="Times New Roman" w:hAnsi="Consolas" w:cs="Times New Roman"/>
+          <w:color w:val="6089B4"/>
+          <w:sz w:val="21"/>
+          <w:szCs w:val="21"/>
+        </w:rPr>
+        <w:t>lineWidth</w:t>
+      </w:r>
+      <w:r>
+        <w:rPr>
+          <w:rFonts w:ascii="Consolas" w:eastAsia="Times New Roman" w:hAnsi="Consolas" w:cs="Times New Roman"/>
+          <w:color w:val="676867"/>
+          <w:sz w:val="21"/>
+          <w:szCs w:val="21"/>
+        </w:rPr>
+        <w:t>=</w:t>
+      </w:r>
+      <w:r>
+        <w:rPr>
+          <w:rFonts w:ascii="Consolas" w:eastAsia="Times New Roman" w:hAnsi="Consolas" w:cs="Times New Roman"/>
+          <w:color w:val="6089B4"/>
+          <w:sz w:val="21"/>
+          <w:szCs w:val="21"/>
+        </w:rPr>
+        <w:t>2</w:t>
+      </w:r>
+      <w:r>
+        <w:rPr>
+          <w:rFonts w:ascii="Consolas" w:eastAsia="Times New Roman" w:hAnsi="Consolas" w:cs="Times New Roman"/>
+          <w:color w:val="C5C8C6"/>
+          <w:sz w:val="21"/>
+          <w:szCs w:val="21"/>
+        </w:rPr>
+        <w:t xml:space="preserve">, </w:t>
+      </w:r>
+      <w:r>
+        <w:rPr>
+          <w:rFonts w:ascii="Consolas" w:eastAsia="Times New Roman" w:hAnsi="Consolas" w:cs="Times New Roman"/>
+          <w:color w:val="6089B4"/>
+          <w:sz w:val="21"/>
+          <w:szCs w:val="21"/>
+        </w:rPr>
+        <w:t>alpha</w:t>
+      </w:r>
+      <w:r>
+        <w:rPr>
+          <w:rFonts w:ascii="Consolas" w:eastAsia="Times New Roman" w:hAnsi="Consolas" w:cs="Times New Roman"/>
+          <w:color w:val="676867"/>
+          <w:sz w:val="21"/>
+          <w:szCs w:val="21"/>
+        </w:rPr>
+        <w:t>=</w:t>
+      </w:r>
+      <w:r>
+        <w:rPr>
+          <w:rFonts w:ascii="Consolas" w:eastAsia="Times New Roman" w:hAnsi="Consolas" w:cs="Times New Roman"/>
+          <w:color w:val="6089B4"/>
+          <w:sz w:val="21"/>
+          <w:szCs w:val="21"/>
+        </w:rPr>
+        <w:t>0.8</w:t>
+      </w:r>
+      <w:r>
+        <w:rPr>
+          <w:rFonts w:ascii="Consolas" w:eastAsia="Times New Roman" w:hAnsi="Consolas" w:cs="Times New Roman"/>
+          <w:color w:val="C5C8C6"/>
+          <w:sz w:val="21"/>
+          <w:szCs w:val="21"/>
+        </w:rPr>
+        <w:t xml:space="preserve">, </w:t>
+      </w:r>
+      <w:r>
+        <w:rPr>
+          <w:rFonts w:ascii="Consolas" w:eastAsia="Times New Roman" w:hAnsi="Consolas" w:cs="Times New Roman"/>
+          <w:color w:val="6089B4"/>
+          <w:sz w:val="21"/>
+          <w:szCs w:val="21"/>
+        </w:rPr>
+        <w:t>label</w:t>
+      </w:r>
+      <w:r>
+        <w:rPr>
+          <w:rFonts w:ascii="Consolas" w:eastAsia="Times New Roman" w:hAnsi="Consolas" w:cs="Times New Roman"/>
+          <w:color w:val="676867"/>
+          <w:sz w:val="21"/>
+          <w:szCs w:val="21"/>
+        </w:rPr>
+        <w:t>=</w:t>
+      </w:r>
+      <w:r>
+        <w:rPr>
+          <w:rFonts w:ascii="Consolas" w:eastAsia="Times New Roman" w:hAnsi="Consolas" w:cs="Times New Roman"/>
+          <w:color w:val="C5C8C6"/>
+          <w:sz w:val="21"/>
+          <w:szCs w:val="21"/>
+        </w:rPr>
+        <w:t>column)</w:t>
+      </w:r>
+    </w:p>
+    <w:p>
+      <w:pPr>
+        <w:shd w:val="clear" w:color="auto" w:fill="1E1E1E"/>
+        <w:spacing w:after="0" w:line="285" w:lineRule="atLeast"/>
+        <w:rPr>
+          <w:rFonts w:ascii="Consolas" w:eastAsia="Times New Roman" w:hAnsi="Consolas" w:cs="Times New Roman"/>
+          <w:color w:val="C5C8C6"/>
+          <w:sz w:val="21"/>
+          <w:szCs w:val="21"/>
+        </w:rPr>
+      </w:pPr>
+    </w:p>
+    <w:p>
+      <w:pPr>
+        <w:shd w:val="clear" w:color="auto" w:fill="1E1E1E"/>
+        <w:spacing w:after="0" w:line="285" w:lineRule="atLeast"/>
+        <w:rPr>
+          <w:rFonts w:ascii="Consolas" w:eastAsia="Times New Roman" w:hAnsi="Consolas" w:cs="Times New Roman"/>
+          <w:color w:val="C5C8C6"/>
+          <w:sz w:val="21"/>
+          <w:szCs w:val="21"/>
+        </w:rPr>
+      </w:pPr>
+      <w:r>
+        <w:rPr>
+          <w:rFonts w:ascii="Consolas" w:eastAsia="Times New Roman" w:hAnsi="Consolas" w:cs="Times New Roman"/>
+          <w:color w:val="C5C8C6"/>
+          <w:sz w:val="21"/>
+          <w:szCs w:val="21"/>
+        </w:rPr>
+        <w:t>plt.legend(</w:t>
+      </w:r>
+      <w:r>
+        <w:rPr>
+          <w:rFonts w:ascii="Consolas" w:eastAsia="Times New Roman" w:hAnsi="Consolas" w:cs="Times New Roman"/>
+          <w:color w:val="6089B4"/>
+          <w:sz w:val="21"/>
+          <w:szCs w:val="21"/>
+        </w:rPr>
+        <w:t>loc</w:t>
+      </w:r>
+      <w:r>
+        <w:rPr>
+          <w:rFonts w:ascii="Consolas" w:eastAsia="Times New Roman" w:hAnsi="Consolas" w:cs="Times New Roman"/>
+          <w:color w:val="676867"/>
+          <w:sz w:val="21"/>
+          <w:szCs w:val="21"/>
+        </w:rPr>
+        <w:t>=</w:t>
+      </w:r>
+      <w:r>
+        <w:rPr>
+          <w:rFonts w:ascii="Consolas" w:eastAsia="Times New Roman" w:hAnsi="Consolas" w:cs="Times New Roman"/>
+          <w:color w:val="6089B4"/>
+          <w:sz w:val="21"/>
+          <w:szCs w:val="21"/>
+        </w:rPr>
+        <w:t>1</w:t>
+      </w:r>
+      <w:r>
+        <w:rPr>
+          <w:rFonts w:ascii="Consolas" w:eastAsia="Times New Roman" w:hAnsi="Consolas" w:cs="Times New Roman"/>
+          <w:color w:val="C5C8C6"/>
+          <w:sz w:val="21"/>
+          <w:szCs w:val="21"/>
+        </w:rPr>
+        <w:t xml:space="preserve">, </w:t>
+      </w:r>
+      <w:r>
+        <w:rPr>
+          <w:rFonts w:ascii="Consolas" w:eastAsia="Times New Roman" w:hAnsi="Consolas" w:cs="Times New Roman"/>
+          <w:color w:val="6089B4"/>
+          <w:sz w:val="21"/>
+          <w:szCs w:val="21"/>
+        </w:rPr>
+        <w:t>ncol</w:t>
+      </w:r>
+      <w:r>
+        <w:rPr>
+          <w:rFonts w:ascii="Consolas" w:eastAsia="Times New Roman" w:hAnsi="Consolas" w:cs="Times New Roman"/>
+          <w:color w:val="676867"/>
+          <w:sz w:val="21"/>
+          <w:szCs w:val="21"/>
+        </w:rPr>
+        <w:t>=</w:t>
+      </w:r>
+      <w:r>
+        <w:rPr>
+          <w:rFonts w:ascii="Consolas" w:eastAsia="Times New Roman" w:hAnsi="Consolas" w:cs="Times New Roman"/>
+          <w:color w:val="6089B4"/>
+          <w:sz w:val="21"/>
+          <w:szCs w:val="21"/>
+        </w:rPr>
+        <w:t>4</w:t>
+      </w:r>
+      <w:r>
+        <w:rPr>
+          <w:rFonts w:ascii="Consolas" w:eastAsia="Times New Roman" w:hAnsi="Consolas" w:cs="Times New Roman"/>
+          <w:color w:val="C5C8C6"/>
+          <w:sz w:val="21"/>
+          <w:szCs w:val="21"/>
+        </w:rPr>
+        <w:t>)</w:t>
+      </w:r>
+    </w:p>
+    <w:p>
+      <w:pPr>
+        <w:shd w:val="clear" w:color="auto" w:fill="1E1E1E"/>
+        <w:spacing w:after="0" w:line="285" w:lineRule="atLeast"/>
+        <w:rPr>
+          <w:rFonts w:ascii="Consolas" w:eastAsia="Times New Roman" w:hAnsi="Consolas" w:cs="Times New Roman"/>
+          <w:color w:val="C5C8C6"/>
+          <w:sz w:val="21"/>
+          <w:szCs w:val="21"/>
+        </w:rPr>
+      </w:pPr>
+      <w:r>
+        <w:rPr>
+          <w:rFonts w:ascii="Consolas" w:eastAsia="Times New Roman" w:hAnsi="Consolas" w:cs="Times New Roman"/>
+          <w:color w:val="C5C8C6"/>
+          <w:sz w:val="21"/>
+          <w:szCs w:val="21"/>
+        </w:rPr>
+        <w:t>plt.xlabel(</w:t>
+      </w:r>
+      <w:r>
+        <w:rPr>
+          <w:rFonts w:ascii="Consolas" w:eastAsia="Times New Roman" w:hAnsi="Consolas" w:cs="Times New Roman"/>
+          <w:color w:val="9AA83A"/>
+          <w:sz w:val="21"/>
+          <w:szCs w:val="21"/>
+        </w:rPr>
+        <w:t>"Time"</w:t>
+      </w:r>
+      <w:r>
+        <w:rPr>
+          <w:rFonts w:ascii="Consolas" w:eastAsia="Times New Roman" w:hAnsi="Consolas" w:cs="Times New Roman"/>
+          <w:color w:val="C5C8C6"/>
+          <w:sz w:val="21"/>
+          <w:szCs w:val="21"/>
+        </w:rPr>
+        <w:t>)</w:t>
+      </w:r>
+    </w:p>
+    <w:p>
+      <w:pPr>
+        <w:shd w:val="clear" w:color="auto" w:fill="1E1E1E"/>
+        <w:spacing w:after="0" w:line="285" w:lineRule="atLeast"/>
+        <w:rPr>
+          <w:rFonts w:ascii="Consolas" w:eastAsia="Times New Roman" w:hAnsi="Consolas" w:cs="Times New Roman"/>
+          <w:color w:val="C5C8C6"/>
+          <w:sz w:val="21"/>
+          <w:szCs w:val="21"/>
+        </w:rPr>
+      </w:pPr>
+      <w:proofErr w:type="gramStart"/>
+      <w:r>
+        <w:rPr>
+          <w:rFonts w:ascii="Consolas" w:eastAsia="Times New Roman" w:hAnsi="Consolas" w:cs="Times New Roman"/>
+          <w:color w:val="C5C8C6"/>
+          <w:sz w:val="21"/>
+          <w:szCs w:val="21"/>
+        </w:rPr>
+        <w:t>plt.show</w:t>
+      </w:r>
+      <w:proofErr w:type="gramEnd"/>
+      <w:r>
+        <w:rPr>
+          <w:rFonts w:ascii="Consolas" w:eastAsia="Times New Roman" w:hAnsi="Consolas" w:cs="Times New Roman"/>
+          <w:color w:val="C5C8C6"/>
+          <w:sz w:val="21"/>
+          <w:szCs w:val="21"/>
+        </w:rPr>
+        <w:t>()</w:t>
+      </w:r>
+    </w:p>
+    <w:p>
+      <w:pPr>
+        <w:spacing w:line="480" w:lineRule="auto"/>
+        <w:rPr>
+          <w:rFonts w:ascii="Times New Roman" w:hAnsi="Times New Roman" w:cs="Times New Roman"/>
+          <w:sz w:val="24"/>
+          <w:szCs w:val="24"/>
+        </w:rPr>
+      </w:pPr>
+    </w:p>
+    <w:p>
+      <w:pPr>
+        <w:spacing w:line="480" w:lineRule="auto"/>
+        <w:rPr>
+          <w:rFonts w:ascii="Times New Roman" w:hAnsi="Times New Roman" w:cs="Times New Roman"/>
+          <w:sz w:val="24"/>
+          <w:szCs w:val="24"/>
+        </w:rPr>
+      </w:pPr>
+      <w:r>
+        <w:rPr>
+          <w:rFonts w:ascii="Times New Roman" w:hAnsi="Times New Roman" w:cs="Times New Roman"/>
+          <w:sz w:val="24"/>
+          <w:szCs w:val="24"/>
+        </w:rPr>
+        <w:t>And by running the result we conclude:</w:t>
+      </w:r>
+    </w:p>
+    <w:p>
+      <w:pPr>
+        <w:spacing w:line="480" w:lineRule="auto"/>
+        <w:jc w:val="center"/>
+        <w:rPr>
+          <w:rFonts w:ascii="Times New Roman" w:hAnsi="Times New Roman" w:cs="Times New Roman"/>
+          <w:sz w:val="24"/>
+          <w:szCs w:val="24"/>
+        </w:rPr>
+      </w:pPr>
+      <w:r>
+        <w:rPr>
+          <w:rFonts w:ascii="Times New Roman" w:hAnsi="Times New Roman" w:cs="Times New Roman"/>
+          <w:noProof/>
+          <w:sz w:val="24"/>
+          <w:szCs w:val="24"/>
+        </w:rPr>
+        <w:drawing>
+          <wp:inline distT="0" distB="0" distL="0" distR="0" wp14:anchorId="7D560719" wp14:editId="4E441F48">
+            <wp:extent cx="4445123" cy="3238500"/>
+            <wp:effectExtent l="0" t="0" r="0" b="0"/>
+            <wp:docPr id="1" name="Picture 1"/>
+            <wp:cNvGraphicFramePr>
+              <a:graphicFrameLocks xmlns:a="http://schemas.openxmlformats.org/drawingml/2006/main" noChangeAspect="1"/>
+            </wp:cNvGraphicFramePr>
+            <a:graphic xmlns:a="http://schemas.openxmlformats.org/drawingml/2006/main">
+              <a:graphicData uri="http://schemas.openxmlformats.org/drawingml/2006/picture">
+                <pic:pic xmlns:pic="http://schemas.openxmlformats.org/drawingml/2006/picture">
+                  <pic:nvPicPr>
+                    <pic:cNvPr id="0" name="Picture 1"/>
+                    <pic:cNvPicPr>
+                      <a:picLocks noChangeAspect="1" noChangeArrowheads="1"/>
+                    </pic:cNvPicPr>
+                  </pic:nvPicPr>
+                  <pic:blipFill>
+                    <a:blip r:embed="rId6">
+                      <a:extLst>
+                        <a:ext uri="{28A0092B-C50C-407E-A947-70E740481C1C}">
+                          <a14:useLocalDpi xmlns:a14="http://schemas.microsoft.com/office/drawing/2010/main" val="0"/>
+                        </a:ext>
+                      </a:extLst>
+                    </a:blip>
+                    <a:srcRect/>
+                    <a:stretch>
+                      <a:fillRect/>
+                    </a:stretch>
+                  </pic:blipFill>
+                  <pic:spPr bwMode="auto">
+                    <a:xfrm>
+                      <a:off x="0" y="0"/>
+                      <a:ext cx="4448325" cy="3240833"/>
+                    </a:xfrm>
+                    <a:prstGeom prst="rect">
+                      <a:avLst/>
+                    </a:prstGeom>
+                    <a:noFill/>
+                    <a:ln>
+                      <a:noFill/>
+                    </a:ln>
+                  </pic:spPr>
+                </pic:pic>
+              </a:graphicData>
+            </a:graphic>
+          </wp:inline>
+        </w:drawing>
+      </w:r>
+    </w:p>
+    <w:p>
+      <w:pPr>
+        <w:spacing w:line="480" w:lineRule="auto"/>
+        <w:rPr>
+          <w:rFonts w:ascii="Times New Roman" w:hAnsi="Times New Roman" w:cs="Times New Roman"/>
+          <w:b/>
+          <w:sz w:val="24"/>
+          <w:szCs w:val="24"/>
+        </w:rPr>
+      </w:pPr>
+    </w:p>
+    <w:p>
+      <w:pPr>
+        <w:spacing w:line="480" w:lineRule="auto"/>
+        <w:rPr>
+          <w:rFonts w:ascii="Times New Roman" w:hAnsi="Times New Roman" w:cs="Times New Roman"/>
+          <w:b/>
+          <w:sz w:val="24"/>
+          <w:szCs w:val="24"/>
+        </w:rPr>
+      </w:pPr>
+      <w:r>
+        <w:rPr>
+          <w:rFonts w:ascii="Times New Roman" w:hAnsi="Times New Roman" w:cs="Times New Roman"/>
+          <w:b/>
+          <w:sz w:val="24"/>
+          <w:szCs w:val="24"/>
+        </w:rPr>
+        <w:lastRenderedPageBreak/>
         <w:t xml:space="preserve">2.1 </w:t>
       </w:r>
       <w:r>
@@ -1442,7 +4667,6 @@
         </w:rPr>
         <w:t xml:space="preserve"> state of sample </w:t>
       </w:r>
-      <w:proofErr w:type="spellStart"/>
       <w:r>
         <w:rPr>
           <w:rFonts w:ascii="Times New Roman" w:eastAsiaTheme="minorEastAsia" w:hAnsi="Times New Roman" w:cs="Times New Roman"/>
@@ -1450,17 +4674,7 @@
           <w:sz w:val="26"/>
           <w:szCs w:val="26"/>
         </w:rPr>
-        <w:t>i</w:t>
-      </w:r>
-      <w:proofErr w:type="spellEnd"/>
-      <w:r>
-        <w:rPr>
-          <w:rFonts w:ascii="Times New Roman" w:eastAsiaTheme="minorEastAsia" w:hAnsi="Times New Roman" w:cs="Times New Roman"/>
-          <w:i/>
-          <w:sz w:val="26"/>
-          <w:szCs w:val="26"/>
-        </w:rPr>
-        <w:t xml:space="preserve"> </w:t>
+        <w:t xml:space="preserve">i </w:t>
       </w:r>
       <w:r>
         <w:rPr>
@@ -1742,6 +4956,14 @@
       <w:r>
         <w:rPr>
           <w:rFonts w:ascii="Times New Roman" w:eastAsiaTheme="minorEastAsia" w:hAnsi="Times New Roman" w:cs="Times New Roman"/>
+          <w:sz w:val="26"/>
+          <w:szCs w:val="26"/>
+        </w:rPr>
+        <w:t xml:space="preserve"> </w:t>
+      </w:r>
+      <w:r>
+        <w:rPr>
+          <w:rFonts w:ascii="Times New Roman" w:eastAsiaTheme="minorEastAsia" w:hAnsi="Times New Roman" w:cs="Times New Roman"/>
           <w:i/>
           <w:sz w:val="26"/>
           <w:szCs w:val="26"/>
@@ -1806,6 +5028,14 @@
       <w:r>
         <w:rPr>
           <w:rFonts w:ascii="Times New Roman" w:eastAsiaTheme="minorEastAsia" w:hAnsi="Times New Roman" w:cs="Times New Roman"/>
+          <w:sz w:val="26"/>
+          <w:szCs w:val="26"/>
+        </w:rPr>
+        <w:t xml:space="preserve"> </w:t>
+      </w:r>
+      <w:r>
+        <w:rPr>
+          <w:rFonts w:ascii="Times New Roman" w:eastAsiaTheme="minorEastAsia" w:hAnsi="Times New Roman" w:cs="Times New Roman"/>
           <w:i/>
           <w:sz w:val="26"/>
           <w:szCs w:val="26"/>
@@ -1819,7 +5049,7 @@
           <w:sz w:val="26"/>
           <w:szCs w:val="26"/>
         </w:rPr>
-        <w:t>(</w:t>
+        <w:t>(t &gt;0)</w:t>
       </w:r>
       <w:r>
         <w:rPr>
@@ -1828,7 +5058,7 @@
           <w:sz w:val="26"/>
           <w:szCs w:val="26"/>
         </w:rPr>
-        <w:t>t &gt;0</w:t>
+        <w:t xml:space="preserve"> {</w:t>
       </w:r>
       <w:r>
         <w:rPr>
@@ -1837,24 +5067,6 @@
           <w:sz w:val="26"/>
           <w:szCs w:val="26"/>
         </w:rPr>
-        <w:t>)</w:t>
-      </w:r>
-      <w:r>
-        <w:rPr>
-          <w:rFonts w:ascii="Times New Roman" w:eastAsiaTheme="minorEastAsia" w:hAnsi="Times New Roman" w:cs="Times New Roman"/>
-          <w:i/>
-          <w:sz w:val="26"/>
-          <w:szCs w:val="26"/>
-        </w:rPr>
-        <w:t xml:space="preserve"> {</w:t>
-      </w:r>
-      <w:r>
-        <w:rPr>
-          <w:rFonts w:ascii="Times New Roman" w:eastAsiaTheme="minorEastAsia" w:hAnsi="Times New Roman" w:cs="Times New Roman"/>
-          <w:i/>
-          <w:sz w:val="26"/>
-          <w:szCs w:val="26"/>
-        </w:rPr>
         <w:br/>
       </w:r>
       <w:r>
@@ -1864,6 +5076,14 @@
           <w:szCs w:val="26"/>
         </w:rPr>
         <w:t xml:space="preserve">    </w:t>
+      </w:r>
+      <w:r>
+        <w:rPr>
+          <w:rFonts w:ascii="Times New Roman" w:eastAsiaTheme="minorEastAsia" w:hAnsi="Times New Roman" w:cs="Times New Roman"/>
+          <w:sz w:val="26"/>
+          <w:szCs w:val="26"/>
+        </w:rPr>
+        <w:t xml:space="preserve">  </w:t>
       </w:r>
       <w:proofErr w:type="spellStart"/>
       <w:r>
@@ -2036,15 +5256,7 @@
                     <w:sz w:val="26"/>
                     <w:szCs w:val="26"/>
                   </w:rPr>
-                  <m:t>t</m:t>
-                </m:r>
-                <m:r>
-                  <w:rPr>
-                    <w:rFonts w:ascii="Cambria Math" w:hAnsi="Cambria Math" w:cs="Times New Roman"/>
-                    <w:sz w:val="26"/>
-                    <w:szCs w:val="26"/>
-                  </w:rPr>
-                  <m:t>-1</m:t>
+                  <m:t>t-1</m:t>
                 </m:r>
               </m:sub>
             </m:sSub>
@@ -2201,6 +5413,15 @@
           <w:szCs w:val="26"/>
         </w:rPr>
         <w:t xml:space="preserve">distributed with probabilistic update </w:t>
+      </w:r>
+      <w:r>
+        <w:rPr>
+          <w:rFonts w:ascii="Times New Roman" w:eastAsiaTheme="minorEastAsia" w:hAnsi="Times New Roman" w:cs="Times New Roman"/>
+          <w:i/>
+          <w:sz w:val="26"/>
+          <w:szCs w:val="26"/>
+        </w:rPr>
+        <w:t xml:space="preserve">   </w:t>
       </w:r>
       <m:oMath>
         <m:r>
@@ -2347,14 +5568,6 @@
           <w:szCs w:val="26"/>
         </w:rPr>
         <w:br/>
-      </w:r>
-      <w:r>
-        <w:rPr>
-          <w:rFonts w:ascii="Times New Roman" w:eastAsiaTheme="minorEastAsia" w:hAnsi="Times New Roman" w:cs="Times New Roman"/>
-          <w:i/>
-          <w:sz w:val="26"/>
-          <w:szCs w:val="26"/>
-        </w:rPr>
         <w:t xml:space="preserve">Return the outcome set of particles </w:t>
       </w:r>
       <w:proofErr w:type="spellStart"/>
@@ -2397,20 +5610,17 @@
         <w:spacing w:line="480" w:lineRule="auto"/>
         <w:rPr>
           <w:rFonts w:ascii="Times New Roman" w:eastAsiaTheme="minorEastAsia" w:hAnsi="Times New Roman" w:cs="Times New Roman"/>
-          <w:i/>
-          <w:sz w:val="26"/>
-          <w:szCs w:val="26"/>
-        </w:rPr>
-      </w:pPr>
-      <w:r>
-        <w:rPr>
-          <w:rFonts w:ascii="Times New Roman" w:eastAsiaTheme="minorEastAsia" w:hAnsi="Times New Roman" w:cs="Times New Roman"/>
-          <w:i/>
-          <w:sz w:val="26"/>
-          <w:szCs w:val="26"/>
-        </w:rPr>
-        <w:br/>
-        <w:t xml:space="preserve">          </w:t>
+          <w:sz w:val="26"/>
+          <w:szCs w:val="26"/>
+        </w:rPr>
+      </w:pPr>
+      <w:r>
+        <w:rPr>
+          <w:rFonts w:ascii="Times New Roman" w:eastAsiaTheme="minorEastAsia" w:hAnsi="Times New Roman" w:cs="Times New Roman"/>
+          <w:sz w:val="26"/>
+          <w:szCs w:val="26"/>
+        </w:rPr>
+        <w:t>Eventually, a specialized particle filter algorithm will be used for SLAM. That is called Fast SLAM.</w:t>
       </w:r>
     </w:p>
     <w:p>
@@ -2419,13 +5629,90 @@
           <w:tab w:val="left" w:pos="6872"/>
         </w:tabs>
         <w:spacing w:line="480" w:lineRule="auto"/>
-        <w:rPr>
-          <w:rFonts w:ascii="Times New Roman" w:eastAsiaTheme="minorEastAsia" w:hAnsi="Times New Roman" w:cs="Times New Roman"/>
-          <w:i/>
-          <w:sz w:val="26"/>
-          <w:szCs w:val="26"/>
-        </w:rPr>
-      </w:pPr>
+        <w:jc w:val="center"/>
+        <w:rPr>
+          <w:rFonts w:ascii="Times New Roman" w:eastAsiaTheme="minorEastAsia" w:hAnsi="Times New Roman" w:cs="Times New Roman"/>
+          <w:sz w:val="26"/>
+          <w:szCs w:val="26"/>
+        </w:rPr>
+      </w:pPr>
+      <w:r>
+        <w:rPr>
+          <w:rFonts w:ascii="Times New Roman" w:eastAsiaTheme="minorEastAsia" w:hAnsi="Times New Roman" w:cs="Times New Roman"/>
+          <w:noProof/>
+          <w:sz w:val="26"/>
+          <w:szCs w:val="26"/>
+        </w:rPr>
+        <w:drawing>
+          <wp:inline distT="0" distB="0" distL="0" distR="0" wp14:anchorId="561B7990" wp14:editId="3E274015">
+            <wp:extent cx="5722620" cy="2788920"/>
+            <wp:effectExtent l="0" t="0" r="0" b="0"/>
+            <wp:docPr id="2" name="Picture 2"/>
+            <wp:cNvGraphicFramePr>
+              <a:graphicFrameLocks xmlns:a="http://schemas.openxmlformats.org/drawingml/2006/main" noChangeAspect="1"/>
+            </wp:cNvGraphicFramePr>
+            <a:graphic xmlns:a="http://schemas.openxmlformats.org/drawingml/2006/main">
+              <a:graphicData uri="http://schemas.openxmlformats.org/drawingml/2006/picture">
+                <pic:pic xmlns:pic="http://schemas.openxmlformats.org/drawingml/2006/picture">
+                  <pic:nvPicPr>
+                    <pic:cNvPr id="0" name="Picture 2"/>
+                    <pic:cNvPicPr>
+                      <a:picLocks noChangeAspect="1" noChangeArrowheads="1"/>
+                    </pic:cNvPicPr>
+                  </pic:nvPicPr>
+                  <pic:blipFill>
+                    <a:blip r:embed="rId7">
+                      <a:extLst>
+                        <a:ext uri="{28A0092B-C50C-407E-A947-70E740481C1C}">
+                          <a14:useLocalDpi xmlns:a14="http://schemas.microsoft.com/office/drawing/2010/main" val="0"/>
+                        </a:ext>
+                      </a:extLst>
+                    </a:blip>
+                    <a:srcRect/>
+                    <a:stretch>
+                      <a:fillRect/>
+                    </a:stretch>
+                  </pic:blipFill>
+                  <pic:spPr bwMode="auto">
+                    <a:xfrm>
+                      <a:off x="0" y="0"/>
+                      <a:ext cx="5722620" cy="2788920"/>
+                    </a:xfrm>
+                    <a:prstGeom prst="rect">
+                      <a:avLst/>
+                    </a:prstGeom>
+                    <a:noFill/>
+                    <a:ln>
+                      <a:noFill/>
+                    </a:ln>
+                  </pic:spPr>
+                </pic:pic>
+              </a:graphicData>
+            </a:graphic>
+          </wp:inline>
+        </w:drawing>
+      </w:r>
+    </w:p>
+    <w:p>
+      <w:pPr>
+        <w:pStyle w:val="Default"/>
+        <w:jc w:val="center"/>
+      </w:pPr>
+      <w:r>
+        <w:rPr>
+          <w:rFonts w:eastAsiaTheme="minorEastAsia"/>
+          <w:sz w:val="26"/>
+          <w:szCs w:val="26"/>
+        </w:rPr>
+        <w:t xml:space="preserve">Figure 1 </w:t>
+      </w:r>
+      <w:r>
+        <w:rPr>
+          <w:sz w:val="26"/>
+          <w:szCs w:val="26"/>
+        </w:rPr>
+        <w:t>Bayes network for the Fast SLAM problem</w:t>
+      </w:r>
     </w:p>
     <w:p>
       <w:pPr>
@@ -2433,100 +5720,25 @@
           <w:tab w:val="left" w:pos="6872"/>
         </w:tabs>
         <w:spacing w:line="480" w:lineRule="auto"/>
-        <w:rPr>
-          <w:rFonts w:ascii="Times New Roman" w:eastAsiaTheme="minorEastAsia" w:hAnsi="Times New Roman" w:cs="Times New Roman"/>
-          <w:i/>
-          <w:sz w:val="26"/>
-          <w:szCs w:val="26"/>
-        </w:rPr>
-      </w:pPr>
-    </w:p>
-    <w:p>
-      <w:pPr>
-        <w:tabs>
-          <w:tab w:val="left" w:pos="6872"/>
-        </w:tabs>
+        <w:jc w:val="center"/>
+        <w:rPr>
+          <w:rFonts w:ascii="Times New Roman" w:eastAsiaTheme="minorEastAsia" w:hAnsi="Times New Roman" w:cs="Times New Roman"/>
+          <w:sz w:val="26"/>
+          <w:szCs w:val="26"/>
+        </w:rPr>
+      </w:pPr>
+      <w:r>
+        <w:rPr>
+          <w:rFonts w:ascii="Times New Roman" w:hAnsi="Times New Roman" w:cs="Times New Roman"/>
+          <w:sz w:val="26"/>
+          <w:szCs w:val="26"/>
+        </w:rPr>
+        <w:t xml:space="preserve"> </w:t>
+      </w:r>
+    </w:p>
+    <w:p>
+      <w:pPr>
         <w:spacing w:line="480" w:lineRule="auto"/>
-        <w:rPr>
-          <w:rFonts w:ascii="Times New Roman" w:eastAsiaTheme="minorEastAsia" w:hAnsi="Times New Roman" w:cs="Times New Roman"/>
-          <w:i/>
-          <w:sz w:val="26"/>
-          <w:szCs w:val="26"/>
-        </w:rPr>
-      </w:pPr>
-    </w:p>
-    <w:p>
-      <w:pPr>
-        <w:tabs>
-          <w:tab w:val="left" w:pos="6872"/>
-        </w:tabs>
-        <w:spacing w:line="480" w:lineRule="auto"/>
-        <w:rPr>
-          <w:rFonts w:ascii="Times New Roman" w:eastAsiaTheme="minorEastAsia" w:hAnsi="Times New Roman" w:cs="Times New Roman"/>
-          <w:i/>
-          <w:sz w:val="26"/>
-          <w:szCs w:val="26"/>
-        </w:rPr>
-      </w:pPr>
-    </w:p>
-    <w:p>
-      <w:pPr>
-        <w:tabs>
-          <w:tab w:val="left" w:pos="6872"/>
-        </w:tabs>
-        <w:spacing w:line="480" w:lineRule="auto"/>
-        <w:rPr>
-          <w:rFonts w:ascii="Times New Roman" w:eastAsiaTheme="minorEastAsia" w:hAnsi="Times New Roman" w:cs="Times New Roman"/>
-          <w:i/>
-          <w:sz w:val="26"/>
-          <w:szCs w:val="26"/>
-        </w:rPr>
-      </w:pPr>
-    </w:p>
-    <w:p>
-      <w:pPr>
-        <w:tabs>
-          <w:tab w:val="left" w:pos="6872"/>
-        </w:tabs>
-        <w:spacing w:line="480" w:lineRule="auto"/>
-        <w:rPr>
-          <w:rFonts w:ascii="Times New Roman" w:eastAsiaTheme="minorEastAsia" w:hAnsi="Times New Roman" w:cs="Times New Roman"/>
-          <w:i/>
-          <w:sz w:val="26"/>
-          <w:szCs w:val="26"/>
-        </w:rPr>
-      </w:pPr>
-      <w:bookmarkStart w:id="0" w:name="_GoBack"/>
-      <w:bookmarkEnd w:id="0"/>
-      <w:r>
-        <w:rPr>
-          <w:rFonts w:ascii="Times New Roman" w:eastAsiaTheme="minorEastAsia" w:hAnsi="Times New Roman" w:cs="Times New Roman"/>
-          <w:i/>
-          <w:sz w:val="26"/>
-          <w:szCs w:val="26"/>
-        </w:rPr>
-        <w:br/>
-        <w:t xml:space="preserve">              </w:t>
-      </w:r>
-    </w:p>
-    <w:p>
-      <w:pPr>
-        <w:tabs>
-          <w:tab w:val="left" w:pos="6872"/>
-        </w:tabs>
-        <w:spacing w:line="480" w:lineRule="auto"/>
-        <w:rPr>
-          <w:rFonts w:ascii="Times New Roman" w:eastAsiaTheme="minorEastAsia" w:hAnsi="Times New Roman" w:cs="Times New Roman"/>
-          <w:i/>
-          <w:sz w:val="26"/>
-          <w:szCs w:val="26"/>
-        </w:rPr>
-      </w:pPr>
-    </w:p>
-    <w:p>
-      <w:pPr>
-        <w:spacing w:line="480" w:lineRule="auto"/>
-        <w:jc w:val="center"/>
         <w:rPr>
           <w:rFonts w:ascii="Times New Roman" w:hAnsi="Times New Roman" w:cs="Times New Roman"/>
           <w:b/>
@@ -2691,19 +5903,78 @@
     </w:p>
     <w:p>
       <w:pPr>
-        <w:spacing w:line="480" w:lineRule="auto"/>
-        <w:rPr>
-          <w:rFonts w:ascii="Times New Roman" w:hAnsi="Times New Roman" w:cs="Times New Roman"/>
-          <w:sz w:val="24"/>
-          <w:szCs w:val="24"/>
-        </w:rPr>
-      </w:pPr>
-      <w:r>
-        <w:rPr>
-          <w:rFonts w:ascii="Times New Roman" w:hAnsi="Times New Roman" w:cs="Times New Roman"/>
-          <w:sz w:val="24"/>
-          <w:szCs w:val="24"/>
-        </w:rPr>
+        <w:pStyle w:val="Default"/>
+      </w:pPr>
+      <w:r>
+        <w:t xml:space="preserve">[2] </w:t>
+      </w:r>
+      <w:r>
+        <w:t>Çulha1</w:t>
+      </w:r>
+      <w:r>
+        <w:t xml:space="preserve"> U.</w:t>
+      </w:r>
+      <w:r>
+        <w:t>,</w:t>
+      </w:r>
+      <w:r>
+        <w:t xml:space="preserve"> </w:t>
+      </w:r>
+      <w:proofErr w:type="spellStart"/>
+      <w:r>
+        <w:t>Turan</w:t>
+      </w:r>
+      <w:proofErr w:type="spellEnd"/>
+      <w:r>
+        <w:t xml:space="preserve"> B. </w:t>
+      </w:r>
+      <w:r>
+        <w:rPr>
+          <w:i/>
+        </w:rPr>
+        <w:t>Particle Filter Based Fast Simultaneous Localization and Mapping</w:t>
+      </w:r>
+      <w:r>
+        <w:rPr>
+          <w:i/>
+        </w:rPr>
+        <w:br/>
+      </w:r>
+    </w:p>
+    <w:p>
+      <w:pPr>
+        <w:pStyle w:val="Default"/>
+      </w:pPr>
+      <w:r>
+        <w:t xml:space="preserve"> </w:t>
+      </w:r>
+      <w:r>
+        <w:rPr>
+          <w:iCs/>
+        </w:rPr>
+        <w:t xml:space="preserve">Computer Engineering Department, </w:t>
+      </w:r>
+      <w:proofErr w:type="spellStart"/>
+      <w:r>
+        <w:rPr>
+          <w:iCs/>
+        </w:rPr>
+        <w:t>Bilkent</w:t>
+      </w:r>
+      <w:proofErr w:type="spellEnd"/>
+      <w:r>
+        <w:rPr>
+          <w:iCs/>
+        </w:rPr>
+        <w:t xml:space="preserve"> University</w:t>
+      </w:r>
+      <w:r>
+        <w:rPr>
+          <w:iCs/>
+        </w:rPr>
+        <w:t>, -</w:t>
+      </w:r>
+      <w:r>
         <w:br/>
       </w:r>
     </w:p>
@@ -3663,6 +6934,54 @@
       <w:szCs w:val="20"/>
     </w:rPr>
   </w:style>
+  <w:style w:type="paragraph" w:styleId="BalloonText">
+    <w:name w:val="Balloon Text"/>
+    <w:basedOn w:val="Normal"/>
+    <w:link w:val="BalloonTextChar"/>
+    <w:uiPriority w:val="99"/>
+    <w:semiHidden/>
+    <w:unhideWhenUsed/>
+    <w:rsid w:val="00623FA9"/>
+    <w:pPr>
+      <w:spacing w:after="0" w:line="240" w:lineRule="auto"/>
+    </w:pPr>
+    <w:rPr>
+      <w:rFonts w:ascii="Segoe UI" w:hAnsi="Segoe UI" w:cs="Segoe UI"/>
+      <w:sz w:val="18"/>
+      <w:szCs w:val="18"/>
+    </w:rPr>
+  </w:style>
+  <w:style w:type="character" w:customStyle="1" w:styleId="BalloonTextChar">
+    <w:name w:val="Balloon Text Char"/>
+    <w:basedOn w:val="DefaultParagraphFont"/>
+    <w:link w:val="BalloonText"/>
+    <w:uiPriority w:val="99"/>
+    <w:semiHidden/>
+    <w:rsid w:val="00623FA9"/>
+    <w:rPr>
+      <w:rFonts w:ascii="Segoe UI" w:hAnsi="Segoe UI" w:cs="Segoe UI"/>
+      <w:sz w:val="18"/>
+      <w:szCs w:val="18"/>
+      <w:lang w:val="en-US"/>
+    </w:rPr>
+  </w:style>
+  <w:style w:type="paragraph" w:customStyle="1" w:styleId="Default">
+    <w:name w:val="Default"/>
+    <w:rsid w:val="00623FA9"/>
+    <w:pPr>
+      <w:autoSpaceDE w:val="0"/>
+      <w:autoSpaceDN w:val="0"/>
+      <w:adjustRightInd w:val="0"/>
+      <w:spacing w:after="0" w:line="240" w:lineRule="auto"/>
+    </w:pPr>
+    <w:rPr>
+      <w:rFonts w:ascii="Times New Roman" w:hAnsi="Times New Roman" w:cs="Times New Roman"/>
+      <w:color w:val="000000"/>
+      <w:sz w:val="24"/>
+      <w:szCs w:val="24"/>
+      <w:lang w:val="en-US"/>
+    </w:rPr>
+  </w:style>
 </w:styles>
 </file>
 
@@ -3932,7 +7251,7 @@
 </file>
 
 <file path=customXml/itemProps1.xml><?xml version="1.0" encoding="utf-8"?>
-<ds:datastoreItem xmlns:ds="http://schemas.openxmlformats.org/officeDocument/2006/customXml" ds:itemID="{A9168383-B60E-AF40-B46F-B0ACFE63CD27}">
+<ds:datastoreItem xmlns:ds="http://schemas.openxmlformats.org/officeDocument/2006/customXml" ds:itemID="{ABAC2635-A939-466A-A496-B69B861F9F4D}">
   <ds:schemaRefs>
     <ds:schemaRef ds:uri="http://schemas.openxmlformats.org/officeDocument/2006/bibliography"/>
   </ds:schemaRefs>

</xml_diff>